<commit_message>
añadido las Historias de usuario, segundo commit
</commit_message>
<xml_diff>
--- a/examenKimAli.docx
+++ b/examenKimAli.docx
@@ -9,7 +9,7 @@
           <w:lang w:val="es-ES" w:eastAsia="es-ES"/>
         </w:rPr>
         <w:drawing>
-          <wp:anchor distT="0" distB="0" distL="114300" distR="114300" simplePos="0" relativeHeight="251657216" behindDoc="0" locked="0" layoutInCell="1" allowOverlap="1" wp14:anchorId="31998385" wp14:editId="41CFE4A3">
+          <wp:anchor distT="0" distB="0" distL="114300" distR="114300" simplePos="0" relativeHeight="251655168" behindDoc="0" locked="0" layoutInCell="1" allowOverlap="1" wp14:anchorId="31998385" wp14:editId="7C3B8BB0">
             <wp:simplePos x="0" y="0"/>
             <wp:positionH relativeFrom="margin">
               <wp:align>center</wp:align>
@@ -499,7 +499,7 @@
         <mc:AlternateContent>
           <mc:Choice Requires="wpg">
             <w:drawing>
-              <wp:anchor distT="0" distB="0" distL="114300" distR="114300" simplePos="0" relativeHeight="251670528" behindDoc="0" locked="0" layoutInCell="1" allowOverlap="1" wp14:anchorId="3DAFB5EE" wp14:editId="43CA7132">
+              <wp:anchor distT="0" distB="0" distL="114300" distR="114300" simplePos="0" relativeHeight="251668480" behindDoc="0" locked="0" layoutInCell="1" allowOverlap="1" wp14:anchorId="3DAFB5EE" wp14:editId="136AD3D4">
                 <wp:simplePos x="0" y="0"/>
                 <wp:positionH relativeFrom="margin">
                   <wp:posOffset>2807860</wp:posOffset>
@@ -726,10 +726,7 @@
                               </w:r>
                               <w:proofErr w:type="spellEnd"/>
                               <w:r>
-                                <w:t>.</w:t>
-                              </w:r>
-                              <w:r>
-                                <w:t xml:space="preserve"> sobre la interfaz y la usabilidad.</w:t>
+                                <w:t>. sobre la interfaz y la usabilidad.</w:t>
                               </w:r>
                             </w:p>
                           </w:txbxContent>
@@ -755,7 +752,7 @@
           </mc:Choice>
           <mc:Fallback>
             <w:pict>
-              <v:group w14:anchorId="3DAFB5EE" id="Grupo 10" o:spid="_x0000_s1026" style="position:absolute;margin-left:221.1pt;margin-top:55.8pt;width:217.25pt;height:264.85pt;z-index:251670528;mso-position-horizontal-relative:margin;mso-width-relative:margin;mso-height-relative:margin" coordsize="20196,14232" o:gfxdata="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">
+              <v:group w14:anchorId="3DAFB5EE" id="Grupo 10" o:spid="_x0000_s1026" style="position:absolute;margin-left:221.1pt;margin-top:55.8pt;width:217.25pt;height:264.85pt;z-index:251668480;mso-position-horizontal-relative:margin;mso-width-relative:margin;mso-height-relative:margin" coordsize="20196,14232" o:gfxdata="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">
                 <v:roundrect id="Rectángulo: esquinas redondeadas 3" o:spid="_x0000_s1027" style="position:absolute;width:20196;height:14232;visibility:visible;mso-wrap-style:square;v-text-anchor:middle" arcsize="10923f" o:gfxdata="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" fillcolor="#deeaf6 [664]" strokecolor="#1f4d78 [1608]" strokeweight=".5pt">
                   <v:stroke joinstyle="miter"/>
                 </v:roundrect>
@@ -904,10 +901,7 @@
                         </w:r>
                         <w:proofErr w:type="spellEnd"/>
                         <w:r>
-                          <w:t>.</w:t>
-                        </w:r>
-                        <w:r>
-                          <w:t xml:space="preserve"> sobre la interfaz y la usabilidad.</w:t>
+                          <w:t>. sobre la interfaz y la usabilidad.</w:t>
                         </w:r>
                       </w:p>
                     </w:txbxContent>
@@ -932,7 +926,7 @@
         <mc:AlternateContent>
           <mc:Choice Requires="wpg">
             <w:drawing>
-              <wp:anchor distT="0" distB="0" distL="114300" distR="114300" simplePos="0" relativeHeight="251672576" behindDoc="0" locked="0" layoutInCell="1" allowOverlap="1" wp14:anchorId="05E0CCF2" wp14:editId="484C906D">
+              <wp:anchor distT="0" distB="0" distL="114300" distR="114300" simplePos="0" relativeHeight="251670528" behindDoc="0" locked="0" layoutInCell="1" allowOverlap="1" wp14:anchorId="05E0CCF2" wp14:editId="044D2D48">
                 <wp:simplePos x="0" y="0"/>
                 <wp:positionH relativeFrom="margin">
                   <wp:posOffset>-110076</wp:posOffset>
@@ -1222,7 +1216,7 @@
           </mc:Choice>
           <mc:Fallback>
             <w:pict>
-              <v:group w14:anchorId="05E0CCF2" id="Grupo 11" o:spid="_x0000_s1029" style="position:absolute;margin-left:-8.65pt;margin-top:254.95pt;width:217.25pt;height:281.1pt;z-index:251672576;mso-position-horizontal-relative:margin;mso-width-relative:margin;mso-height-relative:margin" coordsize="20196,14232" o:gfxdata="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">
+              <v:group w14:anchorId="05E0CCF2" id="Grupo 11" o:spid="_x0000_s1029" style="position:absolute;margin-left:-8.65pt;margin-top:254.95pt;width:217.25pt;height:281.1pt;z-index:251670528;mso-position-horizontal-relative:margin;mso-width-relative:margin;mso-height-relative:margin" coordsize="20196,14232" o:gfxdata="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">
                 <v:roundrect id="Rectángulo: esquinas redondeadas 12" o:spid="_x0000_s1030" style="position:absolute;width:20196;height:14232;visibility:visible;mso-wrap-style:square;v-text-anchor:middle" arcsize="10923f" o:gfxdata="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" fillcolor="#deeaf6 [664]" strokecolor="#1f4d78 [1608]" strokeweight=".5pt">
                   <v:stroke joinstyle="miter"/>
                 </v:roundrect>
@@ -1429,7 +1423,7 @@
         <mc:AlternateContent>
           <mc:Choice Requires="wpg">
             <w:drawing>
-              <wp:anchor distT="0" distB="0" distL="114300" distR="114300" simplePos="0" relativeHeight="251668480" behindDoc="0" locked="0" layoutInCell="1" allowOverlap="1" wp14:anchorId="4B04F8B6" wp14:editId="59761FA9">
+              <wp:anchor distT="0" distB="0" distL="114300" distR="114300" simplePos="0" relativeHeight="251666432" behindDoc="0" locked="0" layoutInCell="1" allowOverlap="1" wp14:anchorId="4B04F8B6" wp14:editId="1FCEDEA7">
                 <wp:simplePos x="0" y="0"/>
                 <wp:positionH relativeFrom="margin">
                   <wp:posOffset>-63721</wp:posOffset>
@@ -1582,25 +1576,7 @@
                                   <w:szCs w:val="20"/>
                                   <w:lang w:eastAsia="es-419"/>
                                 </w:rPr>
-                                <w:t>reunión</w:t>
-                              </w:r>
-                              <w:r>
-                                <w:rPr>
-                                  <w:rFonts w:ascii="Arial" w:eastAsia="Times New Roman" w:hAnsi="Arial" w:cs="Arial"/>
-                                  <w:sz w:val="20"/>
-                                  <w:szCs w:val="20"/>
-                                  <w:lang w:eastAsia="es-419"/>
-                                </w:rPr>
-                                <w:t xml:space="preserve"> para definir el objetivo </w:t>
-                              </w:r>
-                              <w:r>
-                                <w:rPr>
-                                  <w:rFonts w:ascii="Arial" w:eastAsia="Times New Roman" w:hAnsi="Arial" w:cs="Arial"/>
-                                  <w:sz w:val="20"/>
-                                  <w:szCs w:val="20"/>
-                                  <w:lang w:eastAsia="es-419"/>
-                                </w:rPr>
-                                <w:t>del proyecto y sprint</w:t>
+                                <w:t>reunión para definir el objetivo del proyecto y sprint</w:t>
                               </w:r>
                             </w:p>
                             <w:p>
@@ -1819,7 +1795,7 @@
           </mc:Choice>
           <mc:Fallback>
             <w:pict>
-              <v:group w14:anchorId="4B04F8B6" id="Grupo 8" o:spid="_x0000_s1032" style="position:absolute;margin-left:-5pt;margin-top:6.3pt;width:194.7pt;height:224.15pt;z-index:251668480;mso-position-horizontal-relative:margin;mso-width-relative:margin;mso-height-relative:margin" coordsize="14789,8746" o:gfxdata="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">
+              <v:group w14:anchorId="4B04F8B6" id="Grupo 8" o:spid="_x0000_s1032" style="position:absolute;margin-left:-5pt;margin-top:6.3pt;width:194.7pt;height:224.15pt;z-index:251666432;mso-position-horizontal-relative:margin;mso-width-relative:margin;mso-height-relative:margin" coordsize="14789,8746" o:gfxdata="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">
                 <v:roundrect id="Rectángulo: esquinas redondeadas 1" o:spid="_x0000_s1033" style="position:absolute;width:14789;height:8746;visibility:visible;mso-wrap-style:square;v-text-anchor:middle" arcsize="10923f" o:gfxdata="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" fillcolor="#deeaf6 [664]" strokecolor="#0070c0" strokeweight=".5pt">
                   <v:stroke joinstyle="miter"/>
                 </v:roundrect>
@@ -1892,25 +1868,7 @@
                             <w:szCs w:val="20"/>
                             <w:lang w:eastAsia="es-419"/>
                           </w:rPr>
-                          <w:t>reunión</w:t>
-                        </w:r>
-                        <w:r>
-                          <w:rPr>
-                            <w:rFonts w:ascii="Arial" w:eastAsia="Times New Roman" w:hAnsi="Arial" w:cs="Arial"/>
-                            <w:sz w:val="20"/>
-                            <w:szCs w:val="20"/>
-                            <w:lang w:eastAsia="es-419"/>
-                          </w:rPr>
-                          <w:t xml:space="preserve"> para definir el objetivo </w:t>
-                        </w:r>
-                        <w:r>
-                          <w:rPr>
-                            <w:rFonts w:ascii="Arial" w:eastAsia="Times New Roman" w:hAnsi="Arial" w:cs="Arial"/>
-                            <w:sz w:val="20"/>
-                            <w:szCs w:val="20"/>
-                            <w:lang w:eastAsia="es-419"/>
-                          </w:rPr>
-                          <w:t>del proyecto y sprint</w:t>
+                          <w:t>reunión para definir el objetivo del proyecto y sprint</w:t>
                         </w:r>
                       </w:p>
                       <w:p>
@@ -2116,6 +2074,2280 @@
         </mc:AlternateContent>
       </w:r>
     </w:p>
+    <w:p/>
+    <w:p/>
+    <w:p/>
+    <w:p/>
+    <w:p/>
+    <w:p/>
+    <w:p/>
+    <w:p/>
+    <w:p/>
+    <w:p/>
+    <w:p/>
+    <w:p/>
+    <w:p/>
+    <w:p/>
+    <w:p/>
+    <w:p/>
+    <w:p/>
+    <w:p/>
+    <w:p/>
+    <w:p/>
+    <w:p/>
+    <w:p/>
+    <w:p/>
+    <w:p/>
+    <w:p/>
+    <w:p>
+      <w:pPr>
+        <w:tabs>
+          <w:tab w:val="left" w:pos="2520"/>
+        </w:tabs>
+      </w:pPr>
+      <w:r>
+        <w:tab/>
+      </w:r>
+    </w:p>
+    <w:p>
+      <w:pPr>
+        <w:tabs>
+          <w:tab w:val="left" w:pos="2520"/>
+        </w:tabs>
+      </w:pPr>
+    </w:p>
+    <w:p>
+      <w:pPr>
+        <w:tabs>
+          <w:tab w:val="left" w:pos="2520"/>
+        </w:tabs>
+      </w:pPr>
+    </w:p>
+    <w:p>
+      <w:pPr>
+        <w:tabs>
+          <w:tab w:val="left" w:pos="2520"/>
+        </w:tabs>
+      </w:pPr>
+    </w:p>
+    <w:p>
+      <w:pPr>
+        <w:tabs>
+          <w:tab w:val="left" w:pos="2520"/>
+        </w:tabs>
+        <w:rPr>
+          <w:rFonts w:ascii="Arial" w:hAnsi="Arial" w:cs="Arial"/>
+          <w:b/>
+          <w:bCs/>
+          <w:color w:val="833C0B" w:themeColor="accent2" w:themeShade="80"/>
+          <w:sz w:val="24"/>
+          <w:szCs w:val="24"/>
+        </w:rPr>
+      </w:pPr>
+      <w:r>
+        <w:rPr>
+          <w:rFonts w:ascii="Arial" w:hAnsi="Arial" w:cs="Arial"/>
+          <w:b/>
+          <w:bCs/>
+          <w:color w:val="833C0B" w:themeColor="accent2" w:themeShade="80"/>
+          <w:sz w:val="24"/>
+          <w:szCs w:val="24"/>
+        </w:rPr>
+        <w:t xml:space="preserve">HISTORIAS DE USUARIO </w:t>
+      </w:r>
+    </w:p>
+    <w:p>
+      <w:pPr>
+        <w:tabs>
+          <w:tab w:val="left" w:pos="2520"/>
+        </w:tabs>
+        <w:rPr>
+          <w:rFonts w:ascii="Arial" w:hAnsi="Arial" w:cs="Arial"/>
+          <w:b/>
+          <w:bCs/>
+          <w:color w:val="833C0B" w:themeColor="accent2" w:themeShade="80"/>
+          <w:sz w:val="28"/>
+          <w:szCs w:val="28"/>
+        </w:rPr>
+      </w:pPr>
+      <w:r>
+        <w:rPr>
+          <w:rFonts w:ascii="Arial" w:hAnsi="Arial" w:cs="Arial"/>
+          <w:sz w:val="24"/>
+          <w:szCs w:val="24"/>
+        </w:rPr>
+        <w:t>Historias de Usuario para un Sistema de Notas y Asistencia</w:t>
+      </w:r>
+      <w:r>
+        <w:rPr>
+          <w:rFonts w:ascii="Arial" w:hAnsi="Arial" w:cs="Arial"/>
+          <w:sz w:val="24"/>
+          <w:szCs w:val="24"/>
+        </w:rPr>
+        <w:t>.</w:t>
+      </w:r>
+    </w:p>
+    <w:p>
+      <w:pPr>
+        <w:tabs>
+          <w:tab w:val="left" w:pos="2520"/>
+        </w:tabs>
+      </w:pPr>
+      <w:r>
+        <w:rPr>
+          <w:noProof/>
+        </w:rPr>
+        <mc:AlternateContent>
+          <mc:Choice Requires="wpg">
+            <w:drawing>
+              <wp:anchor distT="0" distB="0" distL="114300" distR="114300" simplePos="0" relativeHeight="251675648" behindDoc="0" locked="0" layoutInCell="1" allowOverlap="1" wp14:anchorId="5379BFCE" wp14:editId="25573427">
+                <wp:simplePos x="0" y="0"/>
+                <wp:positionH relativeFrom="page">
+                  <wp:posOffset>790632</wp:posOffset>
+                </wp:positionH>
+                <wp:positionV relativeFrom="paragraph">
+                  <wp:posOffset>96924</wp:posOffset>
+                </wp:positionV>
+                <wp:extent cx="5753100" cy="1971675"/>
+                <wp:effectExtent l="0" t="0" r="19050" b="28575"/>
+                <wp:wrapNone/>
+                <wp:docPr id="16" name="Grupo 16"/>
+                <wp:cNvGraphicFramePr/>
+                <a:graphic xmlns:a="http://schemas.openxmlformats.org/drawingml/2006/main">
+                  <a:graphicData uri="http://schemas.microsoft.com/office/word/2010/wordprocessingGroup">
+                    <wpg:wgp>
+                      <wpg:cNvGrpSpPr/>
+                      <wpg:grpSpPr>
+                        <a:xfrm>
+                          <a:off x="0" y="0"/>
+                          <a:ext cx="5753100" cy="1971675"/>
+                          <a:chOff x="0" y="0"/>
+                          <a:chExt cx="5753100" cy="1971675"/>
+                        </a:xfrm>
+                      </wpg:grpSpPr>
+                      <wpg:grpSp>
+                        <wpg:cNvPr id="14" name="Grupo 14"/>
+                        <wpg:cNvGrpSpPr/>
+                        <wpg:grpSpPr>
+                          <a:xfrm>
+                            <a:off x="0" y="0"/>
+                            <a:ext cx="5753100" cy="1971675"/>
+                            <a:chOff x="0" y="0"/>
+                            <a:chExt cx="5734050" cy="2324100"/>
+                          </a:xfrm>
+                        </wpg:grpSpPr>
+                        <wps:wsp>
+                          <wps:cNvPr id="5" name="Rectángulo: esquinas diagonales redondeadas 5"/>
+                          <wps:cNvSpPr/>
+                          <wps:spPr>
+                            <a:xfrm>
+                              <a:off x="0" y="0"/>
+                              <a:ext cx="5734050" cy="2324100"/>
+                            </a:xfrm>
+                            <a:prstGeom prst="round2DiagRect">
+                              <a:avLst/>
+                            </a:prstGeom>
+                            <a:solidFill>
+                              <a:schemeClr val="accent5">
+                                <a:lumMod val="20000"/>
+                                <a:lumOff val="80000"/>
+                              </a:schemeClr>
+                            </a:solidFill>
+                            <a:ln>
+                              <a:solidFill>
+                                <a:schemeClr val="accent5">
+                                  <a:lumMod val="50000"/>
+                                </a:schemeClr>
+                              </a:solidFill>
+                            </a:ln>
+                          </wps:spPr>
+                          <wps:style>
+                            <a:lnRef idx="1">
+                              <a:schemeClr val="accent6"/>
+                            </a:lnRef>
+                            <a:fillRef idx="2">
+                              <a:schemeClr val="accent6"/>
+                            </a:fillRef>
+                            <a:effectRef idx="1">
+                              <a:schemeClr val="accent6"/>
+                            </a:effectRef>
+                            <a:fontRef idx="minor">
+                              <a:schemeClr val="dk1"/>
+                            </a:fontRef>
+                          </wps:style>
+                          <wps:bodyPr rot="0" spcFirstLastPara="0" vertOverflow="overflow" horzOverflow="overflow" vert="horz" wrap="square" lIns="91440" tIns="45720" rIns="91440" bIns="45720" numCol="1" spcCol="0" rtlCol="0" fromWordArt="0" anchor="ctr" anchorCtr="0" forceAA="0" compatLnSpc="1">
+                            <a:prstTxWarp prst="textNoShape">
+                              <a:avLst/>
+                            </a:prstTxWarp>
+                            <a:noAutofit/>
+                          </wps:bodyPr>
+                        </wps:wsp>
+                        <wps:wsp>
+                          <wps:cNvPr id="6" name="Cuadro de texto 6"/>
+                          <wps:cNvSpPr txBox="1"/>
+                          <wps:spPr>
+                            <a:xfrm rot="10800000" flipV="1">
+                              <a:off x="1158201" y="123825"/>
+                              <a:ext cx="4357498" cy="2076449"/>
+                            </a:xfrm>
+                            <a:prstGeom prst="rect">
+                              <a:avLst/>
+                            </a:prstGeom>
+                            <a:noFill/>
+                            <a:ln w="6350">
+                              <a:noFill/>
+                            </a:ln>
+                          </wps:spPr>
+                          <wps:txbx>
+                            <w:txbxContent>
+                              <w:p>
+                                <w:pPr>
+                                  <w:spacing w:before="100" w:beforeAutospacing="1" w:after="100" w:afterAutospacing="1" w:line="240" w:lineRule="auto"/>
+                                  <w:rPr>
+                                    <w:rFonts w:ascii="Arial" w:eastAsia="Times New Roman" w:hAnsi="Arial" w:cs="Arial"/>
+                                    <w:lang w:eastAsia="es-419"/>
+                                  </w:rPr>
+                                </w:pPr>
+                                <w:r>
+                                  <w:rPr>
+                                    <w:rFonts w:ascii="Arial" w:eastAsia="Times New Roman" w:hAnsi="Arial" w:cs="Arial"/>
+                                    <w:b/>
+                                    <w:bCs/>
+                                    <w:lang w:eastAsia="es-419"/>
+                                  </w:rPr>
+                                  <w:t xml:space="preserve">Función registrar notas </w:t>
+                                </w:r>
+                              </w:p>
+                              <w:p>
+                                <w:pPr>
+                                  <w:spacing w:before="100" w:beforeAutospacing="1" w:after="100" w:afterAutospacing="1" w:line="240" w:lineRule="auto"/>
+                                  <w:ind w:left="360"/>
+                                  <w:rPr>
+                                    <w:rFonts w:ascii="Arial" w:eastAsia="Times New Roman" w:hAnsi="Arial" w:cs="Arial"/>
+                                    <w:lang w:eastAsia="es-419"/>
+                                  </w:rPr>
+                                </w:pPr>
+                                <w:r>
+                                  <w:rPr>
+                                    <w:rFonts w:ascii="Arial" w:eastAsia="Times New Roman" w:hAnsi="Arial" w:cs="Arial"/>
+                                    <w:b/>
+                                    <w:bCs/>
+                                    <w:lang w:eastAsia="es-419"/>
+                                  </w:rPr>
+                                  <w:t>Yo: Kimberly como scrum master</w:t>
+                                </w:r>
+                              </w:p>
+                              <w:p>
+                                <w:pPr>
+                                  <w:spacing w:before="100" w:beforeAutospacing="1" w:after="100" w:afterAutospacing="1" w:line="240" w:lineRule="auto"/>
+                                  <w:ind w:left="360"/>
+                                  <w:rPr>
+                                    <w:rFonts w:ascii="Arial" w:eastAsia="Times New Roman" w:hAnsi="Arial" w:cs="Arial"/>
+                                    <w:lang w:eastAsia="es-419"/>
+                                  </w:rPr>
+                                </w:pPr>
+                                <w:r>
+                                  <w:rPr>
+                                    <w:rFonts w:ascii="Arial" w:eastAsia="Times New Roman" w:hAnsi="Arial" w:cs="Arial"/>
+                                    <w:b/>
+                                    <w:bCs/>
+                                    <w:lang w:eastAsia="es-419"/>
+                                  </w:rPr>
+                                  <w:t>Q</w:t>
+                                </w:r>
+                                <w:r>
+                                  <w:rPr>
+                                    <w:rFonts w:ascii="Arial" w:eastAsia="Times New Roman" w:hAnsi="Arial" w:cs="Arial"/>
+                                    <w:b/>
+                                    <w:bCs/>
+                                    <w:lang w:eastAsia="es-419"/>
+                                  </w:rPr>
+                                  <w:t>uiero</w:t>
+                                </w:r>
+                                <w:r>
+                                  <w:rPr>
+                                    <w:rFonts w:ascii="Arial" w:eastAsia="Times New Roman" w:hAnsi="Arial" w:cs="Arial"/>
+                                    <w:b/>
+                                    <w:bCs/>
+                                    <w:lang w:eastAsia="es-419"/>
+                                  </w:rPr>
+                                  <w:t>:</w:t>
+                                </w:r>
+                                <w:r>
+                                  <w:rPr>
+                                    <w:rFonts w:ascii="Arial" w:eastAsia="Times New Roman" w:hAnsi="Arial" w:cs="Arial"/>
+                                    <w:lang w:eastAsia="es-419"/>
+                                  </w:rPr>
+                                  <w:t xml:space="preserve"> poder ingresar las notas de los alumnos por año </w:t>
+                                </w:r>
+                              </w:p>
+                              <w:p>
+                                <w:pPr>
+                                  <w:spacing w:before="100" w:beforeAutospacing="1" w:after="100" w:afterAutospacing="1" w:line="240" w:lineRule="auto"/>
+                                  <w:ind w:left="360"/>
+                                  <w:rPr>
+                                    <w:rFonts w:ascii="Arial" w:eastAsia="Times New Roman" w:hAnsi="Arial" w:cs="Arial"/>
+                                    <w:lang w:eastAsia="es-419"/>
+                                  </w:rPr>
+                                </w:pPr>
+                                <w:r>
+                                  <w:rPr>
+                                    <w:rFonts w:ascii="Arial" w:eastAsia="Times New Roman" w:hAnsi="Arial" w:cs="Arial"/>
+                                    <w:b/>
+                                    <w:bCs/>
+                                    <w:lang w:eastAsia="es-419"/>
+                                  </w:rPr>
+                                  <w:t>P</w:t>
+                                </w:r>
+                                <w:r>
+                                  <w:rPr>
+                                    <w:rFonts w:ascii="Arial" w:eastAsia="Times New Roman" w:hAnsi="Arial" w:cs="Arial"/>
+                                    <w:b/>
+                                    <w:bCs/>
+                                    <w:lang w:eastAsia="es-419"/>
+                                  </w:rPr>
+                                  <w:t>ara</w:t>
+                                </w:r>
+                                <w:r>
+                                  <w:rPr>
+                                    <w:rFonts w:ascii="Arial" w:eastAsia="Times New Roman" w:hAnsi="Arial" w:cs="Arial"/>
+                                    <w:b/>
+                                    <w:bCs/>
+                                    <w:lang w:eastAsia="es-419"/>
+                                  </w:rPr>
+                                  <w:t>:</w:t>
+                                </w:r>
+                                <w:r>
+                                  <w:rPr>
+                                    <w:rFonts w:ascii="Arial" w:eastAsia="Times New Roman" w:hAnsi="Arial" w:cs="Arial"/>
+                                    <w:lang w:eastAsia="es-419"/>
+                                  </w:rPr>
+                                  <w:t xml:space="preserve"> llevar un registro académico completo</w:t>
+                                </w:r>
+                                <w:r>
+                                  <w:rPr>
+                                    <w:rFonts w:ascii="Arial" w:eastAsia="Times New Roman" w:hAnsi="Arial" w:cs="Arial"/>
+                                    <w:lang w:eastAsia="es-419"/>
+                                  </w:rPr>
+                                  <w:t xml:space="preserve">, </w:t>
+                                </w:r>
+                                <w:r>
+                                  <w:rPr>
+                                    <w:rFonts w:ascii="Arial" w:eastAsia="Times New Roman" w:hAnsi="Arial" w:cs="Arial"/>
+                                    <w:lang w:eastAsia="es-419"/>
+                                  </w:rPr>
+                                  <w:t>poder calcular el promedio de cada alumno</w:t>
+                                </w:r>
+                                <w:r>
+                                  <w:rPr>
+                                    <w:rFonts w:ascii="Arial" w:eastAsia="Times New Roman" w:hAnsi="Arial" w:cs="Arial"/>
+                                    <w:lang w:eastAsia="es-419"/>
+                                  </w:rPr>
+                                  <w:t xml:space="preserve">, </w:t>
+                                </w:r>
+                                <w:r>
+                                  <w:rPr>
+                                    <w:rFonts w:ascii="Arial" w:eastAsia="Times New Roman" w:hAnsi="Arial" w:cs="Arial"/>
+                                    <w:lang w:eastAsia="es-419"/>
+                                  </w:rPr>
+                                  <w:t>evaluar su desempeño académico</w:t>
+                                </w:r>
+                                <w:r>
+                                  <w:rPr>
+                                    <w:rFonts w:ascii="Arial" w:eastAsia="Times New Roman" w:hAnsi="Arial" w:cs="Arial"/>
+                                    <w:lang w:eastAsia="es-419"/>
+                                  </w:rPr>
+                                  <w:t xml:space="preserve">, </w:t>
+                                </w:r>
+                                <w:r>
+                                  <w:rPr>
+                                    <w:rFonts w:ascii="Arial" w:eastAsia="Times New Roman" w:hAnsi="Arial" w:cs="Arial"/>
+                                    <w:lang w:eastAsia="es-419"/>
+                                  </w:rPr>
+                                  <w:t xml:space="preserve">conocer </w:t>
+                                </w:r>
+                                <w:r>
+                                  <w:rPr>
+                                    <w:rFonts w:ascii="Arial" w:eastAsia="Times New Roman" w:hAnsi="Arial" w:cs="Arial"/>
+                                    <w:lang w:eastAsia="es-419"/>
+                                  </w:rPr>
+                                  <w:t>su</w:t>
+                                </w:r>
+                                <w:r>
+                                  <w:rPr>
+                                    <w:rFonts w:ascii="Arial" w:eastAsia="Times New Roman" w:hAnsi="Arial" w:cs="Arial"/>
+                                    <w:lang w:eastAsia="es-419"/>
+                                  </w:rPr>
+                                  <w:t xml:space="preserve"> progreso académico.</w:t>
+                                </w:r>
+                              </w:p>
+                              <w:p/>
+                            </w:txbxContent>
+                          </wps:txbx>
+                          <wps:bodyPr rot="0" spcFirstLastPara="0" vertOverflow="overflow" horzOverflow="overflow" vert="horz" wrap="square" lIns="91440" tIns="45720" rIns="91440" bIns="45720" numCol="1" spcCol="0" rtlCol="0" fromWordArt="0" anchor="t" anchorCtr="0" forceAA="0" compatLnSpc="1">
+                            <a:prstTxWarp prst="textNoShape">
+                              <a:avLst/>
+                            </a:prstTxWarp>
+                            <a:noAutofit/>
+                          </wps:bodyPr>
+                        </wps:wsp>
+                      </wpg:grpSp>
+                      <wps:wsp>
+                        <wps:cNvPr id="15" name="Cara sonriente 15"/>
+                        <wps:cNvSpPr/>
+                        <wps:spPr>
+                          <a:xfrm>
+                            <a:off x="238125" y="409575"/>
+                            <a:ext cx="1000125" cy="1000125"/>
+                          </a:xfrm>
+                          <a:prstGeom prst="smileyFace">
+                            <a:avLst/>
+                          </a:prstGeom>
+                        </wps:spPr>
+                        <wps:style>
+                          <a:lnRef idx="1">
+                            <a:schemeClr val="accent4"/>
+                          </a:lnRef>
+                          <a:fillRef idx="2">
+                            <a:schemeClr val="accent4"/>
+                          </a:fillRef>
+                          <a:effectRef idx="1">
+                            <a:schemeClr val="accent4"/>
+                          </a:effectRef>
+                          <a:fontRef idx="minor">
+                            <a:schemeClr val="dk1"/>
+                          </a:fontRef>
+                        </wps:style>
+                        <wps:bodyPr rot="0" spcFirstLastPara="0" vertOverflow="overflow" horzOverflow="overflow" vert="horz" wrap="square" lIns="91440" tIns="45720" rIns="91440" bIns="45720" numCol="1" spcCol="0" rtlCol="0" fromWordArt="0" anchor="ctr" anchorCtr="0" forceAA="0" compatLnSpc="1">
+                          <a:prstTxWarp prst="textNoShape">
+                            <a:avLst/>
+                          </a:prstTxWarp>
+                          <a:noAutofit/>
+                        </wps:bodyPr>
+                      </wps:wsp>
+                    </wpg:wgp>
+                  </a:graphicData>
+                </a:graphic>
+              </wp:anchor>
+            </w:drawing>
+          </mc:Choice>
+          <mc:Fallback>
+            <w:pict>
+              <v:group w14:anchorId="5379BFCE" id="Grupo 16" o:spid="_x0000_s1035" style="position:absolute;margin-left:62.25pt;margin-top:7.65pt;width:453pt;height:155.25pt;z-index:251675648;mso-position-horizontal-relative:page" coordsize="57531,19716" o:gfxdata="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">
+                <v:group id="Grupo 14" o:spid="_x0000_s1036" style="position:absolute;width:57531;height:19716" coordsize="57340,23241" o:gfxdata="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">
+                  <v:shape id="Rectángulo: esquinas diagonales redondeadas 5" o:spid="_x0000_s1037" style="position:absolute;width:57340;height:23241;visibility:visible;mso-wrap-style:square;v-text-anchor:middle" coordsize="5734050,2324100" o:gfxdata="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" path="m387358,l5734050,r,l5734050,1936742v,213932,-173426,387358,-387358,387358l,2324100r,l,387358c,173426,173426,,387358,xe" fillcolor="#deeaf6 [664]" strokecolor="#1f4d78 [1608]" strokeweight=".5pt">
+                    <v:stroke joinstyle="miter"/>
+                    <v:path arrowok="t" o:connecttype="custom" o:connectlocs="387358,0;5734050,0;5734050,0;5734050,1936742;5346692,2324100;0,2324100;0,2324100;0,387358;387358,0" o:connectangles="0,0,0,0,0,0,0,0,0"/>
+                  </v:shape>
+                  <v:shape id="Cuadro de texto 6" o:spid="_x0000_s1038" type="#_x0000_t202" style="position:absolute;left:11582;top:1238;width:43574;height:20764;rotation:180;flip:y;visibility:visible;mso-wrap-style:square;v-text-anchor:top" o:gfxdata="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" filled="f" stroked="f" strokeweight=".5pt">
+                    <v:textbox>
+                      <w:txbxContent>
+                        <w:p>
+                          <w:pPr>
+                            <w:spacing w:before="100" w:beforeAutospacing="1" w:after="100" w:afterAutospacing="1" w:line="240" w:lineRule="auto"/>
+                            <w:rPr>
+                              <w:rFonts w:ascii="Arial" w:eastAsia="Times New Roman" w:hAnsi="Arial" w:cs="Arial"/>
+                              <w:lang w:eastAsia="es-419"/>
+                            </w:rPr>
+                          </w:pPr>
+                          <w:r>
+                            <w:rPr>
+                              <w:rFonts w:ascii="Arial" w:eastAsia="Times New Roman" w:hAnsi="Arial" w:cs="Arial"/>
+                              <w:b/>
+                              <w:bCs/>
+                              <w:lang w:eastAsia="es-419"/>
+                            </w:rPr>
+                            <w:t xml:space="preserve">Función registrar notas </w:t>
+                          </w:r>
+                        </w:p>
+                        <w:p>
+                          <w:pPr>
+                            <w:spacing w:before="100" w:beforeAutospacing="1" w:after="100" w:afterAutospacing="1" w:line="240" w:lineRule="auto"/>
+                            <w:ind w:left="360"/>
+                            <w:rPr>
+                              <w:rFonts w:ascii="Arial" w:eastAsia="Times New Roman" w:hAnsi="Arial" w:cs="Arial"/>
+                              <w:lang w:eastAsia="es-419"/>
+                            </w:rPr>
+                          </w:pPr>
+                          <w:r>
+                            <w:rPr>
+                              <w:rFonts w:ascii="Arial" w:eastAsia="Times New Roman" w:hAnsi="Arial" w:cs="Arial"/>
+                              <w:b/>
+                              <w:bCs/>
+                              <w:lang w:eastAsia="es-419"/>
+                            </w:rPr>
+                            <w:t>Yo: Kimberly como scrum master</w:t>
+                          </w:r>
+                        </w:p>
+                        <w:p>
+                          <w:pPr>
+                            <w:spacing w:before="100" w:beforeAutospacing="1" w:after="100" w:afterAutospacing="1" w:line="240" w:lineRule="auto"/>
+                            <w:ind w:left="360"/>
+                            <w:rPr>
+                              <w:rFonts w:ascii="Arial" w:eastAsia="Times New Roman" w:hAnsi="Arial" w:cs="Arial"/>
+                              <w:lang w:eastAsia="es-419"/>
+                            </w:rPr>
+                          </w:pPr>
+                          <w:r>
+                            <w:rPr>
+                              <w:rFonts w:ascii="Arial" w:eastAsia="Times New Roman" w:hAnsi="Arial" w:cs="Arial"/>
+                              <w:b/>
+                              <w:bCs/>
+                              <w:lang w:eastAsia="es-419"/>
+                            </w:rPr>
+                            <w:t>Q</w:t>
+                          </w:r>
+                          <w:r>
+                            <w:rPr>
+                              <w:rFonts w:ascii="Arial" w:eastAsia="Times New Roman" w:hAnsi="Arial" w:cs="Arial"/>
+                              <w:b/>
+                              <w:bCs/>
+                              <w:lang w:eastAsia="es-419"/>
+                            </w:rPr>
+                            <w:t>uiero</w:t>
+                          </w:r>
+                          <w:r>
+                            <w:rPr>
+                              <w:rFonts w:ascii="Arial" w:eastAsia="Times New Roman" w:hAnsi="Arial" w:cs="Arial"/>
+                              <w:b/>
+                              <w:bCs/>
+                              <w:lang w:eastAsia="es-419"/>
+                            </w:rPr>
+                            <w:t>:</w:t>
+                          </w:r>
+                          <w:r>
+                            <w:rPr>
+                              <w:rFonts w:ascii="Arial" w:eastAsia="Times New Roman" w:hAnsi="Arial" w:cs="Arial"/>
+                              <w:lang w:eastAsia="es-419"/>
+                            </w:rPr>
+                            <w:t xml:space="preserve"> poder ingresar las notas de los alumnos por año </w:t>
+                          </w:r>
+                        </w:p>
+                        <w:p>
+                          <w:pPr>
+                            <w:spacing w:before="100" w:beforeAutospacing="1" w:after="100" w:afterAutospacing="1" w:line="240" w:lineRule="auto"/>
+                            <w:ind w:left="360"/>
+                            <w:rPr>
+                              <w:rFonts w:ascii="Arial" w:eastAsia="Times New Roman" w:hAnsi="Arial" w:cs="Arial"/>
+                              <w:lang w:eastAsia="es-419"/>
+                            </w:rPr>
+                          </w:pPr>
+                          <w:r>
+                            <w:rPr>
+                              <w:rFonts w:ascii="Arial" w:eastAsia="Times New Roman" w:hAnsi="Arial" w:cs="Arial"/>
+                              <w:b/>
+                              <w:bCs/>
+                              <w:lang w:eastAsia="es-419"/>
+                            </w:rPr>
+                            <w:t>P</w:t>
+                          </w:r>
+                          <w:r>
+                            <w:rPr>
+                              <w:rFonts w:ascii="Arial" w:eastAsia="Times New Roman" w:hAnsi="Arial" w:cs="Arial"/>
+                              <w:b/>
+                              <w:bCs/>
+                              <w:lang w:eastAsia="es-419"/>
+                            </w:rPr>
+                            <w:t>ara</w:t>
+                          </w:r>
+                          <w:r>
+                            <w:rPr>
+                              <w:rFonts w:ascii="Arial" w:eastAsia="Times New Roman" w:hAnsi="Arial" w:cs="Arial"/>
+                              <w:b/>
+                              <w:bCs/>
+                              <w:lang w:eastAsia="es-419"/>
+                            </w:rPr>
+                            <w:t>:</w:t>
+                          </w:r>
+                          <w:r>
+                            <w:rPr>
+                              <w:rFonts w:ascii="Arial" w:eastAsia="Times New Roman" w:hAnsi="Arial" w:cs="Arial"/>
+                              <w:lang w:eastAsia="es-419"/>
+                            </w:rPr>
+                            <w:t xml:space="preserve"> llevar un registro académico completo</w:t>
+                          </w:r>
+                          <w:r>
+                            <w:rPr>
+                              <w:rFonts w:ascii="Arial" w:eastAsia="Times New Roman" w:hAnsi="Arial" w:cs="Arial"/>
+                              <w:lang w:eastAsia="es-419"/>
+                            </w:rPr>
+                            <w:t xml:space="preserve">, </w:t>
+                          </w:r>
+                          <w:r>
+                            <w:rPr>
+                              <w:rFonts w:ascii="Arial" w:eastAsia="Times New Roman" w:hAnsi="Arial" w:cs="Arial"/>
+                              <w:lang w:eastAsia="es-419"/>
+                            </w:rPr>
+                            <w:t>poder calcular el promedio de cada alumno</w:t>
+                          </w:r>
+                          <w:r>
+                            <w:rPr>
+                              <w:rFonts w:ascii="Arial" w:eastAsia="Times New Roman" w:hAnsi="Arial" w:cs="Arial"/>
+                              <w:lang w:eastAsia="es-419"/>
+                            </w:rPr>
+                            <w:t xml:space="preserve">, </w:t>
+                          </w:r>
+                          <w:r>
+                            <w:rPr>
+                              <w:rFonts w:ascii="Arial" w:eastAsia="Times New Roman" w:hAnsi="Arial" w:cs="Arial"/>
+                              <w:lang w:eastAsia="es-419"/>
+                            </w:rPr>
+                            <w:t>evaluar su desempeño académico</w:t>
+                          </w:r>
+                          <w:r>
+                            <w:rPr>
+                              <w:rFonts w:ascii="Arial" w:eastAsia="Times New Roman" w:hAnsi="Arial" w:cs="Arial"/>
+                              <w:lang w:eastAsia="es-419"/>
+                            </w:rPr>
+                            <w:t xml:space="preserve">, </w:t>
+                          </w:r>
+                          <w:r>
+                            <w:rPr>
+                              <w:rFonts w:ascii="Arial" w:eastAsia="Times New Roman" w:hAnsi="Arial" w:cs="Arial"/>
+                              <w:lang w:eastAsia="es-419"/>
+                            </w:rPr>
+                            <w:t xml:space="preserve">conocer </w:t>
+                          </w:r>
+                          <w:r>
+                            <w:rPr>
+                              <w:rFonts w:ascii="Arial" w:eastAsia="Times New Roman" w:hAnsi="Arial" w:cs="Arial"/>
+                              <w:lang w:eastAsia="es-419"/>
+                            </w:rPr>
+                            <w:t>su</w:t>
+                          </w:r>
+                          <w:r>
+                            <w:rPr>
+                              <w:rFonts w:ascii="Arial" w:eastAsia="Times New Roman" w:hAnsi="Arial" w:cs="Arial"/>
+                              <w:lang w:eastAsia="es-419"/>
+                            </w:rPr>
+                            <w:t xml:space="preserve"> progreso académico.</w:t>
+                          </w:r>
+                        </w:p>
+                        <w:p/>
+                      </w:txbxContent>
+                    </v:textbox>
+                  </v:shape>
+                </v:group>
+                <v:shapetype id="_x0000_t96" coordsize="21600,21600" o:spt="96" adj="17520" path="m10800,qx,10800,10800,21600,21600,10800,10800,xem7340,6445qx6215,7570,7340,8695,8465,7570,7340,6445xnfem14260,6445qx13135,7570,14260,8695,15385,7570,14260,6445xnfem4960@0c8853@3,12747@3,16640@0nfe">
+                  <v:formulas>
+                    <v:f eqn="sum 33030 0 #0"/>
+                    <v:f eqn="prod #0 4 3"/>
+                    <v:f eqn="prod @0 1 3"/>
+                    <v:f eqn="sum @1 0 @2"/>
+                  </v:formulas>
+                  <v:path o:extrusionok="f" gradientshapeok="t" o:connecttype="custom" o:connectlocs="10800,0;3163,3163;0,10800;3163,18437;10800,21600;18437,18437;21600,10800;18437,3163" textboxrect="3163,3163,18437,18437"/>
+                  <v:handles>
+                    <v:h position="center,#0" yrange="15510,17520"/>
+                  </v:handles>
+                  <o:complex v:ext="view"/>
+                </v:shapetype>
+                <v:shape id="Cara sonriente 15" o:spid="_x0000_s1039" type="#_x0000_t96" style="position:absolute;left:2381;top:4095;width:10001;height:10002;visibility:visible;mso-wrap-style:square;v-text-anchor:middle" o:gfxdata="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" fillcolor="#ffd555 [2167]" strokecolor="#ffc000 [3207]" strokeweight=".5pt">
+                  <v:fill color2="#ffcc31 [2615]" rotate="t" colors="0 #ffdd9c;.5 #ffd78e;1 #ffd479" focus="100%" type="gradient">
+                    <o:fill v:ext="view" type="gradientUnscaled"/>
+                  </v:fill>
+                  <v:stroke joinstyle="miter"/>
+                </v:shape>
+                <w10:wrap anchorx="page"/>
+              </v:group>
+            </w:pict>
+          </mc:Fallback>
+        </mc:AlternateContent>
+      </w:r>
+    </w:p>
+    <w:p>
+      <w:r>
+        <w:rPr>
+          <w:noProof/>
+        </w:rPr>
+        <mc:AlternateContent>
+          <mc:Choice Requires="wpg">
+            <w:drawing>
+              <wp:anchor distT="0" distB="0" distL="114300" distR="114300" simplePos="0" relativeHeight="251679744" behindDoc="0" locked="0" layoutInCell="1" allowOverlap="1" wp14:anchorId="5CEE33EB" wp14:editId="2BCEEF3C">
+                <wp:simplePos x="0" y="0"/>
+                <wp:positionH relativeFrom="margin">
+                  <wp:align>right</wp:align>
+                </wp:positionH>
+                <wp:positionV relativeFrom="paragraph">
+                  <wp:posOffset>2328314</wp:posOffset>
+                </wp:positionV>
+                <wp:extent cx="5753100" cy="1971675"/>
+                <wp:effectExtent l="0" t="0" r="19050" b="28575"/>
+                <wp:wrapNone/>
+                <wp:docPr id="22" name="Grupo 22"/>
+                <wp:cNvGraphicFramePr/>
+                <a:graphic xmlns:a="http://schemas.openxmlformats.org/drawingml/2006/main">
+                  <a:graphicData uri="http://schemas.microsoft.com/office/word/2010/wordprocessingGroup">
+                    <wpg:wgp>
+                      <wpg:cNvGrpSpPr/>
+                      <wpg:grpSpPr>
+                        <a:xfrm>
+                          <a:off x="0" y="0"/>
+                          <a:ext cx="5753100" cy="1971675"/>
+                          <a:chOff x="0" y="0"/>
+                          <a:chExt cx="5753100" cy="1971675"/>
+                        </a:xfrm>
+                      </wpg:grpSpPr>
+                      <wpg:grpSp>
+                        <wpg:cNvPr id="23" name="Grupo 23"/>
+                        <wpg:cNvGrpSpPr/>
+                        <wpg:grpSpPr>
+                          <a:xfrm>
+                            <a:off x="0" y="0"/>
+                            <a:ext cx="5753100" cy="1971675"/>
+                            <a:chOff x="0" y="0"/>
+                            <a:chExt cx="5734050" cy="2324100"/>
+                          </a:xfrm>
+                        </wpg:grpSpPr>
+                        <wps:wsp>
+                          <wps:cNvPr id="24" name="Rectángulo: esquinas diagonales redondeadas 24"/>
+                          <wps:cNvSpPr/>
+                          <wps:spPr>
+                            <a:xfrm>
+                              <a:off x="0" y="0"/>
+                              <a:ext cx="5734050" cy="2324100"/>
+                            </a:xfrm>
+                            <a:prstGeom prst="round2DiagRect">
+                              <a:avLst/>
+                            </a:prstGeom>
+                            <a:solidFill>
+                              <a:schemeClr val="accent5">
+                                <a:lumMod val="20000"/>
+                                <a:lumOff val="80000"/>
+                              </a:schemeClr>
+                            </a:solidFill>
+                            <a:ln>
+                              <a:solidFill>
+                                <a:schemeClr val="accent5">
+                                  <a:lumMod val="50000"/>
+                                </a:schemeClr>
+                              </a:solidFill>
+                            </a:ln>
+                          </wps:spPr>
+                          <wps:style>
+                            <a:lnRef idx="1">
+                              <a:schemeClr val="accent6"/>
+                            </a:lnRef>
+                            <a:fillRef idx="2">
+                              <a:schemeClr val="accent6"/>
+                            </a:fillRef>
+                            <a:effectRef idx="1">
+                              <a:schemeClr val="accent6"/>
+                            </a:effectRef>
+                            <a:fontRef idx="minor">
+                              <a:schemeClr val="dk1"/>
+                            </a:fontRef>
+                          </wps:style>
+                          <wps:bodyPr rot="0" spcFirstLastPara="0" vertOverflow="overflow" horzOverflow="overflow" vert="horz" wrap="square" lIns="91440" tIns="45720" rIns="91440" bIns="45720" numCol="1" spcCol="0" rtlCol="0" fromWordArt="0" anchor="ctr" anchorCtr="0" forceAA="0" compatLnSpc="1">
+                            <a:prstTxWarp prst="textNoShape">
+                              <a:avLst/>
+                            </a:prstTxWarp>
+                            <a:noAutofit/>
+                          </wps:bodyPr>
+                        </wps:wsp>
+                        <wps:wsp>
+                          <wps:cNvPr id="25" name="Cuadro de texto 25"/>
+                          <wps:cNvSpPr txBox="1"/>
+                          <wps:spPr>
+                            <a:xfrm rot="10800000" flipV="1">
+                              <a:off x="1158201" y="123825"/>
+                              <a:ext cx="4357498" cy="2076449"/>
+                            </a:xfrm>
+                            <a:prstGeom prst="rect">
+                              <a:avLst/>
+                            </a:prstGeom>
+                            <a:noFill/>
+                            <a:ln w="6350">
+                              <a:noFill/>
+                            </a:ln>
+                          </wps:spPr>
+                          <wps:txbx>
+                            <w:txbxContent>
+                              <w:p>
+                                <w:pPr>
+                                  <w:spacing w:before="100" w:beforeAutospacing="1" w:after="100" w:afterAutospacing="1" w:line="240" w:lineRule="auto"/>
+                                  <w:ind w:left="360"/>
+                                  <w:rPr>
+                                    <w:rFonts w:ascii="Arial" w:eastAsia="Times New Roman" w:hAnsi="Arial" w:cs="Arial"/>
+                                    <w:b/>
+                                    <w:bCs/>
+                                    <w:lang w:eastAsia="es-419"/>
+                                  </w:rPr>
+                                </w:pPr>
+                                <w:r>
+                                  <w:rPr>
+                                    <w:rFonts w:ascii="Arial" w:eastAsia="Times New Roman" w:hAnsi="Arial" w:cs="Arial"/>
+                                    <w:b/>
+                                    <w:bCs/>
+                                    <w:lang w:eastAsia="es-419"/>
+                                  </w:rPr>
+                                  <w:t>Función registro de</w:t>
+                                </w:r>
+                                <w:r>
+                                  <w:rPr>
+                                    <w:rFonts w:ascii="Arial" w:eastAsia="Times New Roman" w:hAnsi="Arial" w:cs="Arial"/>
+                                    <w:b/>
+                                    <w:bCs/>
+                                    <w:lang w:eastAsia="es-419"/>
+                                  </w:rPr>
+                                  <w:t xml:space="preserve"> la Asistencia</w:t>
+                                </w:r>
+                              </w:p>
+                              <w:p>
+                                <w:pPr>
+                                  <w:spacing w:before="100" w:beforeAutospacing="1" w:after="100" w:afterAutospacing="1" w:line="240" w:lineRule="auto"/>
+                                  <w:ind w:left="360"/>
+                                  <w:rPr>
+                                    <w:rFonts w:ascii="Arial" w:eastAsia="Times New Roman" w:hAnsi="Arial" w:cs="Arial"/>
+                                    <w:b/>
+                                    <w:bCs/>
+                                    <w:lang w:eastAsia="es-419"/>
+                                  </w:rPr>
+                                </w:pPr>
+                                <w:r>
+                                  <w:rPr>
+                                    <w:rFonts w:ascii="Arial" w:eastAsia="Times New Roman" w:hAnsi="Arial" w:cs="Arial"/>
+                                    <w:b/>
+                                    <w:bCs/>
+                                    <w:lang w:eastAsia="es-419"/>
+                                  </w:rPr>
+                                  <w:t xml:space="preserve">Yo: Alisson como producto </w:t>
+                                </w:r>
+                                <w:proofErr w:type="spellStart"/>
+                                <w:r>
+                                  <w:rPr>
+                                    <w:rFonts w:ascii="Arial" w:eastAsia="Times New Roman" w:hAnsi="Arial" w:cs="Arial"/>
+                                    <w:b/>
+                                    <w:bCs/>
+                                    <w:lang w:eastAsia="es-419"/>
+                                  </w:rPr>
+                                  <w:t>owner</w:t>
+                                </w:r>
+                                <w:proofErr w:type="spellEnd"/>
+                                <w:r>
+                                  <w:rPr>
+                                    <w:rFonts w:ascii="Arial" w:eastAsia="Times New Roman" w:hAnsi="Arial" w:cs="Arial"/>
+                                    <w:b/>
+                                    <w:bCs/>
+                                    <w:lang w:eastAsia="es-419"/>
+                                  </w:rPr>
+                                  <w:t xml:space="preserve"> </w:t>
+                                </w:r>
+                              </w:p>
+                              <w:p>
+                                <w:pPr>
+                                  <w:spacing w:before="100" w:beforeAutospacing="1" w:after="100" w:afterAutospacing="1" w:line="240" w:lineRule="auto"/>
+                                  <w:ind w:left="360"/>
+                                  <w:rPr>
+                                    <w:rFonts w:ascii="Arial" w:eastAsia="Times New Roman" w:hAnsi="Arial" w:cs="Arial"/>
+                                    <w:lang w:eastAsia="es-419"/>
+                                  </w:rPr>
+                                </w:pPr>
+                                <w:r>
+                                  <w:rPr>
+                                    <w:rFonts w:ascii="Arial" w:eastAsia="Times New Roman" w:hAnsi="Arial" w:cs="Arial"/>
+                                    <w:b/>
+                                    <w:bCs/>
+                                    <w:lang w:eastAsia="es-419"/>
+                                  </w:rPr>
+                                  <w:t>Q</w:t>
+                                </w:r>
+                                <w:r>
+                                  <w:rPr>
+                                    <w:rFonts w:ascii="Arial" w:eastAsia="Times New Roman" w:hAnsi="Arial" w:cs="Arial"/>
+                                    <w:b/>
+                                    <w:bCs/>
+                                    <w:lang w:eastAsia="es-419"/>
+                                  </w:rPr>
+                                  <w:t>uiero</w:t>
+                                </w:r>
+                                <w:r>
+                                  <w:rPr>
+                                    <w:rFonts w:ascii="Arial" w:eastAsia="Times New Roman" w:hAnsi="Arial" w:cs="Arial"/>
+                                    <w:b/>
+                                    <w:bCs/>
+                                    <w:lang w:eastAsia="es-419"/>
+                                  </w:rPr>
+                                  <w:t>:</w:t>
+                                </w:r>
+                                <w:r>
+                                  <w:rPr>
+                                    <w:rFonts w:ascii="Arial" w:eastAsia="Times New Roman" w:hAnsi="Arial" w:cs="Arial"/>
+                                    <w:lang w:eastAsia="es-419"/>
+                                  </w:rPr>
+                                  <w:t xml:space="preserve"> registrar la asistencia de los alumnos por día</w:t>
+                                </w:r>
+                                <w:r>
+                                  <w:rPr>
+                                    <w:rFonts w:ascii="Arial" w:eastAsia="Times New Roman" w:hAnsi="Arial" w:cs="Arial"/>
+                                    <w:lang w:eastAsia="es-419"/>
+                                  </w:rPr>
+                                  <w:t xml:space="preserve"> </w:t>
+                                </w:r>
+                                <w:r>
+                                  <w:rPr>
+                                    <w:rFonts w:ascii="Arial" w:eastAsia="Times New Roman" w:hAnsi="Arial" w:cs="Arial"/>
+                                    <w:lang w:eastAsia="es-419"/>
+                                  </w:rPr>
+                                  <w:t>así</w:t>
+                                </w:r>
+                                <w:r>
+                                  <w:rPr>
+                                    <w:rFonts w:ascii="Arial" w:eastAsia="Times New Roman" w:hAnsi="Arial" w:cs="Arial"/>
+                                    <w:lang w:eastAsia="es-419"/>
+                                  </w:rPr>
+                                  <w:t xml:space="preserve"> mismo, </w:t>
+                                </w:r>
+                                <w:r>
+                                  <w:rPr>
+                                    <w:rFonts w:ascii="Arial" w:eastAsia="Times New Roman" w:hAnsi="Arial" w:cs="Arial"/>
+                                    <w:lang w:eastAsia="es-419"/>
+                                  </w:rPr>
+                                  <w:t>llevar un control de sus faltas.</w:t>
+                                </w:r>
+                              </w:p>
+                              <w:p>
+                                <w:pPr>
+                                  <w:spacing w:before="100" w:beforeAutospacing="1" w:after="100" w:afterAutospacing="1" w:line="240" w:lineRule="auto"/>
+                                  <w:ind w:left="360"/>
+                                  <w:rPr>
+                                    <w:rFonts w:ascii="Arial" w:eastAsia="Times New Roman" w:hAnsi="Arial" w:cs="Arial"/>
+                                    <w:lang w:eastAsia="es-419"/>
+                                  </w:rPr>
+                                </w:pPr>
+                                <w:r>
+                                  <w:rPr>
+                                    <w:rFonts w:ascii="Arial" w:eastAsia="Times New Roman" w:hAnsi="Arial" w:cs="Arial"/>
+                                    <w:b/>
+                                    <w:bCs/>
+                                    <w:lang w:eastAsia="es-419"/>
+                                  </w:rPr>
+                                  <w:t xml:space="preserve">Para: </w:t>
+                                </w:r>
+                                <w:r>
+                                  <w:rPr>
+                                    <w:rFonts w:ascii="Arial" w:eastAsia="Times New Roman" w:hAnsi="Arial" w:cs="Arial"/>
+                                    <w:lang w:eastAsia="es-419"/>
+                                  </w:rPr>
+                                  <w:t>poder visualizar mi historial de asistencia</w:t>
+                                </w:r>
+                                <w:r>
+                                  <w:rPr>
+                                    <w:rFonts w:ascii="Arial" w:eastAsia="Times New Roman" w:hAnsi="Arial" w:cs="Arial"/>
+                                    <w:lang w:eastAsia="es-419"/>
+                                  </w:rPr>
+                                  <w:t xml:space="preserve">, </w:t>
+                                </w:r>
+                                <w:r>
+                                  <w:rPr>
+                                    <w:rFonts w:ascii="Arial" w:eastAsia="Times New Roman" w:hAnsi="Arial" w:cs="Arial"/>
+                                    <w:lang w:eastAsia="es-419"/>
+                                  </w:rPr>
+                                  <w:t xml:space="preserve">conocer </w:t>
+                                </w:r>
+                                <w:r>
+                                  <w:rPr>
+                                    <w:rFonts w:ascii="Arial" w:eastAsia="Times New Roman" w:hAnsi="Arial" w:cs="Arial"/>
+                                    <w:lang w:eastAsia="es-419"/>
+                                  </w:rPr>
+                                  <w:t>su</w:t>
+                                </w:r>
+                                <w:r>
+                                  <w:rPr>
+                                    <w:rFonts w:ascii="Arial" w:eastAsia="Times New Roman" w:hAnsi="Arial" w:cs="Arial"/>
+                                    <w:lang w:eastAsia="es-419"/>
+                                  </w:rPr>
+                                  <w:t xml:space="preserve"> puntualida</w:t>
+                                </w:r>
+                                <w:r>
+                                  <w:rPr>
+                                    <w:rFonts w:ascii="Arial" w:eastAsia="Times New Roman" w:hAnsi="Arial" w:cs="Arial"/>
+                                    <w:lang w:eastAsia="es-419"/>
+                                  </w:rPr>
+                                  <w:t>d e</w:t>
+                                </w:r>
+                                <w:r>
+                                  <w:rPr>
+                                    <w:rFonts w:ascii="Arial" w:eastAsia="Times New Roman" w:hAnsi="Arial" w:cs="Arial"/>
+                                    <w:lang w:eastAsia="es-419"/>
+                                  </w:rPr>
+                                  <w:t xml:space="preserve"> identificar patrones de ausentismo.</w:t>
+                                </w:r>
+                              </w:p>
+                              <w:p>
+                                <w:pPr>
+                                  <w:rPr>
+                                    <w:rFonts w:ascii="Arial" w:hAnsi="Arial" w:cs="Arial"/>
+                                    <w:sz w:val="20"/>
+                                    <w:szCs w:val="20"/>
+                                  </w:rPr>
+                                </w:pPr>
+                              </w:p>
+                            </w:txbxContent>
+                          </wps:txbx>
+                          <wps:bodyPr rot="0" spcFirstLastPara="0" vertOverflow="overflow" horzOverflow="overflow" vert="horz" wrap="square" lIns="91440" tIns="45720" rIns="91440" bIns="45720" numCol="1" spcCol="0" rtlCol="0" fromWordArt="0" anchor="t" anchorCtr="0" forceAA="0" compatLnSpc="1">
+                            <a:prstTxWarp prst="textNoShape">
+                              <a:avLst/>
+                            </a:prstTxWarp>
+                            <a:noAutofit/>
+                          </wps:bodyPr>
+                        </wps:wsp>
+                      </wpg:grpSp>
+                      <wps:wsp>
+                        <wps:cNvPr id="26" name="Cara sonriente 26"/>
+                        <wps:cNvSpPr/>
+                        <wps:spPr>
+                          <a:xfrm>
+                            <a:off x="238125" y="409575"/>
+                            <a:ext cx="1000125" cy="1000125"/>
+                          </a:xfrm>
+                          <a:prstGeom prst="smileyFace">
+                            <a:avLst/>
+                          </a:prstGeom>
+                        </wps:spPr>
+                        <wps:style>
+                          <a:lnRef idx="1">
+                            <a:schemeClr val="accent4"/>
+                          </a:lnRef>
+                          <a:fillRef idx="2">
+                            <a:schemeClr val="accent4"/>
+                          </a:fillRef>
+                          <a:effectRef idx="1">
+                            <a:schemeClr val="accent4"/>
+                          </a:effectRef>
+                          <a:fontRef idx="minor">
+                            <a:schemeClr val="dk1"/>
+                          </a:fontRef>
+                        </wps:style>
+                        <wps:bodyPr rot="0" spcFirstLastPara="0" vertOverflow="overflow" horzOverflow="overflow" vert="horz" wrap="square" lIns="91440" tIns="45720" rIns="91440" bIns="45720" numCol="1" spcCol="0" rtlCol="0" fromWordArt="0" anchor="ctr" anchorCtr="0" forceAA="0" compatLnSpc="1">
+                          <a:prstTxWarp prst="textNoShape">
+                            <a:avLst/>
+                          </a:prstTxWarp>
+                          <a:noAutofit/>
+                        </wps:bodyPr>
+                      </wps:wsp>
+                    </wpg:wgp>
+                  </a:graphicData>
+                </a:graphic>
+                <wp14:sizeRelV relativeFrom="margin">
+                  <wp14:pctHeight>0</wp14:pctHeight>
+                </wp14:sizeRelV>
+              </wp:anchor>
+            </w:drawing>
+          </mc:Choice>
+          <mc:Fallback>
+            <w:pict>
+              <v:group w14:anchorId="5CEE33EB" id="Grupo 22" o:spid="_x0000_s1040" style="position:absolute;margin-left:401.8pt;margin-top:183.35pt;width:453pt;height:155.25pt;z-index:251679744;mso-position-horizontal:right;mso-position-horizontal-relative:margin;mso-height-relative:margin" coordsize="57531,19716" o:gfxdata="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">
+                <v:group id="Grupo 23" o:spid="_x0000_s1041" style="position:absolute;width:57531;height:19716" coordsize="57340,23241" o:gfxdata="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">
+                  <v:shape id="Rectángulo: esquinas diagonales redondeadas 24" o:spid="_x0000_s1042" style="position:absolute;width:57340;height:23241;visibility:visible;mso-wrap-style:square;v-text-anchor:middle" coordsize="5734050,2324100" o:gfxdata="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" path="m387358,l5734050,r,l5734050,1936742v,213932,-173426,387358,-387358,387358l,2324100r,l,387358c,173426,173426,,387358,xe" fillcolor="#deeaf6 [664]" strokecolor="#1f4d78 [1608]" strokeweight=".5pt">
+                    <v:stroke joinstyle="miter"/>
+                    <v:path arrowok="t" o:connecttype="custom" o:connectlocs="387358,0;5734050,0;5734050,0;5734050,1936742;5346692,2324100;0,2324100;0,2324100;0,387358;387358,0" o:connectangles="0,0,0,0,0,0,0,0,0"/>
+                  </v:shape>
+                  <v:shape id="Cuadro de texto 25" o:spid="_x0000_s1043" type="#_x0000_t202" style="position:absolute;left:11582;top:1238;width:43574;height:20764;rotation:180;flip:y;visibility:visible;mso-wrap-style:square;v-text-anchor:top" o:gfxdata="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" filled="f" stroked="f" strokeweight=".5pt">
+                    <v:textbox>
+                      <w:txbxContent>
+                        <w:p>
+                          <w:pPr>
+                            <w:spacing w:before="100" w:beforeAutospacing="1" w:after="100" w:afterAutospacing="1" w:line="240" w:lineRule="auto"/>
+                            <w:ind w:left="360"/>
+                            <w:rPr>
+                              <w:rFonts w:ascii="Arial" w:eastAsia="Times New Roman" w:hAnsi="Arial" w:cs="Arial"/>
+                              <w:b/>
+                              <w:bCs/>
+                              <w:lang w:eastAsia="es-419"/>
+                            </w:rPr>
+                          </w:pPr>
+                          <w:r>
+                            <w:rPr>
+                              <w:rFonts w:ascii="Arial" w:eastAsia="Times New Roman" w:hAnsi="Arial" w:cs="Arial"/>
+                              <w:b/>
+                              <w:bCs/>
+                              <w:lang w:eastAsia="es-419"/>
+                            </w:rPr>
+                            <w:t>Función registro de</w:t>
+                          </w:r>
+                          <w:r>
+                            <w:rPr>
+                              <w:rFonts w:ascii="Arial" w:eastAsia="Times New Roman" w:hAnsi="Arial" w:cs="Arial"/>
+                              <w:b/>
+                              <w:bCs/>
+                              <w:lang w:eastAsia="es-419"/>
+                            </w:rPr>
+                            <w:t xml:space="preserve"> la Asistencia</w:t>
+                          </w:r>
+                        </w:p>
+                        <w:p>
+                          <w:pPr>
+                            <w:spacing w:before="100" w:beforeAutospacing="1" w:after="100" w:afterAutospacing="1" w:line="240" w:lineRule="auto"/>
+                            <w:ind w:left="360"/>
+                            <w:rPr>
+                              <w:rFonts w:ascii="Arial" w:eastAsia="Times New Roman" w:hAnsi="Arial" w:cs="Arial"/>
+                              <w:b/>
+                              <w:bCs/>
+                              <w:lang w:eastAsia="es-419"/>
+                            </w:rPr>
+                          </w:pPr>
+                          <w:r>
+                            <w:rPr>
+                              <w:rFonts w:ascii="Arial" w:eastAsia="Times New Roman" w:hAnsi="Arial" w:cs="Arial"/>
+                              <w:b/>
+                              <w:bCs/>
+                              <w:lang w:eastAsia="es-419"/>
+                            </w:rPr>
+                            <w:t xml:space="preserve">Yo: Alisson como producto </w:t>
+                          </w:r>
+                          <w:proofErr w:type="spellStart"/>
+                          <w:r>
+                            <w:rPr>
+                              <w:rFonts w:ascii="Arial" w:eastAsia="Times New Roman" w:hAnsi="Arial" w:cs="Arial"/>
+                              <w:b/>
+                              <w:bCs/>
+                              <w:lang w:eastAsia="es-419"/>
+                            </w:rPr>
+                            <w:t>owner</w:t>
+                          </w:r>
+                          <w:proofErr w:type="spellEnd"/>
+                          <w:r>
+                            <w:rPr>
+                              <w:rFonts w:ascii="Arial" w:eastAsia="Times New Roman" w:hAnsi="Arial" w:cs="Arial"/>
+                              <w:b/>
+                              <w:bCs/>
+                              <w:lang w:eastAsia="es-419"/>
+                            </w:rPr>
+                            <w:t xml:space="preserve"> </w:t>
+                          </w:r>
+                        </w:p>
+                        <w:p>
+                          <w:pPr>
+                            <w:spacing w:before="100" w:beforeAutospacing="1" w:after="100" w:afterAutospacing="1" w:line="240" w:lineRule="auto"/>
+                            <w:ind w:left="360"/>
+                            <w:rPr>
+                              <w:rFonts w:ascii="Arial" w:eastAsia="Times New Roman" w:hAnsi="Arial" w:cs="Arial"/>
+                              <w:lang w:eastAsia="es-419"/>
+                            </w:rPr>
+                          </w:pPr>
+                          <w:r>
+                            <w:rPr>
+                              <w:rFonts w:ascii="Arial" w:eastAsia="Times New Roman" w:hAnsi="Arial" w:cs="Arial"/>
+                              <w:b/>
+                              <w:bCs/>
+                              <w:lang w:eastAsia="es-419"/>
+                            </w:rPr>
+                            <w:t>Q</w:t>
+                          </w:r>
+                          <w:r>
+                            <w:rPr>
+                              <w:rFonts w:ascii="Arial" w:eastAsia="Times New Roman" w:hAnsi="Arial" w:cs="Arial"/>
+                              <w:b/>
+                              <w:bCs/>
+                              <w:lang w:eastAsia="es-419"/>
+                            </w:rPr>
+                            <w:t>uiero</w:t>
+                          </w:r>
+                          <w:r>
+                            <w:rPr>
+                              <w:rFonts w:ascii="Arial" w:eastAsia="Times New Roman" w:hAnsi="Arial" w:cs="Arial"/>
+                              <w:b/>
+                              <w:bCs/>
+                              <w:lang w:eastAsia="es-419"/>
+                            </w:rPr>
+                            <w:t>:</w:t>
+                          </w:r>
+                          <w:r>
+                            <w:rPr>
+                              <w:rFonts w:ascii="Arial" w:eastAsia="Times New Roman" w:hAnsi="Arial" w:cs="Arial"/>
+                              <w:lang w:eastAsia="es-419"/>
+                            </w:rPr>
+                            <w:t xml:space="preserve"> registrar la asistencia de los alumnos por día</w:t>
+                          </w:r>
+                          <w:r>
+                            <w:rPr>
+                              <w:rFonts w:ascii="Arial" w:eastAsia="Times New Roman" w:hAnsi="Arial" w:cs="Arial"/>
+                              <w:lang w:eastAsia="es-419"/>
+                            </w:rPr>
+                            <w:t xml:space="preserve"> </w:t>
+                          </w:r>
+                          <w:r>
+                            <w:rPr>
+                              <w:rFonts w:ascii="Arial" w:eastAsia="Times New Roman" w:hAnsi="Arial" w:cs="Arial"/>
+                              <w:lang w:eastAsia="es-419"/>
+                            </w:rPr>
+                            <w:t>así</w:t>
+                          </w:r>
+                          <w:r>
+                            <w:rPr>
+                              <w:rFonts w:ascii="Arial" w:eastAsia="Times New Roman" w:hAnsi="Arial" w:cs="Arial"/>
+                              <w:lang w:eastAsia="es-419"/>
+                            </w:rPr>
+                            <w:t xml:space="preserve"> mismo, </w:t>
+                          </w:r>
+                          <w:r>
+                            <w:rPr>
+                              <w:rFonts w:ascii="Arial" w:eastAsia="Times New Roman" w:hAnsi="Arial" w:cs="Arial"/>
+                              <w:lang w:eastAsia="es-419"/>
+                            </w:rPr>
+                            <w:t>llevar un control de sus faltas.</w:t>
+                          </w:r>
+                        </w:p>
+                        <w:p>
+                          <w:pPr>
+                            <w:spacing w:before="100" w:beforeAutospacing="1" w:after="100" w:afterAutospacing="1" w:line="240" w:lineRule="auto"/>
+                            <w:ind w:left="360"/>
+                            <w:rPr>
+                              <w:rFonts w:ascii="Arial" w:eastAsia="Times New Roman" w:hAnsi="Arial" w:cs="Arial"/>
+                              <w:lang w:eastAsia="es-419"/>
+                            </w:rPr>
+                          </w:pPr>
+                          <w:r>
+                            <w:rPr>
+                              <w:rFonts w:ascii="Arial" w:eastAsia="Times New Roman" w:hAnsi="Arial" w:cs="Arial"/>
+                              <w:b/>
+                              <w:bCs/>
+                              <w:lang w:eastAsia="es-419"/>
+                            </w:rPr>
+                            <w:t xml:space="preserve">Para: </w:t>
+                          </w:r>
+                          <w:r>
+                            <w:rPr>
+                              <w:rFonts w:ascii="Arial" w:eastAsia="Times New Roman" w:hAnsi="Arial" w:cs="Arial"/>
+                              <w:lang w:eastAsia="es-419"/>
+                            </w:rPr>
+                            <w:t>poder visualizar mi historial de asistencia</w:t>
+                          </w:r>
+                          <w:r>
+                            <w:rPr>
+                              <w:rFonts w:ascii="Arial" w:eastAsia="Times New Roman" w:hAnsi="Arial" w:cs="Arial"/>
+                              <w:lang w:eastAsia="es-419"/>
+                            </w:rPr>
+                            <w:t xml:space="preserve">, </w:t>
+                          </w:r>
+                          <w:r>
+                            <w:rPr>
+                              <w:rFonts w:ascii="Arial" w:eastAsia="Times New Roman" w:hAnsi="Arial" w:cs="Arial"/>
+                              <w:lang w:eastAsia="es-419"/>
+                            </w:rPr>
+                            <w:t xml:space="preserve">conocer </w:t>
+                          </w:r>
+                          <w:r>
+                            <w:rPr>
+                              <w:rFonts w:ascii="Arial" w:eastAsia="Times New Roman" w:hAnsi="Arial" w:cs="Arial"/>
+                              <w:lang w:eastAsia="es-419"/>
+                            </w:rPr>
+                            <w:t>su</w:t>
+                          </w:r>
+                          <w:r>
+                            <w:rPr>
+                              <w:rFonts w:ascii="Arial" w:eastAsia="Times New Roman" w:hAnsi="Arial" w:cs="Arial"/>
+                              <w:lang w:eastAsia="es-419"/>
+                            </w:rPr>
+                            <w:t xml:space="preserve"> puntualida</w:t>
+                          </w:r>
+                          <w:r>
+                            <w:rPr>
+                              <w:rFonts w:ascii="Arial" w:eastAsia="Times New Roman" w:hAnsi="Arial" w:cs="Arial"/>
+                              <w:lang w:eastAsia="es-419"/>
+                            </w:rPr>
+                            <w:t>d e</w:t>
+                          </w:r>
+                          <w:r>
+                            <w:rPr>
+                              <w:rFonts w:ascii="Arial" w:eastAsia="Times New Roman" w:hAnsi="Arial" w:cs="Arial"/>
+                              <w:lang w:eastAsia="es-419"/>
+                            </w:rPr>
+                            <w:t xml:space="preserve"> identificar patrones de ausentismo.</w:t>
+                          </w:r>
+                        </w:p>
+                        <w:p>
+                          <w:pPr>
+                            <w:rPr>
+                              <w:rFonts w:ascii="Arial" w:hAnsi="Arial" w:cs="Arial"/>
+                              <w:sz w:val="20"/>
+                              <w:szCs w:val="20"/>
+                            </w:rPr>
+                          </w:pPr>
+                        </w:p>
+                      </w:txbxContent>
+                    </v:textbox>
+                  </v:shape>
+                </v:group>
+                <v:shape id="Cara sonriente 26" o:spid="_x0000_s1044" type="#_x0000_t96" style="position:absolute;left:2381;top:4095;width:10001;height:10002;visibility:visible;mso-wrap-style:square;v-text-anchor:middle" o:gfxdata="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" fillcolor="#ffd555 [2167]" strokecolor="#ffc000 [3207]" strokeweight=".5pt">
+                  <v:fill color2="#ffcc31 [2615]" rotate="t" colors="0 #ffdd9c;.5 #ffd78e;1 #ffd479" focus="100%" type="gradient">
+                    <o:fill v:ext="view" type="gradientUnscaled"/>
+                  </v:fill>
+                  <v:stroke joinstyle="miter"/>
+                </v:shape>
+                <w10:wrap anchorx="margin"/>
+              </v:group>
+            </w:pict>
+          </mc:Fallback>
+        </mc:AlternateContent>
+      </w:r>
+      <w:r>
+        <w:rPr>
+          <w:noProof/>
+        </w:rPr>
+        <mc:AlternateContent>
+          <mc:Choice Requires="wpg">
+            <w:drawing>
+              <wp:anchor distT="0" distB="0" distL="114300" distR="114300" simplePos="0" relativeHeight="251677696" behindDoc="0" locked="0" layoutInCell="1" allowOverlap="1" wp14:anchorId="51C7396F" wp14:editId="05D5FF5A">
+                <wp:simplePos x="0" y="0"/>
+                <wp:positionH relativeFrom="margin">
+                  <wp:align>right</wp:align>
+                </wp:positionH>
+                <wp:positionV relativeFrom="paragraph">
+                  <wp:posOffset>4877970</wp:posOffset>
+                </wp:positionV>
+                <wp:extent cx="5753100" cy="1971675"/>
+                <wp:effectExtent l="0" t="0" r="19050" b="28575"/>
+                <wp:wrapNone/>
+                <wp:docPr id="17" name="Grupo 17"/>
+                <wp:cNvGraphicFramePr/>
+                <a:graphic xmlns:a="http://schemas.openxmlformats.org/drawingml/2006/main">
+                  <a:graphicData uri="http://schemas.microsoft.com/office/word/2010/wordprocessingGroup">
+                    <wpg:wgp>
+                      <wpg:cNvGrpSpPr/>
+                      <wpg:grpSpPr>
+                        <a:xfrm>
+                          <a:off x="0" y="0"/>
+                          <a:ext cx="5753100" cy="1971675"/>
+                          <a:chOff x="0" y="0"/>
+                          <a:chExt cx="5753100" cy="1971675"/>
+                        </a:xfrm>
+                      </wpg:grpSpPr>
+                      <wpg:grpSp>
+                        <wpg:cNvPr id="18" name="Grupo 18"/>
+                        <wpg:cNvGrpSpPr/>
+                        <wpg:grpSpPr>
+                          <a:xfrm>
+                            <a:off x="0" y="0"/>
+                            <a:ext cx="5753100" cy="1971675"/>
+                            <a:chOff x="0" y="0"/>
+                            <a:chExt cx="5734050" cy="2324100"/>
+                          </a:xfrm>
+                        </wpg:grpSpPr>
+                        <wps:wsp>
+                          <wps:cNvPr id="19" name="Rectángulo: esquinas diagonales redondeadas 19"/>
+                          <wps:cNvSpPr/>
+                          <wps:spPr>
+                            <a:xfrm>
+                              <a:off x="0" y="0"/>
+                              <a:ext cx="5734050" cy="2324100"/>
+                            </a:xfrm>
+                            <a:prstGeom prst="round2DiagRect">
+                              <a:avLst/>
+                            </a:prstGeom>
+                            <a:solidFill>
+                              <a:schemeClr val="accent5">
+                                <a:lumMod val="20000"/>
+                                <a:lumOff val="80000"/>
+                              </a:schemeClr>
+                            </a:solidFill>
+                            <a:ln>
+                              <a:solidFill>
+                                <a:schemeClr val="accent5">
+                                  <a:lumMod val="50000"/>
+                                </a:schemeClr>
+                              </a:solidFill>
+                            </a:ln>
+                          </wps:spPr>
+                          <wps:style>
+                            <a:lnRef idx="1">
+                              <a:schemeClr val="accent6"/>
+                            </a:lnRef>
+                            <a:fillRef idx="2">
+                              <a:schemeClr val="accent6"/>
+                            </a:fillRef>
+                            <a:effectRef idx="1">
+                              <a:schemeClr val="accent6"/>
+                            </a:effectRef>
+                            <a:fontRef idx="minor">
+                              <a:schemeClr val="dk1"/>
+                            </a:fontRef>
+                          </wps:style>
+                          <wps:bodyPr rot="0" spcFirstLastPara="0" vertOverflow="overflow" horzOverflow="overflow" vert="horz" wrap="square" lIns="91440" tIns="45720" rIns="91440" bIns="45720" numCol="1" spcCol="0" rtlCol="0" fromWordArt="0" anchor="ctr" anchorCtr="0" forceAA="0" compatLnSpc="1">
+                            <a:prstTxWarp prst="textNoShape">
+                              <a:avLst/>
+                            </a:prstTxWarp>
+                            <a:noAutofit/>
+                          </wps:bodyPr>
+                        </wps:wsp>
+                        <wps:wsp>
+                          <wps:cNvPr id="20" name="Cuadro de texto 20"/>
+                          <wps:cNvSpPr txBox="1"/>
+                          <wps:spPr>
+                            <a:xfrm rot="10800000" flipV="1">
+                              <a:off x="1158201" y="123825"/>
+                              <a:ext cx="4357498" cy="2076449"/>
+                            </a:xfrm>
+                            <a:prstGeom prst="rect">
+                              <a:avLst/>
+                            </a:prstGeom>
+                            <a:noFill/>
+                            <a:ln w="6350">
+                              <a:noFill/>
+                            </a:ln>
+                          </wps:spPr>
+                          <wps:txbx>
+                            <w:txbxContent>
+                              <w:p>
+                                <w:pPr>
+                                  <w:spacing w:before="100" w:beforeAutospacing="1" w:after="100" w:afterAutospacing="1" w:line="240" w:lineRule="auto"/>
+                                  <w:rPr>
+                                    <w:rFonts w:ascii="Arial" w:eastAsia="Times New Roman" w:hAnsi="Arial" w:cs="Arial"/>
+                                    <w:lang w:eastAsia="es-419"/>
+                                  </w:rPr>
+                                </w:pPr>
+                                <w:r>
+                                  <w:rPr>
+                                    <w:rFonts w:ascii="Arial" w:eastAsia="Times New Roman" w:hAnsi="Arial" w:cs="Arial"/>
+                                    <w:b/>
+                                    <w:bCs/>
+                                    <w:lang w:eastAsia="es-419"/>
+                                  </w:rPr>
+                                  <w:t xml:space="preserve">Generar reportes </w:t>
+                                </w:r>
+                              </w:p>
+                              <w:p>
+                                <w:pPr>
+                                  <w:spacing w:before="100" w:beforeAutospacing="1" w:after="100" w:afterAutospacing="1" w:line="240" w:lineRule="auto"/>
+                                  <w:ind w:left="360"/>
+                                  <w:rPr>
+                                    <w:rFonts w:ascii="Arial" w:eastAsia="Times New Roman" w:hAnsi="Arial" w:cs="Arial"/>
+                                    <w:lang w:eastAsia="es-419"/>
+                                  </w:rPr>
+                                </w:pPr>
+                                <w:r>
+                                  <w:rPr>
+                                    <w:rFonts w:ascii="Arial" w:eastAsia="Times New Roman" w:hAnsi="Arial" w:cs="Arial"/>
+                                    <w:b/>
+                                    <w:bCs/>
+                                    <w:lang w:eastAsia="es-419"/>
+                                  </w:rPr>
+                                  <w:t>Yo: Kimberly como scrum master</w:t>
+                                </w:r>
+                              </w:p>
+                              <w:p>
+                                <w:pPr>
+                                  <w:spacing w:before="100" w:beforeAutospacing="1" w:after="100" w:afterAutospacing="1" w:line="240" w:lineRule="auto"/>
+                                  <w:ind w:left="360"/>
+                                  <w:rPr>
+                                    <w:rFonts w:ascii="Arial" w:eastAsia="Times New Roman" w:hAnsi="Arial" w:cs="Arial"/>
+                                    <w:lang w:eastAsia="es-419"/>
+                                  </w:rPr>
+                                </w:pPr>
+                                <w:r>
+                                  <w:rPr>
+                                    <w:rFonts w:ascii="Arial" w:eastAsia="Times New Roman" w:hAnsi="Arial" w:cs="Arial"/>
+                                    <w:b/>
+                                    <w:bCs/>
+                                    <w:lang w:eastAsia="es-419"/>
+                                  </w:rPr>
+                                  <w:t>Q</w:t>
+                                </w:r>
+                                <w:r>
+                                  <w:rPr>
+                                    <w:rFonts w:ascii="Arial" w:eastAsia="Times New Roman" w:hAnsi="Arial" w:cs="Arial"/>
+                                    <w:b/>
+                                    <w:bCs/>
+                                    <w:lang w:eastAsia="es-419"/>
+                                  </w:rPr>
+                                  <w:t>uiero</w:t>
+                                </w:r>
+                                <w:r>
+                                  <w:rPr>
+                                    <w:rFonts w:ascii="Arial" w:eastAsia="Times New Roman" w:hAnsi="Arial" w:cs="Arial"/>
+                                    <w:b/>
+                                    <w:bCs/>
+                                    <w:lang w:eastAsia="es-419"/>
+                                  </w:rPr>
+                                  <w:t>:</w:t>
+                                </w:r>
+                                <w:r>
+                                  <w:rPr>
+                                    <w:rFonts w:ascii="Arial" w:eastAsia="Times New Roman" w:hAnsi="Arial" w:cs="Arial"/>
+                                    <w:lang w:eastAsia="es-419"/>
+                                  </w:rPr>
+                                  <w:t xml:space="preserve"> poder generar reportes de notas por curso y alumno</w:t>
+                                </w:r>
+                              </w:p>
+                              <w:p>
+                                <w:pPr>
+                                  <w:spacing w:before="100" w:beforeAutospacing="1" w:after="100" w:afterAutospacing="1" w:line="240" w:lineRule="auto"/>
+                                  <w:ind w:left="360"/>
+                                  <w:rPr>
+                                    <w:rFonts w:ascii="Arial" w:eastAsia="Times New Roman" w:hAnsi="Arial" w:cs="Arial"/>
+                                    <w:lang w:eastAsia="es-419"/>
+                                  </w:rPr>
+                                </w:pPr>
+                                <w:r>
+                                  <w:rPr>
+                                    <w:rFonts w:ascii="Arial" w:eastAsia="Times New Roman" w:hAnsi="Arial" w:cs="Arial"/>
+                                    <w:b/>
+                                    <w:bCs/>
+                                    <w:lang w:eastAsia="es-419"/>
+                                  </w:rPr>
+                                  <w:t>P</w:t>
+                                </w:r>
+                                <w:r>
+                                  <w:rPr>
+                                    <w:rFonts w:ascii="Arial" w:eastAsia="Times New Roman" w:hAnsi="Arial" w:cs="Arial"/>
+                                    <w:b/>
+                                    <w:bCs/>
+                                    <w:lang w:eastAsia="es-419"/>
+                                  </w:rPr>
+                                  <w:t>ara</w:t>
+                                </w:r>
+                                <w:r>
+                                  <w:rPr>
+                                    <w:rFonts w:ascii="Arial" w:eastAsia="Times New Roman" w:hAnsi="Arial" w:cs="Arial"/>
+                                    <w:b/>
+                                    <w:bCs/>
+                                    <w:lang w:eastAsia="es-419"/>
+                                  </w:rPr>
+                                  <w:t>:</w:t>
+                                </w:r>
+                                <w:r>
+                                  <w:t xml:space="preserve"> </w:t>
+                                </w:r>
+                                <w:r>
+                                  <w:rPr>
+                                    <w:rFonts w:ascii="Arial" w:eastAsia="Times New Roman" w:hAnsi="Arial" w:cs="Arial"/>
+                                    <w:lang w:eastAsia="es-419"/>
+                                  </w:rPr>
+                                  <w:t>realizar análisis estadísticos.</w:t>
+                                </w:r>
+                              </w:p>
+                              <w:p/>
+                            </w:txbxContent>
+                          </wps:txbx>
+                          <wps:bodyPr rot="0" spcFirstLastPara="0" vertOverflow="overflow" horzOverflow="overflow" vert="horz" wrap="square" lIns="91440" tIns="45720" rIns="91440" bIns="45720" numCol="1" spcCol="0" rtlCol="0" fromWordArt="0" anchor="t" anchorCtr="0" forceAA="0" compatLnSpc="1">
+                            <a:prstTxWarp prst="textNoShape">
+                              <a:avLst/>
+                            </a:prstTxWarp>
+                            <a:noAutofit/>
+                          </wps:bodyPr>
+                        </wps:wsp>
+                      </wpg:grpSp>
+                      <wps:wsp>
+                        <wps:cNvPr id="21" name="Cara sonriente 21"/>
+                        <wps:cNvSpPr/>
+                        <wps:spPr>
+                          <a:xfrm>
+                            <a:off x="238125" y="409575"/>
+                            <a:ext cx="1000125" cy="1000125"/>
+                          </a:xfrm>
+                          <a:prstGeom prst="smileyFace">
+                            <a:avLst/>
+                          </a:prstGeom>
+                        </wps:spPr>
+                        <wps:style>
+                          <a:lnRef idx="1">
+                            <a:schemeClr val="accent4"/>
+                          </a:lnRef>
+                          <a:fillRef idx="2">
+                            <a:schemeClr val="accent4"/>
+                          </a:fillRef>
+                          <a:effectRef idx="1">
+                            <a:schemeClr val="accent4"/>
+                          </a:effectRef>
+                          <a:fontRef idx="minor">
+                            <a:schemeClr val="dk1"/>
+                          </a:fontRef>
+                        </wps:style>
+                        <wps:bodyPr rot="0" spcFirstLastPara="0" vertOverflow="overflow" horzOverflow="overflow" vert="horz" wrap="square" lIns="91440" tIns="45720" rIns="91440" bIns="45720" numCol="1" spcCol="0" rtlCol="0" fromWordArt="0" anchor="ctr" anchorCtr="0" forceAA="0" compatLnSpc="1">
+                          <a:prstTxWarp prst="textNoShape">
+                            <a:avLst/>
+                          </a:prstTxWarp>
+                          <a:noAutofit/>
+                        </wps:bodyPr>
+                      </wps:wsp>
+                    </wpg:wgp>
+                  </a:graphicData>
+                </a:graphic>
+              </wp:anchor>
+            </w:drawing>
+          </mc:Choice>
+          <mc:Fallback>
+            <w:pict>
+              <v:group w14:anchorId="51C7396F" id="Grupo 17" o:spid="_x0000_s1045" style="position:absolute;margin-left:401.8pt;margin-top:384.1pt;width:453pt;height:155.25pt;z-index:251677696;mso-position-horizontal:right;mso-position-horizontal-relative:margin" coordsize="57531,19716" o:gfxdata="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">
+                <v:group id="Grupo 18" o:spid="_x0000_s1046" style="position:absolute;width:57531;height:19716" coordsize="57340,23241" o:gfxdata="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">
+                  <v:shape id="Rectángulo: esquinas diagonales redondeadas 19" o:spid="_x0000_s1047" style="position:absolute;width:57340;height:23241;visibility:visible;mso-wrap-style:square;v-text-anchor:middle" coordsize="5734050,2324100" o:gfxdata="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" path="m387358,l5734050,r,l5734050,1936742v,213932,-173426,387358,-387358,387358l,2324100r,l,387358c,173426,173426,,387358,xe" fillcolor="#deeaf6 [664]" strokecolor="#1f4d78 [1608]" strokeweight=".5pt">
+                    <v:stroke joinstyle="miter"/>
+                    <v:path arrowok="t" o:connecttype="custom" o:connectlocs="387358,0;5734050,0;5734050,0;5734050,1936742;5346692,2324100;0,2324100;0,2324100;0,387358;387358,0" o:connectangles="0,0,0,0,0,0,0,0,0"/>
+                  </v:shape>
+                  <v:shape id="Cuadro de texto 20" o:spid="_x0000_s1048" type="#_x0000_t202" style="position:absolute;left:11582;top:1238;width:43574;height:20764;rotation:180;flip:y;visibility:visible;mso-wrap-style:square;v-text-anchor:top" o:gfxdata="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" filled="f" stroked="f" strokeweight=".5pt">
+                    <v:textbox>
+                      <w:txbxContent>
+                        <w:p>
+                          <w:pPr>
+                            <w:spacing w:before="100" w:beforeAutospacing="1" w:after="100" w:afterAutospacing="1" w:line="240" w:lineRule="auto"/>
+                            <w:rPr>
+                              <w:rFonts w:ascii="Arial" w:eastAsia="Times New Roman" w:hAnsi="Arial" w:cs="Arial"/>
+                              <w:lang w:eastAsia="es-419"/>
+                            </w:rPr>
+                          </w:pPr>
+                          <w:r>
+                            <w:rPr>
+                              <w:rFonts w:ascii="Arial" w:eastAsia="Times New Roman" w:hAnsi="Arial" w:cs="Arial"/>
+                              <w:b/>
+                              <w:bCs/>
+                              <w:lang w:eastAsia="es-419"/>
+                            </w:rPr>
+                            <w:t xml:space="preserve">Generar reportes </w:t>
+                          </w:r>
+                        </w:p>
+                        <w:p>
+                          <w:pPr>
+                            <w:spacing w:before="100" w:beforeAutospacing="1" w:after="100" w:afterAutospacing="1" w:line="240" w:lineRule="auto"/>
+                            <w:ind w:left="360"/>
+                            <w:rPr>
+                              <w:rFonts w:ascii="Arial" w:eastAsia="Times New Roman" w:hAnsi="Arial" w:cs="Arial"/>
+                              <w:lang w:eastAsia="es-419"/>
+                            </w:rPr>
+                          </w:pPr>
+                          <w:r>
+                            <w:rPr>
+                              <w:rFonts w:ascii="Arial" w:eastAsia="Times New Roman" w:hAnsi="Arial" w:cs="Arial"/>
+                              <w:b/>
+                              <w:bCs/>
+                              <w:lang w:eastAsia="es-419"/>
+                            </w:rPr>
+                            <w:t>Yo: Kimberly como scrum master</w:t>
+                          </w:r>
+                        </w:p>
+                        <w:p>
+                          <w:pPr>
+                            <w:spacing w:before="100" w:beforeAutospacing="1" w:after="100" w:afterAutospacing="1" w:line="240" w:lineRule="auto"/>
+                            <w:ind w:left="360"/>
+                            <w:rPr>
+                              <w:rFonts w:ascii="Arial" w:eastAsia="Times New Roman" w:hAnsi="Arial" w:cs="Arial"/>
+                              <w:lang w:eastAsia="es-419"/>
+                            </w:rPr>
+                          </w:pPr>
+                          <w:r>
+                            <w:rPr>
+                              <w:rFonts w:ascii="Arial" w:eastAsia="Times New Roman" w:hAnsi="Arial" w:cs="Arial"/>
+                              <w:b/>
+                              <w:bCs/>
+                              <w:lang w:eastAsia="es-419"/>
+                            </w:rPr>
+                            <w:t>Q</w:t>
+                          </w:r>
+                          <w:r>
+                            <w:rPr>
+                              <w:rFonts w:ascii="Arial" w:eastAsia="Times New Roman" w:hAnsi="Arial" w:cs="Arial"/>
+                              <w:b/>
+                              <w:bCs/>
+                              <w:lang w:eastAsia="es-419"/>
+                            </w:rPr>
+                            <w:t>uiero</w:t>
+                          </w:r>
+                          <w:r>
+                            <w:rPr>
+                              <w:rFonts w:ascii="Arial" w:eastAsia="Times New Roman" w:hAnsi="Arial" w:cs="Arial"/>
+                              <w:b/>
+                              <w:bCs/>
+                              <w:lang w:eastAsia="es-419"/>
+                            </w:rPr>
+                            <w:t>:</w:t>
+                          </w:r>
+                          <w:r>
+                            <w:rPr>
+                              <w:rFonts w:ascii="Arial" w:eastAsia="Times New Roman" w:hAnsi="Arial" w:cs="Arial"/>
+                              <w:lang w:eastAsia="es-419"/>
+                            </w:rPr>
+                            <w:t xml:space="preserve"> poder generar reportes de notas por curso y alumno</w:t>
+                          </w:r>
+                        </w:p>
+                        <w:p>
+                          <w:pPr>
+                            <w:spacing w:before="100" w:beforeAutospacing="1" w:after="100" w:afterAutospacing="1" w:line="240" w:lineRule="auto"/>
+                            <w:ind w:left="360"/>
+                            <w:rPr>
+                              <w:rFonts w:ascii="Arial" w:eastAsia="Times New Roman" w:hAnsi="Arial" w:cs="Arial"/>
+                              <w:lang w:eastAsia="es-419"/>
+                            </w:rPr>
+                          </w:pPr>
+                          <w:r>
+                            <w:rPr>
+                              <w:rFonts w:ascii="Arial" w:eastAsia="Times New Roman" w:hAnsi="Arial" w:cs="Arial"/>
+                              <w:b/>
+                              <w:bCs/>
+                              <w:lang w:eastAsia="es-419"/>
+                            </w:rPr>
+                            <w:t>P</w:t>
+                          </w:r>
+                          <w:r>
+                            <w:rPr>
+                              <w:rFonts w:ascii="Arial" w:eastAsia="Times New Roman" w:hAnsi="Arial" w:cs="Arial"/>
+                              <w:b/>
+                              <w:bCs/>
+                              <w:lang w:eastAsia="es-419"/>
+                            </w:rPr>
+                            <w:t>ara</w:t>
+                          </w:r>
+                          <w:r>
+                            <w:rPr>
+                              <w:rFonts w:ascii="Arial" w:eastAsia="Times New Roman" w:hAnsi="Arial" w:cs="Arial"/>
+                              <w:b/>
+                              <w:bCs/>
+                              <w:lang w:eastAsia="es-419"/>
+                            </w:rPr>
+                            <w:t>:</w:t>
+                          </w:r>
+                          <w:r>
+                            <w:t xml:space="preserve"> </w:t>
+                          </w:r>
+                          <w:r>
+                            <w:rPr>
+                              <w:rFonts w:ascii="Arial" w:eastAsia="Times New Roman" w:hAnsi="Arial" w:cs="Arial"/>
+                              <w:lang w:eastAsia="es-419"/>
+                            </w:rPr>
+                            <w:t>realizar análisis estadísticos.</w:t>
+                          </w:r>
+                        </w:p>
+                        <w:p/>
+                      </w:txbxContent>
+                    </v:textbox>
+                  </v:shape>
+                </v:group>
+                <v:shape id="Cara sonriente 21" o:spid="_x0000_s1049" type="#_x0000_t96" style="position:absolute;left:2381;top:4095;width:10001;height:10002;visibility:visible;mso-wrap-style:square;v-text-anchor:middle" o:gfxdata="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" fillcolor="#ffd555 [2167]" strokecolor="#ffc000 [3207]" strokeweight=".5pt">
+                  <v:fill color2="#ffcc31 [2615]" rotate="t" colors="0 #ffdd9c;.5 #ffd78e;1 #ffd479" focus="100%" type="gradient">
+                    <o:fill v:ext="view" type="gradientUnscaled"/>
+                  </v:fill>
+                  <v:stroke joinstyle="miter"/>
+                </v:shape>
+                <w10:wrap anchorx="margin"/>
+              </v:group>
+            </w:pict>
+          </mc:Fallback>
+        </mc:AlternateContent>
+      </w:r>
+      <w:r>
+        <w:br w:type="page"/>
+      </w:r>
+    </w:p>
+    <w:p>
+      <w:pPr>
+        <w:tabs>
+          <w:tab w:val="left" w:pos="2520"/>
+        </w:tabs>
+      </w:pPr>
+      <w:r>
+        <w:rPr>
+          <w:noProof/>
+        </w:rPr>
+        <w:lastRenderedPageBreak/>
+        <mc:AlternateContent>
+          <mc:Choice Requires="wpg">
+            <w:drawing>
+              <wp:anchor distT="0" distB="0" distL="114300" distR="114300" simplePos="0" relativeHeight="251681792" behindDoc="0" locked="0" layoutInCell="1" allowOverlap="1" wp14:anchorId="50CE2ADB" wp14:editId="234FAC71">
+                <wp:simplePos x="0" y="0"/>
+                <wp:positionH relativeFrom="margin">
+                  <wp:posOffset>-172994</wp:posOffset>
+                </wp:positionH>
+                <wp:positionV relativeFrom="paragraph">
+                  <wp:posOffset>436897</wp:posOffset>
+                </wp:positionV>
+                <wp:extent cx="5753100" cy="1902941"/>
+                <wp:effectExtent l="0" t="0" r="19050" b="21590"/>
+                <wp:wrapNone/>
+                <wp:docPr id="27" name="Grupo 27"/>
+                <wp:cNvGraphicFramePr/>
+                <a:graphic xmlns:a="http://schemas.openxmlformats.org/drawingml/2006/main">
+                  <a:graphicData uri="http://schemas.microsoft.com/office/word/2010/wordprocessingGroup">
+                    <wpg:wgp>
+                      <wpg:cNvGrpSpPr/>
+                      <wpg:grpSpPr>
+                        <a:xfrm>
+                          <a:off x="0" y="0"/>
+                          <a:ext cx="5753100" cy="1902941"/>
+                          <a:chOff x="0" y="0"/>
+                          <a:chExt cx="5753100" cy="1971675"/>
+                        </a:xfrm>
+                      </wpg:grpSpPr>
+                      <wpg:grpSp>
+                        <wpg:cNvPr id="29" name="Grupo 29"/>
+                        <wpg:cNvGrpSpPr/>
+                        <wpg:grpSpPr>
+                          <a:xfrm>
+                            <a:off x="0" y="0"/>
+                            <a:ext cx="5753100" cy="1971675"/>
+                            <a:chOff x="0" y="0"/>
+                            <a:chExt cx="5734050" cy="2324100"/>
+                          </a:xfrm>
+                        </wpg:grpSpPr>
+                        <wps:wsp>
+                          <wps:cNvPr id="30" name="Rectángulo: esquinas diagonales redondeadas 30"/>
+                          <wps:cNvSpPr/>
+                          <wps:spPr>
+                            <a:xfrm>
+                              <a:off x="0" y="0"/>
+                              <a:ext cx="5734050" cy="2324100"/>
+                            </a:xfrm>
+                            <a:prstGeom prst="round2DiagRect">
+                              <a:avLst/>
+                            </a:prstGeom>
+                            <a:solidFill>
+                              <a:schemeClr val="accent5">
+                                <a:lumMod val="20000"/>
+                                <a:lumOff val="80000"/>
+                              </a:schemeClr>
+                            </a:solidFill>
+                            <a:ln>
+                              <a:solidFill>
+                                <a:schemeClr val="accent5">
+                                  <a:lumMod val="50000"/>
+                                </a:schemeClr>
+                              </a:solidFill>
+                            </a:ln>
+                          </wps:spPr>
+                          <wps:style>
+                            <a:lnRef idx="1">
+                              <a:schemeClr val="accent6"/>
+                            </a:lnRef>
+                            <a:fillRef idx="2">
+                              <a:schemeClr val="accent6"/>
+                            </a:fillRef>
+                            <a:effectRef idx="1">
+                              <a:schemeClr val="accent6"/>
+                            </a:effectRef>
+                            <a:fontRef idx="minor">
+                              <a:schemeClr val="dk1"/>
+                            </a:fontRef>
+                          </wps:style>
+                          <wps:bodyPr rot="0" spcFirstLastPara="0" vertOverflow="overflow" horzOverflow="overflow" vert="horz" wrap="square" lIns="91440" tIns="45720" rIns="91440" bIns="45720" numCol="1" spcCol="0" rtlCol="0" fromWordArt="0" anchor="ctr" anchorCtr="0" forceAA="0" compatLnSpc="1">
+                            <a:prstTxWarp prst="textNoShape">
+                              <a:avLst/>
+                            </a:prstTxWarp>
+                            <a:noAutofit/>
+                          </wps:bodyPr>
+                        </wps:wsp>
+                        <wps:wsp>
+                          <wps:cNvPr id="31" name="Cuadro de texto 31"/>
+                          <wps:cNvSpPr txBox="1"/>
+                          <wps:spPr>
+                            <a:xfrm rot="10800000" flipV="1">
+                              <a:off x="1158201" y="123825"/>
+                              <a:ext cx="4357498" cy="2076449"/>
+                            </a:xfrm>
+                            <a:prstGeom prst="rect">
+                              <a:avLst/>
+                            </a:prstGeom>
+                            <a:noFill/>
+                            <a:ln w="6350">
+                              <a:noFill/>
+                            </a:ln>
+                          </wps:spPr>
+                          <wps:txbx>
+                            <w:txbxContent>
+                              <w:p>
+                                <w:pPr>
+                                  <w:spacing w:before="100" w:beforeAutospacing="1" w:after="100" w:afterAutospacing="1" w:line="240" w:lineRule="auto"/>
+                                  <w:rPr>
+                                    <w:rFonts w:ascii="Arial" w:eastAsia="Times New Roman" w:hAnsi="Arial" w:cs="Arial"/>
+                                    <w:lang w:eastAsia="es-419"/>
+                                  </w:rPr>
+                                </w:pPr>
+                                <w:r>
+                                  <w:rPr>
+                                    <w:rFonts w:ascii="Arial" w:eastAsia="Times New Roman" w:hAnsi="Arial" w:cs="Arial"/>
+                                    <w:b/>
+                                    <w:bCs/>
+                                    <w:lang w:eastAsia="es-419"/>
+                                  </w:rPr>
+                                  <w:t>Función de registrar perfiles (alumnos-profesores)</w:t>
+                                </w:r>
+                              </w:p>
+                              <w:p>
+                                <w:pPr>
+                                  <w:spacing w:before="100" w:beforeAutospacing="1" w:after="100" w:afterAutospacing="1" w:line="240" w:lineRule="auto"/>
+                                  <w:ind w:left="360"/>
+                                  <w:rPr>
+                                    <w:rFonts w:ascii="Arial" w:eastAsia="Times New Roman" w:hAnsi="Arial" w:cs="Arial"/>
+                                    <w:lang w:eastAsia="es-419"/>
+                                  </w:rPr>
+                                </w:pPr>
+                                <w:r>
+                                  <w:rPr>
+                                    <w:rFonts w:ascii="Arial" w:eastAsia="Times New Roman" w:hAnsi="Arial" w:cs="Arial"/>
+                                    <w:b/>
+                                    <w:bCs/>
+                                    <w:lang w:eastAsia="es-419"/>
+                                  </w:rPr>
+                                  <w:t xml:space="preserve">Yo: Alisson como producto </w:t>
+                                </w:r>
+                                <w:proofErr w:type="spellStart"/>
+                                <w:r>
+                                  <w:rPr>
+                                    <w:rFonts w:ascii="Arial" w:eastAsia="Times New Roman" w:hAnsi="Arial" w:cs="Arial"/>
+                                    <w:b/>
+                                    <w:bCs/>
+                                    <w:lang w:eastAsia="es-419"/>
+                                  </w:rPr>
+                                  <w:t>owner</w:t>
+                                </w:r>
+                                <w:proofErr w:type="spellEnd"/>
+                                <w:r>
+                                  <w:rPr>
+                                    <w:rFonts w:ascii="Arial" w:eastAsia="Times New Roman" w:hAnsi="Arial" w:cs="Arial"/>
+                                    <w:lang w:eastAsia="es-419"/>
+                                  </w:rPr>
+                                  <w:t>,</w:t>
+                                </w:r>
+                              </w:p>
+                              <w:p>
+                                <w:pPr>
+                                  <w:spacing w:before="100" w:beforeAutospacing="1" w:after="100" w:afterAutospacing="1" w:line="240" w:lineRule="auto"/>
+                                  <w:ind w:left="360"/>
+                                  <w:rPr>
+                                    <w:rFonts w:ascii="Arial" w:eastAsia="Times New Roman" w:hAnsi="Arial" w:cs="Arial"/>
+                                    <w:lang w:eastAsia="es-419"/>
+                                  </w:rPr>
+                                </w:pPr>
+                                <w:r>
+                                  <w:rPr>
+                                    <w:rFonts w:ascii="Arial" w:eastAsia="Times New Roman" w:hAnsi="Arial" w:cs="Arial"/>
+                                    <w:b/>
+                                    <w:bCs/>
+                                    <w:lang w:eastAsia="es-419"/>
+                                  </w:rPr>
+                                  <w:t>Q</w:t>
+                                </w:r>
+                                <w:r>
+                                  <w:rPr>
+                                    <w:rFonts w:ascii="Arial" w:eastAsia="Times New Roman" w:hAnsi="Arial" w:cs="Arial"/>
+                                    <w:b/>
+                                    <w:bCs/>
+                                    <w:lang w:eastAsia="es-419"/>
+                                  </w:rPr>
+                                  <w:t>uiero</w:t>
+                                </w:r>
+                                <w:r>
+                                  <w:rPr>
+                                    <w:rFonts w:ascii="Arial" w:eastAsia="Times New Roman" w:hAnsi="Arial" w:cs="Arial"/>
+                                    <w:lang w:eastAsia="es-419"/>
+                                  </w:rPr>
+                                  <w:t xml:space="preserve">: </w:t>
+                                </w:r>
+                                <w:r>
+                                  <w:rPr>
+                                    <w:rFonts w:ascii="Arial" w:eastAsia="Times New Roman" w:hAnsi="Arial" w:cs="Arial"/>
+                                    <w:lang w:eastAsia="es-419"/>
+                                  </w:rPr>
+                                  <w:t xml:space="preserve">poder gestionar los perfiles de los profesores y alumnos </w:t>
+                                </w:r>
+                              </w:p>
+                              <w:p>
+                                <w:pPr>
+                                  <w:spacing w:before="100" w:beforeAutospacing="1" w:after="100" w:afterAutospacing="1" w:line="240" w:lineRule="auto"/>
+                                  <w:ind w:left="360"/>
+                                  <w:rPr>
+                                    <w:rFonts w:ascii="Arial" w:eastAsia="Times New Roman" w:hAnsi="Arial" w:cs="Arial"/>
+                                    <w:lang w:eastAsia="es-419"/>
+                                  </w:rPr>
+                                </w:pPr>
+                                <w:r>
+                                  <w:rPr>
+                                    <w:rFonts w:ascii="Arial" w:eastAsia="Times New Roman" w:hAnsi="Arial" w:cs="Arial"/>
+                                    <w:b/>
+                                    <w:bCs/>
+                                    <w:lang w:eastAsia="es-419"/>
+                                  </w:rPr>
+                                  <w:t>P</w:t>
+                                </w:r>
+                                <w:r>
+                                  <w:rPr>
+                                    <w:rFonts w:ascii="Arial" w:eastAsia="Times New Roman" w:hAnsi="Arial" w:cs="Arial"/>
+                                    <w:b/>
+                                    <w:bCs/>
+                                    <w:lang w:eastAsia="es-419"/>
+                                  </w:rPr>
+                                  <w:t>ara</w:t>
+                                </w:r>
+                                <w:r>
+                                  <w:rPr>
+                                    <w:rFonts w:ascii="Arial" w:eastAsia="Times New Roman" w:hAnsi="Arial" w:cs="Arial"/>
+                                    <w:b/>
+                                    <w:bCs/>
+                                    <w:lang w:eastAsia="es-419"/>
+                                  </w:rPr>
+                                  <w:t>:</w:t>
+                                </w:r>
+                                <w:r>
+                                  <w:rPr>
+                                    <w:rFonts w:ascii="Arial" w:eastAsia="Times New Roman" w:hAnsi="Arial" w:cs="Arial"/>
+                                    <w:lang w:eastAsia="es-419"/>
+                                  </w:rPr>
+                                  <w:t xml:space="preserve"> controlar </w:t>
+                                </w:r>
+                                <w:r>
+                                  <w:rPr>
+                                    <w:rFonts w:ascii="Arial" w:eastAsia="Times New Roman" w:hAnsi="Arial" w:cs="Arial"/>
+                                    <w:lang w:eastAsia="es-419"/>
+                                  </w:rPr>
+                                  <w:t>y registrar a los alumnos como también profesores, con sus datos académicos y personales</w:t>
+                                </w:r>
+                                <w:r>
+                                  <w:rPr>
+                                    <w:rFonts w:ascii="Arial" w:eastAsia="Times New Roman" w:hAnsi="Arial" w:cs="Arial"/>
+                                    <w:lang w:eastAsia="es-419"/>
+                                  </w:rPr>
+                                  <w:t>.</w:t>
+                                </w:r>
+                              </w:p>
+                              <w:p>
+                                <w:pPr>
+                                  <w:rPr>
+                                    <w:rFonts w:ascii="Arial" w:hAnsi="Arial" w:cs="Arial"/>
+                                    <w:sz w:val="20"/>
+                                    <w:szCs w:val="20"/>
+                                  </w:rPr>
+                                </w:pPr>
+                              </w:p>
+                            </w:txbxContent>
+                          </wps:txbx>
+                          <wps:bodyPr rot="0" spcFirstLastPara="0" vertOverflow="overflow" horzOverflow="overflow" vert="horz" wrap="square" lIns="91440" tIns="45720" rIns="91440" bIns="45720" numCol="1" spcCol="0" rtlCol="0" fromWordArt="0" anchor="t" anchorCtr="0" forceAA="0" compatLnSpc="1">
+                            <a:prstTxWarp prst="textNoShape">
+                              <a:avLst/>
+                            </a:prstTxWarp>
+                            <a:noAutofit/>
+                          </wps:bodyPr>
+                        </wps:wsp>
+                      </wpg:grpSp>
+                      <wps:wsp>
+                        <wps:cNvPr id="32" name="Cara sonriente 32"/>
+                        <wps:cNvSpPr/>
+                        <wps:spPr>
+                          <a:xfrm>
+                            <a:off x="238125" y="409575"/>
+                            <a:ext cx="1000125" cy="1000125"/>
+                          </a:xfrm>
+                          <a:prstGeom prst="smileyFace">
+                            <a:avLst/>
+                          </a:prstGeom>
+                        </wps:spPr>
+                        <wps:style>
+                          <a:lnRef idx="1">
+                            <a:schemeClr val="accent4"/>
+                          </a:lnRef>
+                          <a:fillRef idx="2">
+                            <a:schemeClr val="accent4"/>
+                          </a:fillRef>
+                          <a:effectRef idx="1">
+                            <a:schemeClr val="accent4"/>
+                          </a:effectRef>
+                          <a:fontRef idx="minor">
+                            <a:schemeClr val="dk1"/>
+                          </a:fontRef>
+                        </wps:style>
+                        <wps:bodyPr rot="0" spcFirstLastPara="0" vertOverflow="overflow" horzOverflow="overflow" vert="horz" wrap="square" lIns="91440" tIns="45720" rIns="91440" bIns="45720" numCol="1" spcCol="0" rtlCol="0" fromWordArt="0" anchor="ctr" anchorCtr="0" forceAA="0" compatLnSpc="1">
+                          <a:prstTxWarp prst="textNoShape">
+                            <a:avLst/>
+                          </a:prstTxWarp>
+                          <a:noAutofit/>
+                        </wps:bodyPr>
+                      </wps:wsp>
+                    </wpg:wgp>
+                  </a:graphicData>
+                </a:graphic>
+                <wp14:sizeRelV relativeFrom="margin">
+                  <wp14:pctHeight>0</wp14:pctHeight>
+                </wp14:sizeRelV>
+              </wp:anchor>
+            </w:drawing>
+          </mc:Choice>
+          <mc:Fallback>
+            <w:pict>
+              <v:group w14:anchorId="50CE2ADB" id="Grupo 27" o:spid="_x0000_s1050" style="position:absolute;margin-left:-13.6pt;margin-top:34.4pt;width:453pt;height:149.85pt;z-index:251681792;mso-position-horizontal-relative:margin;mso-height-relative:margin" coordsize="57531,19716" o:gfxdata="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">
+                <v:group id="Grupo 29" o:spid="_x0000_s1051" style="position:absolute;width:57531;height:19716" coordsize="57340,23241" o:gfxdata="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">
+                  <v:shape id="Rectángulo: esquinas diagonales redondeadas 30" o:spid="_x0000_s1052" style="position:absolute;width:57340;height:23241;visibility:visible;mso-wrap-style:square;v-text-anchor:middle" coordsize="5734050,2324100" o:gfxdata="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" path="m387358,l5734050,r,l5734050,1936742v,213932,-173426,387358,-387358,387358l,2324100r,l,387358c,173426,173426,,387358,xe" fillcolor="#deeaf6 [664]" strokecolor="#1f4d78 [1608]" strokeweight=".5pt">
+                    <v:stroke joinstyle="miter"/>
+                    <v:path arrowok="t" o:connecttype="custom" o:connectlocs="387358,0;5734050,0;5734050,0;5734050,1936742;5346692,2324100;0,2324100;0,2324100;0,387358;387358,0" o:connectangles="0,0,0,0,0,0,0,0,0"/>
+                  </v:shape>
+                  <v:shape id="Cuadro de texto 31" o:spid="_x0000_s1053" type="#_x0000_t202" style="position:absolute;left:11582;top:1238;width:43574;height:20764;rotation:180;flip:y;visibility:visible;mso-wrap-style:square;v-text-anchor:top" o:gfxdata="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" filled="f" stroked="f" strokeweight=".5pt">
+                    <v:textbox>
+                      <w:txbxContent>
+                        <w:p>
+                          <w:pPr>
+                            <w:spacing w:before="100" w:beforeAutospacing="1" w:after="100" w:afterAutospacing="1" w:line="240" w:lineRule="auto"/>
+                            <w:rPr>
+                              <w:rFonts w:ascii="Arial" w:eastAsia="Times New Roman" w:hAnsi="Arial" w:cs="Arial"/>
+                              <w:lang w:eastAsia="es-419"/>
+                            </w:rPr>
+                          </w:pPr>
+                          <w:r>
+                            <w:rPr>
+                              <w:rFonts w:ascii="Arial" w:eastAsia="Times New Roman" w:hAnsi="Arial" w:cs="Arial"/>
+                              <w:b/>
+                              <w:bCs/>
+                              <w:lang w:eastAsia="es-419"/>
+                            </w:rPr>
+                            <w:t>Función de registrar perfiles (alumnos-profesores)</w:t>
+                          </w:r>
+                        </w:p>
+                        <w:p>
+                          <w:pPr>
+                            <w:spacing w:before="100" w:beforeAutospacing="1" w:after="100" w:afterAutospacing="1" w:line="240" w:lineRule="auto"/>
+                            <w:ind w:left="360"/>
+                            <w:rPr>
+                              <w:rFonts w:ascii="Arial" w:eastAsia="Times New Roman" w:hAnsi="Arial" w:cs="Arial"/>
+                              <w:lang w:eastAsia="es-419"/>
+                            </w:rPr>
+                          </w:pPr>
+                          <w:r>
+                            <w:rPr>
+                              <w:rFonts w:ascii="Arial" w:eastAsia="Times New Roman" w:hAnsi="Arial" w:cs="Arial"/>
+                              <w:b/>
+                              <w:bCs/>
+                              <w:lang w:eastAsia="es-419"/>
+                            </w:rPr>
+                            <w:t xml:space="preserve">Yo: Alisson como producto </w:t>
+                          </w:r>
+                          <w:proofErr w:type="spellStart"/>
+                          <w:r>
+                            <w:rPr>
+                              <w:rFonts w:ascii="Arial" w:eastAsia="Times New Roman" w:hAnsi="Arial" w:cs="Arial"/>
+                              <w:b/>
+                              <w:bCs/>
+                              <w:lang w:eastAsia="es-419"/>
+                            </w:rPr>
+                            <w:t>owner</w:t>
+                          </w:r>
+                          <w:proofErr w:type="spellEnd"/>
+                          <w:r>
+                            <w:rPr>
+                              <w:rFonts w:ascii="Arial" w:eastAsia="Times New Roman" w:hAnsi="Arial" w:cs="Arial"/>
+                              <w:lang w:eastAsia="es-419"/>
+                            </w:rPr>
+                            <w:t>,</w:t>
+                          </w:r>
+                        </w:p>
+                        <w:p>
+                          <w:pPr>
+                            <w:spacing w:before="100" w:beforeAutospacing="1" w:after="100" w:afterAutospacing="1" w:line="240" w:lineRule="auto"/>
+                            <w:ind w:left="360"/>
+                            <w:rPr>
+                              <w:rFonts w:ascii="Arial" w:eastAsia="Times New Roman" w:hAnsi="Arial" w:cs="Arial"/>
+                              <w:lang w:eastAsia="es-419"/>
+                            </w:rPr>
+                          </w:pPr>
+                          <w:r>
+                            <w:rPr>
+                              <w:rFonts w:ascii="Arial" w:eastAsia="Times New Roman" w:hAnsi="Arial" w:cs="Arial"/>
+                              <w:b/>
+                              <w:bCs/>
+                              <w:lang w:eastAsia="es-419"/>
+                            </w:rPr>
+                            <w:t>Q</w:t>
+                          </w:r>
+                          <w:r>
+                            <w:rPr>
+                              <w:rFonts w:ascii="Arial" w:eastAsia="Times New Roman" w:hAnsi="Arial" w:cs="Arial"/>
+                              <w:b/>
+                              <w:bCs/>
+                              <w:lang w:eastAsia="es-419"/>
+                            </w:rPr>
+                            <w:t>uiero</w:t>
+                          </w:r>
+                          <w:r>
+                            <w:rPr>
+                              <w:rFonts w:ascii="Arial" w:eastAsia="Times New Roman" w:hAnsi="Arial" w:cs="Arial"/>
+                              <w:lang w:eastAsia="es-419"/>
+                            </w:rPr>
+                            <w:t xml:space="preserve">: </w:t>
+                          </w:r>
+                          <w:r>
+                            <w:rPr>
+                              <w:rFonts w:ascii="Arial" w:eastAsia="Times New Roman" w:hAnsi="Arial" w:cs="Arial"/>
+                              <w:lang w:eastAsia="es-419"/>
+                            </w:rPr>
+                            <w:t xml:space="preserve">poder gestionar los perfiles de los profesores y alumnos </w:t>
+                          </w:r>
+                        </w:p>
+                        <w:p>
+                          <w:pPr>
+                            <w:spacing w:before="100" w:beforeAutospacing="1" w:after="100" w:afterAutospacing="1" w:line="240" w:lineRule="auto"/>
+                            <w:ind w:left="360"/>
+                            <w:rPr>
+                              <w:rFonts w:ascii="Arial" w:eastAsia="Times New Roman" w:hAnsi="Arial" w:cs="Arial"/>
+                              <w:lang w:eastAsia="es-419"/>
+                            </w:rPr>
+                          </w:pPr>
+                          <w:r>
+                            <w:rPr>
+                              <w:rFonts w:ascii="Arial" w:eastAsia="Times New Roman" w:hAnsi="Arial" w:cs="Arial"/>
+                              <w:b/>
+                              <w:bCs/>
+                              <w:lang w:eastAsia="es-419"/>
+                            </w:rPr>
+                            <w:t>P</w:t>
+                          </w:r>
+                          <w:r>
+                            <w:rPr>
+                              <w:rFonts w:ascii="Arial" w:eastAsia="Times New Roman" w:hAnsi="Arial" w:cs="Arial"/>
+                              <w:b/>
+                              <w:bCs/>
+                              <w:lang w:eastAsia="es-419"/>
+                            </w:rPr>
+                            <w:t>ara</w:t>
+                          </w:r>
+                          <w:r>
+                            <w:rPr>
+                              <w:rFonts w:ascii="Arial" w:eastAsia="Times New Roman" w:hAnsi="Arial" w:cs="Arial"/>
+                              <w:b/>
+                              <w:bCs/>
+                              <w:lang w:eastAsia="es-419"/>
+                            </w:rPr>
+                            <w:t>:</w:t>
+                          </w:r>
+                          <w:r>
+                            <w:rPr>
+                              <w:rFonts w:ascii="Arial" w:eastAsia="Times New Roman" w:hAnsi="Arial" w:cs="Arial"/>
+                              <w:lang w:eastAsia="es-419"/>
+                            </w:rPr>
+                            <w:t xml:space="preserve"> controlar </w:t>
+                          </w:r>
+                          <w:r>
+                            <w:rPr>
+                              <w:rFonts w:ascii="Arial" w:eastAsia="Times New Roman" w:hAnsi="Arial" w:cs="Arial"/>
+                              <w:lang w:eastAsia="es-419"/>
+                            </w:rPr>
+                            <w:t>y registrar a los alumnos como también profesores, con sus datos académicos y personales</w:t>
+                          </w:r>
+                          <w:r>
+                            <w:rPr>
+                              <w:rFonts w:ascii="Arial" w:eastAsia="Times New Roman" w:hAnsi="Arial" w:cs="Arial"/>
+                              <w:lang w:eastAsia="es-419"/>
+                            </w:rPr>
+                            <w:t>.</w:t>
+                          </w:r>
+                        </w:p>
+                        <w:p>
+                          <w:pPr>
+                            <w:rPr>
+                              <w:rFonts w:ascii="Arial" w:hAnsi="Arial" w:cs="Arial"/>
+                              <w:sz w:val="20"/>
+                              <w:szCs w:val="20"/>
+                            </w:rPr>
+                          </w:pPr>
+                        </w:p>
+                      </w:txbxContent>
+                    </v:textbox>
+                  </v:shape>
+                </v:group>
+                <v:shape id="Cara sonriente 32" o:spid="_x0000_s1054" type="#_x0000_t96" style="position:absolute;left:2381;top:4095;width:10001;height:10002;visibility:visible;mso-wrap-style:square;v-text-anchor:middle" o:gfxdata="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" fillcolor="#ffd555 [2167]" strokecolor="#ffc000 [3207]" strokeweight=".5pt">
+                  <v:fill color2="#ffcc31 [2615]" rotate="t" colors="0 #ffdd9c;.5 #ffd78e;1 #ffd479" focus="100%" type="gradient">
+                    <o:fill v:ext="view" type="gradientUnscaled"/>
+                  </v:fill>
+                  <v:stroke joinstyle="miter"/>
+                </v:shape>
+                <w10:wrap anchorx="margin"/>
+              </v:group>
+            </w:pict>
+          </mc:Fallback>
+        </mc:AlternateContent>
+      </w:r>
+    </w:p>
     <w:sectPr>
       <w:headerReference w:type="default" r:id="rId8"/>
       <w:pgSz w:w="11906" w:h="16838"/>
@@ -2440,6 +4672,119 @@
 <file path=word/numbering.xml><?xml version="1.0" encoding="utf-8"?>
 <w:numbering xmlns:wpc="http://schemas.microsoft.com/office/word/2010/wordprocessingCanvas" xmlns:cx="http://schemas.microsoft.com/office/drawing/2014/chartex" xmlns:cx1="http://schemas.microsoft.com/office/drawing/2015/9/8/chartex" xmlns:cx2="http://schemas.microsoft.com/office/drawing/2015/10/21/chartex" xmlns:cx3="http://schemas.microsoft.com/office/drawing/2016/5/9/chartex" xmlns:cx4="http://schemas.microsoft.com/office/drawing/2016/5/10/chartex" xmlns:cx5="http://schemas.microsoft.com/office/drawing/2016/5/11/chartex" xmlns:cx6="http://schemas.microsoft.com/office/drawing/2016/5/12/chartex" xmlns:cx7="http://schemas.microsoft.com/office/drawing/2016/5/13/chartex" xmlns:cx8="http://schemas.microsoft.com/office/drawing/2016/5/14/chartex" xmlns:mc="http://schemas.openxmlformats.org/markup-compatibility/2006" xmlns:aink="http://schemas.microsoft.com/office/drawing/2016/ink" xmlns:am3d="http://schemas.microsoft.com/office/drawing/2017/model3d" xmlns:o="urn:schemas-microsoft-com:office:office" xmlns:r="http://schemas.openxmlformats.org/officeDocument/2006/relationships" xmlns:m="http://schemas.openxmlformats.org/officeDocument/2006/math" xmlns:v="urn:schemas-microsoft-com:vml" xmlns:wp14="http://schemas.microsoft.com/office/word/2010/wordprocessingDrawing" xmlns:wp="http://schemas.openxmlformats.org/drawingml/2006/wordprocessingDrawing" xmlns:w10="urn:schemas-microsoft-com:office:word" xmlns:w="http://schemas.openxmlformats.org/wordprocessingml/2006/main" xmlns:w14="http://schemas.microsoft.com/office/word/2010/wordml" xmlns:w15="http://schemas.microsoft.com/office/word/2012/wordml" xmlns:w16cex="http://schemas.microsoft.com/office/word/2018/wordml/cex" xmlns:w16cid="http://schemas.microsoft.com/office/word/2016/wordml/cid" xmlns:w16="http://schemas.microsoft.com/office/word/2018/wordml" xmlns:w16sdtdh="http://schemas.microsoft.com/office/word/2020/wordml/sdtdatahash" xmlns:w16se="http://schemas.microsoft.com/office/word/2015/wordml/symex" xmlns:wpg="http://schemas.microsoft.com/office/word/2010/wordprocessingGroup" xmlns:wpi="http://schemas.microsoft.com/office/word/2010/wordprocessingInk" xmlns:wne="http://schemas.microsoft.com/office/word/2006/wordml" xmlns:wps="http://schemas.microsoft.com/office/word/2010/wordprocessingShape" mc:Ignorable="w14 w15 w16se w16cid w16 w16cex w16sdtdh wp14">
   <w:abstractNum w:abstractNumId="0" w15:restartNumberingAfterBreak="0">
+    <w:nsid w:val="042240DF"/>
+    <w:multiLevelType w:val="hybridMultilevel"/>
+    <w:tmpl w:val="C9EC1DCC"/>
+    <w:lvl w:ilvl="0" w:tplc="580A0001">
+      <w:start w:val="1"/>
+      <w:numFmt w:val="bullet"/>
+      <w:lvlText w:val=""/>
+      <w:lvlJc w:val="left"/>
+      <w:pPr>
+        <w:ind w:left="720" w:hanging="360"/>
+      </w:pPr>
+      <w:rPr>
+        <w:rFonts w:ascii="Symbol" w:hAnsi="Symbol" w:hint="default"/>
+      </w:rPr>
+    </w:lvl>
+    <w:lvl w:ilvl="1" w:tplc="580A0003" w:tentative="1">
+      <w:start w:val="1"/>
+      <w:numFmt w:val="bullet"/>
+      <w:lvlText w:val="o"/>
+      <w:lvlJc w:val="left"/>
+      <w:pPr>
+        <w:ind w:left="1440" w:hanging="360"/>
+      </w:pPr>
+      <w:rPr>
+        <w:rFonts w:ascii="Courier New" w:hAnsi="Courier New" w:cs="Courier New" w:hint="default"/>
+      </w:rPr>
+    </w:lvl>
+    <w:lvl w:ilvl="2" w:tplc="580A0005" w:tentative="1">
+      <w:start w:val="1"/>
+      <w:numFmt w:val="bullet"/>
+      <w:lvlText w:val=""/>
+      <w:lvlJc w:val="left"/>
+      <w:pPr>
+        <w:ind w:left="2160" w:hanging="360"/>
+      </w:pPr>
+      <w:rPr>
+        <w:rFonts w:ascii="Wingdings" w:hAnsi="Wingdings" w:hint="default"/>
+      </w:rPr>
+    </w:lvl>
+    <w:lvl w:ilvl="3" w:tplc="580A0001" w:tentative="1">
+      <w:start w:val="1"/>
+      <w:numFmt w:val="bullet"/>
+      <w:lvlText w:val=""/>
+      <w:lvlJc w:val="left"/>
+      <w:pPr>
+        <w:ind w:left="2880" w:hanging="360"/>
+      </w:pPr>
+      <w:rPr>
+        <w:rFonts w:ascii="Symbol" w:hAnsi="Symbol" w:hint="default"/>
+      </w:rPr>
+    </w:lvl>
+    <w:lvl w:ilvl="4" w:tplc="580A0003" w:tentative="1">
+      <w:start w:val="1"/>
+      <w:numFmt w:val="bullet"/>
+      <w:lvlText w:val="o"/>
+      <w:lvlJc w:val="left"/>
+      <w:pPr>
+        <w:ind w:left="3600" w:hanging="360"/>
+      </w:pPr>
+      <w:rPr>
+        <w:rFonts w:ascii="Courier New" w:hAnsi="Courier New" w:cs="Courier New" w:hint="default"/>
+      </w:rPr>
+    </w:lvl>
+    <w:lvl w:ilvl="5" w:tplc="580A0005" w:tentative="1">
+      <w:start w:val="1"/>
+      <w:numFmt w:val="bullet"/>
+      <w:lvlText w:val=""/>
+      <w:lvlJc w:val="left"/>
+      <w:pPr>
+        <w:ind w:left="4320" w:hanging="360"/>
+      </w:pPr>
+      <w:rPr>
+        <w:rFonts w:ascii="Wingdings" w:hAnsi="Wingdings" w:hint="default"/>
+      </w:rPr>
+    </w:lvl>
+    <w:lvl w:ilvl="6" w:tplc="580A0001" w:tentative="1">
+      <w:start w:val="1"/>
+      <w:numFmt w:val="bullet"/>
+      <w:lvlText w:val=""/>
+      <w:lvlJc w:val="left"/>
+      <w:pPr>
+        <w:ind w:left="5040" w:hanging="360"/>
+      </w:pPr>
+      <w:rPr>
+        <w:rFonts w:ascii="Symbol" w:hAnsi="Symbol" w:hint="default"/>
+      </w:rPr>
+    </w:lvl>
+    <w:lvl w:ilvl="7" w:tplc="580A0003" w:tentative="1">
+      <w:start w:val="1"/>
+      <w:numFmt w:val="bullet"/>
+      <w:lvlText w:val="o"/>
+      <w:lvlJc w:val="left"/>
+      <w:pPr>
+        <w:ind w:left="5760" w:hanging="360"/>
+      </w:pPr>
+      <w:rPr>
+        <w:rFonts w:ascii="Courier New" w:hAnsi="Courier New" w:cs="Courier New" w:hint="default"/>
+      </w:rPr>
+    </w:lvl>
+    <w:lvl w:ilvl="8" w:tplc="580A0005" w:tentative="1">
+      <w:start w:val="1"/>
+      <w:numFmt w:val="bullet"/>
+      <w:lvlText w:val=""/>
+      <w:lvlJc w:val="left"/>
+      <w:pPr>
+        <w:ind w:left="6480" w:hanging="360"/>
+      </w:pPr>
+      <w:rPr>
+        <w:rFonts w:ascii="Wingdings" w:hAnsi="Wingdings" w:hint="default"/>
+      </w:rPr>
+    </w:lvl>
+  </w:abstractNum>
+  <w:abstractNum w:abstractNumId="1" w15:restartNumberingAfterBreak="0">
     <w:nsid w:val="0BA85DBF"/>
     <w:multiLevelType w:val="hybridMultilevel"/>
     <w:tmpl w:val="6BA4FEB0"/>
@@ -2552,7 +4897,567 @@
       </w:rPr>
     </w:lvl>
   </w:abstractNum>
-  <w:abstractNum w:abstractNumId="1" w15:restartNumberingAfterBreak="0">
+  <w:abstractNum w:abstractNumId="2" w15:restartNumberingAfterBreak="0">
+    <w:nsid w:val="22991284"/>
+    <w:multiLevelType w:val="multilevel"/>
+    <w:tmpl w:val="286ACE84"/>
+    <w:lvl w:ilvl="0">
+      <w:start w:val="1"/>
+      <w:numFmt w:val="bullet"/>
+      <w:lvlText w:val=""/>
+      <w:lvlJc w:val="left"/>
+      <w:pPr>
+        <w:tabs>
+          <w:tab w:val="num" w:pos="720"/>
+        </w:tabs>
+        <w:ind w:left="720" w:hanging="360"/>
+      </w:pPr>
+      <w:rPr>
+        <w:rFonts w:ascii="Symbol" w:hAnsi="Symbol" w:hint="default"/>
+        <w:sz w:val="20"/>
+      </w:rPr>
+    </w:lvl>
+    <w:lvl w:ilvl="1" w:tentative="1">
+      <w:start w:val="1"/>
+      <w:numFmt w:val="bullet"/>
+      <w:lvlText w:val="o"/>
+      <w:lvlJc w:val="left"/>
+      <w:pPr>
+        <w:tabs>
+          <w:tab w:val="num" w:pos="1440"/>
+        </w:tabs>
+        <w:ind w:left="1440" w:hanging="360"/>
+      </w:pPr>
+      <w:rPr>
+        <w:rFonts w:ascii="Courier New" w:hAnsi="Courier New" w:hint="default"/>
+        <w:sz w:val="20"/>
+      </w:rPr>
+    </w:lvl>
+    <w:lvl w:ilvl="2" w:tentative="1">
+      <w:start w:val="1"/>
+      <w:numFmt w:val="bullet"/>
+      <w:lvlText w:val=""/>
+      <w:lvlJc w:val="left"/>
+      <w:pPr>
+        <w:tabs>
+          <w:tab w:val="num" w:pos="2160"/>
+        </w:tabs>
+        <w:ind w:left="2160" w:hanging="360"/>
+      </w:pPr>
+      <w:rPr>
+        <w:rFonts w:ascii="Wingdings" w:hAnsi="Wingdings" w:hint="default"/>
+        <w:sz w:val="20"/>
+      </w:rPr>
+    </w:lvl>
+    <w:lvl w:ilvl="3" w:tentative="1">
+      <w:start w:val="1"/>
+      <w:numFmt w:val="bullet"/>
+      <w:lvlText w:val=""/>
+      <w:lvlJc w:val="left"/>
+      <w:pPr>
+        <w:tabs>
+          <w:tab w:val="num" w:pos="2880"/>
+        </w:tabs>
+        <w:ind w:left="2880" w:hanging="360"/>
+      </w:pPr>
+      <w:rPr>
+        <w:rFonts w:ascii="Wingdings" w:hAnsi="Wingdings" w:hint="default"/>
+        <w:sz w:val="20"/>
+      </w:rPr>
+    </w:lvl>
+    <w:lvl w:ilvl="4" w:tentative="1">
+      <w:start w:val="1"/>
+      <w:numFmt w:val="bullet"/>
+      <w:lvlText w:val=""/>
+      <w:lvlJc w:val="left"/>
+      <w:pPr>
+        <w:tabs>
+          <w:tab w:val="num" w:pos="3600"/>
+        </w:tabs>
+        <w:ind w:left="3600" w:hanging="360"/>
+      </w:pPr>
+      <w:rPr>
+        <w:rFonts w:ascii="Wingdings" w:hAnsi="Wingdings" w:hint="default"/>
+        <w:sz w:val="20"/>
+      </w:rPr>
+    </w:lvl>
+    <w:lvl w:ilvl="5" w:tentative="1">
+      <w:start w:val="1"/>
+      <w:numFmt w:val="bullet"/>
+      <w:lvlText w:val=""/>
+      <w:lvlJc w:val="left"/>
+      <w:pPr>
+        <w:tabs>
+          <w:tab w:val="num" w:pos="4320"/>
+        </w:tabs>
+        <w:ind w:left="4320" w:hanging="360"/>
+      </w:pPr>
+      <w:rPr>
+        <w:rFonts w:ascii="Wingdings" w:hAnsi="Wingdings" w:hint="default"/>
+        <w:sz w:val="20"/>
+      </w:rPr>
+    </w:lvl>
+    <w:lvl w:ilvl="6" w:tentative="1">
+      <w:start w:val="1"/>
+      <w:numFmt w:val="bullet"/>
+      <w:lvlText w:val=""/>
+      <w:lvlJc w:val="left"/>
+      <w:pPr>
+        <w:tabs>
+          <w:tab w:val="num" w:pos="5040"/>
+        </w:tabs>
+        <w:ind w:left="5040" w:hanging="360"/>
+      </w:pPr>
+      <w:rPr>
+        <w:rFonts w:ascii="Wingdings" w:hAnsi="Wingdings" w:hint="default"/>
+        <w:sz w:val="20"/>
+      </w:rPr>
+    </w:lvl>
+    <w:lvl w:ilvl="7" w:tentative="1">
+      <w:start w:val="1"/>
+      <w:numFmt w:val="bullet"/>
+      <w:lvlText w:val=""/>
+      <w:lvlJc w:val="left"/>
+      <w:pPr>
+        <w:tabs>
+          <w:tab w:val="num" w:pos="5760"/>
+        </w:tabs>
+        <w:ind w:left="5760" w:hanging="360"/>
+      </w:pPr>
+      <w:rPr>
+        <w:rFonts w:ascii="Wingdings" w:hAnsi="Wingdings" w:hint="default"/>
+        <w:sz w:val="20"/>
+      </w:rPr>
+    </w:lvl>
+    <w:lvl w:ilvl="8" w:tentative="1">
+      <w:start w:val="1"/>
+      <w:numFmt w:val="bullet"/>
+      <w:lvlText w:val=""/>
+      <w:lvlJc w:val="left"/>
+      <w:pPr>
+        <w:tabs>
+          <w:tab w:val="num" w:pos="6480"/>
+        </w:tabs>
+        <w:ind w:left="6480" w:hanging="360"/>
+      </w:pPr>
+      <w:rPr>
+        <w:rFonts w:ascii="Wingdings" w:hAnsi="Wingdings" w:hint="default"/>
+        <w:sz w:val="20"/>
+      </w:rPr>
+    </w:lvl>
+  </w:abstractNum>
+  <w:abstractNum w:abstractNumId="3" w15:restartNumberingAfterBreak="0">
+    <w:nsid w:val="420A42ED"/>
+    <w:multiLevelType w:val="hybridMultilevel"/>
+    <w:tmpl w:val="8014DE10"/>
+    <w:lvl w:ilvl="0" w:tplc="580A0001">
+      <w:start w:val="1"/>
+      <w:numFmt w:val="bullet"/>
+      <w:lvlText w:val=""/>
+      <w:lvlJc w:val="left"/>
+      <w:pPr>
+        <w:ind w:left="720" w:hanging="360"/>
+      </w:pPr>
+      <w:rPr>
+        <w:rFonts w:ascii="Symbol" w:hAnsi="Symbol" w:hint="default"/>
+      </w:rPr>
+    </w:lvl>
+    <w:lvl w:ilvl="1" w:tplc="580A0003" w:tentative="1">
+      <w:start w:val="1"/>
+      <w:numFmt w:val="bullet"/>
+      <w:lvlText w:val="o"/>
+      <w:lvlJc w:val="left"/>
+      <w:pPr>
+        <w:ind w:left="1440" w:hanging="360"/>
+      </w:pPr>
+      <w:rPr>
+        <w:rFonts w:ascii="Courier New" w:hAnsi="Courier New" w:cs="Courier New" w:hint="default"/>
+      </w:rPr>
+    </w:lvl>
+    <w:lvl w:ilvl="2" w:tplc="580A0005" w:tentative="1">
+      <w:start w:val="1"/>
+      <w:numFmt w:val="bullet"/>
+      <w:lvlText w:val=""/>
+      <w:lvlJc w:val="left"/>
+      <w:pPr>
+        <w:ind w:left="2160" w:hanging="360"/>
+      </w:pPr>
+      <w:rPr>
+        <w:rFonts w:ascii="Wingdings" w:hAnsi="Wingdings" w:hint="default"/>
+      </w:rPr>
+    </w:lvl>
+    <w:lvl w:ilvl="3" w:tplc="580A0001" w:tentative="1">
+      <w:start w:val="1"/>
+      <w:numFmt w:val="bullet"/>
+      <w:lvlText w:val=""/>
+      <w:lvlJc w:val="left"/>
+      <w:pPr>
+        <w:ind w:left="2880" w:hanging="360"/>
+      </w:pPr>
+      <w:rPr>
+        <w:rFonts w:ascii="Symbol" w:hAnsi="Symbol" w:hint="default"/>
+      </w:rPr>
+    </w:lvl>
+    <w:lvl w:ilvl="4" w:tplc="580A0003" w:tentative="1">
+      <w:start w:val="1"/>
+      <w:numFmt w:val="bullet"/>
+      <w:lvlText w:val="o"/>
+      <w:lvlJc w:val="left"/>
+      <w:pPr>
+        <w:ind w:left="3600" w:hanging="360"/>
+      </w:pPr>
+      <w:rPr>
+        <w:rFonts w:ascii="Courier New" w:hAnsi="Courier New" w:cs="Courier New" w:hint="default"/>
+      </w:rPr>
+    </w:lvl>
+    <w:lvl w:ilvl="5" w:tplc="580A0005" w:tentative="1">
+      <w:start w:val="1"/>
+      <w:numFmt w:val="bullet"/>
+      <w:lvlText w:val=""/>
+      <w:lvlJc w:val="left"/>
+      <w:pPr>
+        <w:ind w:left="4320" w:hanging="360"/>
+      </w:pPr>
+      <w:rPr>
+        <w:rFonts w:ascii="Wingdings" w:hAnsi="Wingdings" w:hint="default"/>
+      </w:rPr>
+    </w:lvl>
+    <w:lvl w:ilvl="6" w:tplc="580A0001" w:tentative="1">
+      <w:start w:val="1"/>
+      <w:numFmt w:val="bullet"/>
+      <w:lvlText w:val=""/>
+      <w:lvlJc w:val="left"/>
+      <w:pPr>
+        <w:ind w:left="5040" w:hanging="360"/>
+      </w:pPr>
+      <w:rPr>
+        <w:rFonts w:ascii="Symbol" w:hAnsi="Symbol" w:hint="default"/>
+      </w:rPr>
+    </w:lvl>
+    <w:lvl w:ilvl="7" w:tplc="580A0003" w:tentative="1">
+      <w:start w:val="1"/>
+      <w:numFmt w:val="bullet"/>
+      <w:lvlText w:val="o"/>
+      <w:lvlJc w:val="left"/>
+      <w:pPr>
+        <w:ind w:left="5760" w:hanging="360"/>
+      </w:pPr>
+      <w:rPr>
+        <w:rFonts w:ascii="Courier New" w:hAnsi="Courier New" w:cs="Courier New" w:hint="default"/>
+      </w:rPr>
+    </w:lvl>
+    <w:lvl w:ilvl="8" w:tplc="580A0005" w:tentative="1">
+      <w:start w:val="1"/>
+      <w:numFmt w:val="bullet"/>
+      <w:lvlText w:val=""/>
+      <w:lvlJc w:val="left"/>
+      <w:pPr>
+        <w:ind w:left="6480" w:hanging="360"/>
+      </w:pPr>
+      <w:rPr>
+        <w:rFonts w:ascii="Wingdings" w:hAnsi="Wingdings" w:hint="default"/>
+      </w:rPr>
+    </w:lvl>
+  </w:abstractNum>
+  <w:abstractNum w:abstractNumId="4" w15:restartNumberingAfterBreak="0">
+    <w:nsid w:val="4FB81EF3"/>
+    <w:multiLevelType w:val="multilevel"/>
+    <w:tmpl w:val="1F72CCF0"/>
+    <w:lvl w:ilvl="0">
+      <w:start w:val="1"/>
+      <w:numFmt w:val="bullet"/>
+      <w:lvlText w:val=""/>
+      <w:lvlJc w:val="left"/>
+      <w:pPr>
+        <w:tabs>
+          <w:tab w:val="num" w:pos="720"/>
+        </w:tabs>
+        <w:ind w:left="720" w:hanging="360"/>
+      </w:pPr>
+      <w:rPr>
+        <w:rFonts w:ascii="Symbol" w:hAnsi="Symbol" w:hint="default"/>
+        <w:sz w:val="20"/>
+      </w:rPr>
+    </w:lvl>
+    <w:lvl w:ilvl="1" w:tentative="1">
+      <w:start w:val="1"/>
+      <w:numFmt w:val="bullet"/>
+      <w:lvlText w:val="o"/>
+      <w:lvlJc w:val="left"/>
+      <w:pPr>
+        <w:tabs>
+          <w:tab w:val="num" w:pos="1440"/>
+        </w:tabs>
+        <w:ind w:left="1440" w:hanging="360"/>
+      </w:pPr>
+      <w:rPr>
+        <w:rFonts w:ascii="Courier New" w:hAnsi="Courier New" w:hint="default"/>
+        <w:sz w:val="20"/>
+      </w:rPr>
+    </w:lvl>
+    <w:lvl w:ilvl="2" w:tentative="1">
+      <w:start w:val="1"/>
+      <w:numFmt w:val="bullet"/>
+      <w:lvlText w:val=""/>
+      <w:lvlJc w:val="left"/>
+      <w:pPr>
+        <w:tabs>
+          <w:tab w:val="num" w:pos="2160"/>
+        </w:tabs>
+        <w:ind w:left="2160" w:hanging="360"/>
+      </w:pPr>
+      <w:rPr>
+        <w:rFonts w:ascii="Wingdings" w:hAnsi="Wingdings" w:hint="default"/>
+        <w:sz w:val="20"/>
+      </w:rPr>
+    </w:lvl>
+    <w:lvl w:ilvl="3" w:tentative="1">
+      <w:start w:val="1"/>
+      <w:numFmt w:val="bullet"/>
+      <w:lvlText w:val=""/>
+      <w:lvlJc w:val="left"/>
+      <w:pPr>
+        <w:tabs>
+          <w:tab w:val="num" w:pos="2880"/>
+        </w:tabs>
+        <w:ind w:left="2880" w:hanging="360"/>
+      </w:pPr>
+      <w:rPr>
+        <w:rFonts w:ascii="Wingdings" w:hAnsi="Wingdings" w:hint="default"/>
+        <w:sz w:val="20"/>
+      </w:rPr>
+    </w:lvl>
+    <w:lvl w:ilvl="4" w:tentative="1">
+      <w:start w:val="1"/>
+      <w:numFmt w:val="bullet"/>
+      <w:lvlText w:val=""/>
+      <w:lvlJc w:val="left"/>
+      <w:pPr>
+        <w:tabs>
+          <w:tab w:val="num" w:pos="3600"/>
+        </w:tabs>
+        <w:ind w:left="3600" w:hanging="360"/>
+      </w:pPr>
+      <w:rPr>
+        <w:rFonts w:ascii="Wingdings" w:hAnsi="Wingdings" w:hint="default"/>
+        <w:sz w:val="20"/>
+      </w:rPr>
+    </w:lvl>
+    <w:lvl w:ilvl="5" w:tentative="1">
+      <w:start w:val="1"/>
+      <w:numFmt w:val="bullet"/>
+      <w:lvlText w:val=""/>
+      <w:lvlJc w:val="left"/>
+      <w:pPr>
+        <w:tabs>
+          <w:tab w:val="num" w:pos="4320"/>
+        </w:tabs>
+        <w:ind w:left="4320" w:hanging="360"/>
+      </w:pPr>
+      <w:rPr>
+        <w:rFonts w:ascii="Wingdings" w:hAnsi="Wingdings" w:hint="default"/>
+        <w:sz w:val="20"/>
+      </w:rPr>
+    </w:lvl>
+    <w:lvl w:ilvl="6" w:tentative="1">
+      <w:start w:val="1"/>
+      <w:numFmt w:val="bullet"/>
+      <w:lvlText w:val=""/>
+      <w:lvlJc w:val="left"/>
+      <w:pPr>
+        <w:tabs>
+          <w:tab w:val="num" w:pos="5040"/>
+        </w:tabs>
+        <w:ind w:left="5040" w:hanging="360"/>
+      </w:pPr>
+      <w:rPr>
+        <w:rFonts w:ascii="Wingdings" w:hAnsi="Wingdings" w:hint="default"/>
+        <w:sz w:val="20"/>
+      </w:rPr>
+    </w:lvl>
+    <w:lvl w:ilvl="7" w:tentative="1">
+      <w:start w:val="1"/>
+      <w:numFmt w:val="bullet"/>
+      <w:lvlText w:val=""/>
+      <w:lvlJc w:val="left"/>
+      <w:pPr>
+        <w:tabs>
+          <w:tab w:val="num" w:pos="5760"/>
+        </w:tabs>
+        <w:ind w:left="5760" w:hanging="360"/>
+      </w:pPr>
+      <w:rPr>
+        <w:rFonts w:ascii="Wingdings" w:hAnsi="Wingdings" w:hint="default"/>
+        <w:sz w:val="20"/>
+      </w:rPr>
+    </w:lvl>
+    <w:lvl w:ilvl="8" w:tentative="1">
+      <w:start w:val="1"/>
+      <w:numFmt w:val="bullet"/>
+      <w:lvlText w:val=""/>
+      <w:lvlJc w:val="left"/>
+      <w:pPr>
+        <w:tabs>
+          <w:tab w:val="num" w:pos="6480"/>
+        </w:tabs>
+        <w:ind w:left="6480" w:hanging="360"/>
+      </w:pPr>
+      <w:rPr>
+        <w:rFonts w:ascii="Wingdings" w:hAnsi="Wingdings" w:hint="default"/>
+        <w:sz w:val="20"/>
+      </w:rPr>
+    </w:lvl>
+  </w:abstractNum>
+  <w:abstractNum w:abstractNumId="5" w15:restartNumberingAfterBreak="0">
+    <w:nsid w:val="703913DE"/>
+    <w:multiLevelType w:val="multilevel"/>
+    <w:tmpl w:val="D2664E48"/>
+    <w:lvl w:ilvl="0">
+      <w:start w:val="1"/>
+      <w:numFmt w:val="bullet"/>
+      <w:lvlText w:val=""/>
+      <w:lvlJc w:val="left"/>
+      <w:pPr>
+        <w:tabs>
+          <w:tab w:val="num" w:pos="720"/>
+        </w:tabs>
+        <w:ind w:left="720" w:hanging="360"/>
+      </w:pPr>
+      <w:rPr>
+        <w:rFonts w:ascii="Symbol" w:hAnsi="Symbol" w:hint="default"/>
+        <w:sz w:val="20"/>
+      </w:rPr>
+    </w:lvl>
+    <w:lvl w:ilvl="1" w:tentative="1">
+      <w:start w:val="1"/>
+      <w:numFmt w:val="bullet"/>
+      <w:lvlText w:val="o"/>
+      <w:lvlJc w:val="left"/>
+      <w:pPr>
+        <w:tabs>
+          <w:tab w:val="num" w:pos="1440"/>
+        </w:tabs>
+        <w:ind w:left="1440" w:hanging="360"/>
+      </w:pPr>
+      <w:rPr>
+        <w:rFonts w:ascii="Courier New" w:hAnsi="Courier New" w:hint="default"/>
+        <w:sz w:val="20"/>
+      </w:rPr>
+    </w:lvl>
+    <w:lvl w:ilvl="2" w:tentative="1">
+      <w:start w:val="1"/>
+      <w:numFmt w:val="bullet"/>
+      <w:lvlText w:val=""/>
+      <w:lvlJc w:val="left"/>
+      <w:pPr>
+        <w:tabs>
+          <w:tab w:val="num" w:pos="2160"/>
+        </w:tabs>
+        <w:ind w:left="2160" w:hanging="360"/>
+      </w:pPr>
+      <w:rPr>
+        <w:rFonts w:ascii="Wingdings" w:hAnsi="Wingdings" w:hint="default"/>
+        <w:sz w:val="20"/>
+      </w:rPr>
+    </w:lvl>
+    <w:lvl w:ilvl="3" w:tentative="1">
+      <w:start w:val="1"/>
+      <w:numFmt w:val="bullet"/>
+      <w:lvlText w:val=""/>
+      <w:lvlJc w:val="left"/>
+      <w:pPr>
+        <w:tabs>
+          <w:tab w:val="num" w:pos="2880"/>
+        </w:tabs>
+        <w:ind w:left="2880" w:hanging="360"/>
+      </w:pPr>
+      <w:rPr>
+        <w:rFonts w:ascii="Wingdings" w:hAnsi="Wingdings" w:hint="default"/>
+        <w:sz w:val="20"/>
+      </w:rPr>
+    </w:lvl>
+    <w:lvl w:ilvl="4" w:tentative="1">
+      <w:start w:val="1"/>
+      <w:numFmt w:val="bullet"/>
+      <w:lvlText w:val=""/>
+      <w:lvlJc w:val="left"/>
+      <w:pPr>
+        <w:tabs>
+          <w:tab w:val="num" w:pos="3600"/>
+        </w:tabs>
+        <w:ind w:left="3600" w:hanging="360"/>
+      </w:pPr>
+      <w:rPr>
+        <w:rFonts w:ascii="Wingdings" w:hAnsi="Wingdings" w:hint="default"/>
+        <w:sz w:val="20"/>
+      </w:rPr>
+    </w:lvl>
+    <w:lvl w:ilvl="5" w:tentative="1">
+      <w:start w:val="1"/>
+      <w:numFmt w:val="bullet"/>
+      <w:lvlText w:val=""/>
+      <w:lvlJc w:val="left"/>
+      <w:pPr>
+        <w:tabs>
+          <w:tab w:val="num" w:pos="4320"/>
+        </w:tabs>
+        <w:ind w:left="4320" w:hanging="360"/>
+      </w:pPr>
+      <w:rPr>
+        <w:rFonts w:ascii="Wingdings" w:hAnsi="Wingdings" w:hint="default"/>
+        <w:sz w:val="20"/>
+      </w:rPr>
+    </w:lvl>
+    <w:lvl w:ilvl="6" w:tentative="1">
+      <w:start w:val="1"/>
+      <w:numFmt w:val="bullet"/>
+      <w:lvlText w:val=""/>
+      <w:lvlJc w:val="left"/>
+      <w:pPr>
+        <w:tabs>
+          <w:tab w:val="num" w:pos="5040"/>
+        </w:tabs>
+        <w:ind w:left="5040" w:hanging="360"/>
+      </w:pPr>
+      <w:rPr>
+        <w:rFonts w:ascii="Wingdings" w:hAnsi="Wingdings" w:hint="default"/>
+        <w:sz w:val="20"/>
+      </w:rPr>
+    </w:lvl>
+    <w:lvl w:ilvl="7" w:tentative="1">
+      <w:start w:val="1"/>
+      <w:numFmt w:val="bullet"/>
+      <w:lvlText w:val=""/>
+      <w:lvlJc w:val="left"/>
+      <w:pPr>
+        <w:tabs>
+          <w:tab w:val="num" w:pos="5760"/>
+        </w:tabs>
+        <w:ind w:left="5760" w:hanging="360"/>
+      </w:pPr>
+      <w:rPr>
+        <w:rFonts w:ascii="Wingdings" w:hAnsi="Wingdings" w:hint="default"/>
+        <w:sz w:val="20"/>
+      </w:rPr>
+    </w:lvl>
+    <w:lvl w:ilvl="8" w:tentative="1">
+      <w:start w:val="1"/>
+      <w:numFmt w:val="bullet"/>
+      <w:lvlText w:val=""/>
+      <w:lvlJc w:val="left"/>
+      <w:pPr>
+        <w:tabs>
+          <w:tab w:val="num" w:pos="6480"/>
+        </w:tabs>
+        <w:ind w:left="6480" w:hanging="360"/>
+      </w:pPr>
+      <w:rPr>
+        <w:rFonts w:ascii="Wingdings" w:hAnsi="Wingdings" w:hint="default"/>
+        <w:sz w:val="20"/>
+      </w:rPr>
+    </w:lvl>
+  </w:abstractNum>
+  <w:abstractNum w:abstractNumId="6" w15:restartNumberingAfterBreak="0">
     <w:nsid w:val="7D61419B"/>
     <w:multiLevelType w:val="hybridMultilevel"/>
     <w:tmpl w:val="8A7C54A0"/>
@@ -2666,10 +5571,25 @@
     </w:lvl>
   </w:abstractNum>
   <w:num w:numId="1">
+    <w:abstractNumId w:val="1"/>
+  </w:num>
+  <w:num w:numId="2">
+    <w:abstractNumId w:val="6"/>
+  </w:num>
+  <w:num w:numId="3">
+    <w:abstractNumId w:val="4"/>
+  </w:num>
+  <w:num w:numId="4">
+    <w:abstractNumId w:val="2"/>
+  </w:num>
+  <w:num w:numId="5">
     <w:abstractNumId w:val="0"/>
   </w:num>
-  <w:num w:numId="2">
-    <w:abstractNumId w:val="1"/>
+  <w:num w:numId="6">
+    <w:abstractNumId w:val="5"/>
+  </w:num>
+  <w:num w:numId="7">
+    <w:abstractNumId w:val="3"/>
   </w:num>
 </w:numbering>
 </file>
@@ -3185,6 +6105,23 @@
       <w:bCs/>
     </w:rPr>
   </w:style>
+  <w:style w:type="paragraph" w:styleId="NormalWeb">
+    <w:name w:val="Normal (Web)"/>
+    <w:basedOn w:val="Normal"/>
+    <w:uiPriority w:val="99"/>
+    <w:semiHidden/>
+    <w:unhideWhenUsed/>
+    <w:rsid w:val="00EC1415"/>
+    <w:pPr>
+      <w:spacing w:before="100" w:beforeAutospacing="1" w:after="100" w:afterAutospacing="1" w:line="240" w:lineRule="auto"/>
+    </w:pPr>
+    <w:rPr>
+      <w:rFonts w:ascii="Times New Roman" w:eastAsia="Times New Roman" w:hAnsi="Times New Roman" w:cs="Times New Roman"/>
+      <w:sz w:val="24"/>
+      <w:szCs w:val="24"/>
+      <w:lang w:eastAsia="es-419"/>
+    </w:rPr>
+  </w:style>
 </w:styles>
 </file>
 

</xml_diff>

<commit_message>
Dcumento terminado, tercer commit
</commit_message>
<xml_diff>
--- a/examenKimAli.docx
+++ b/examenKimAli.docx
@@ -2176,15 +2176,7 @@
           <w:sz w:val="24"/>
           <w:szCs w:val="24"/>
         </w:rPr>
-        <w:t>Historias de Usuario para un Sistema de Notas y Asistencia</w:t>
-      </w:r>
-      <w:r>
-        <w:rPr>
-          <w:rFonts w:ascii="Arial" w:hAnsi="Arial" w:cs="Arial"/>
-          <w:sz w:val="24"/>
-          <w:szCs w:val="24"/>
-        </w:rPr>
-        <w:t>.</w:t>
+        <w:t>Historias de Usuario para un Sistema de Notas y Asistencia.</w:t>
       </w:r>
     </w:p>
     <w:p>
@@ -3832,21 +3824,27 @@
           <w:tab w:val="left" w:pos="2520"/>
         </w:tabs>
       </w:pPr>
+    </w:p>
+    <w:p>
+      <w:pPr>
+        <w:tabs>
+          <w:tab w:val="left" w:pos="2520"/>
+        </w:tabs>
+      </w:pPr>
       <w:r>
         <w:rPr>
           <w:noProof/>
         </w:rPr>
-        <w:lastRenderedPageBreak/>
         <mc:AlternateContent>
           <mc:Choice Requires="wpg">
             <w:drawing>
-              <wp:anchor distT="0" distB="0" distL="114300" distR="114300" simplePos="0" relativeHeight="251681792" behindDoc="0" locked="0" layoutInCell="1" allowOverlap="1" wp14:anchorId="50CE2ADB" wp14:editId="234FAC71">
+              <wp:anchor distT="0" distB="0" distL="114300" distR="114300" simplePos="0" relativeHeight="251681792" behindDoc="0" locked="0" layoutInCell="1" allowOverlap="1" wp14:anchorId="50CE2ADB" wp14:editId="04ED49F2">
                 <wp:simplePos x="0" y="0"/>
                 <wp:positionH relativeFrom="margin">
-                  <wp:posOffset>-172994</wp:posOffset>
+                  <wp:posOffset>-158866</wp:posOffset>
                 </wp:positionH>
                 <wp:positionV relativeFrom="paragraph">
-                  <wp:posOffset>436897</wp:posOffset>
+                  <wp:posOffset>168448</wp:posOffset>
                 </wp:positionV>
                 <wp:extent cx="5753100" cy="1902941"/>
                 <wp:effectExtent l="0" t="0" r="19050" b="21590"/>
@@ -4158,12 +4156,16 @@
           </mc:Choice>
           <mc:Fallback>
             <w:pict>
-              <v:group w14:anchorId="50CE2ADB" id="Grupo 27" o:spid="_x0000_s1050" style="position:absolute;margin-left:-13.6pt;margin-top:34.4pt;width:453pt;height:149.85pt;z-index:251681792;mso-position-horizontal-relative:margin;mso-height-relative:margin" coordsize="57531,19716" o:gfxdata="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">
+              <v:group w14:anchorId="50CE2ADB" id="Grupo 27" o:spid="_x0000_s1050" style="position:absolute;margin-left:-12.5pt;margin-top:13.25pt;width:453pt;height:149.85pt;z-index:251681792;mso-position-horizontal-relative:margin;mso-height-relative:margin" coordsize="57531,19716" o:gfxdata="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">
                 <v:group id="Grupo 29" o:spid="_x0000_s1051" style="position:absolute;width:57531;height:19716" coordsize="57340,23241" o:gfxdata="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">
                   <v:shape id="Rectángulo: esquinas diagonales redondeadas 30" o:spid="_x0000_s1052" style="position:absolute;width:57340;height:23241;visibility:visible;mso-wrap-style:square;v-text-anchor:middle" coordsize="5734050,2324100" o:gfxdata="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" path="m387358,l5734050,r,l5734050,1936742v,213932,-173426,387358,-387358,387358l,2324100r,l,387358c,173426,173426,,387358,xe" fillcolor="#deeaf6 [664]" strokecolor="#1f4d78 [1608]" strokeweight=".5pt">
                     <v:stroke joinstyle="miter"/>
                     <v:path arrowok="t" o:connecttype="custom" o:connectlocs="387358,0;5734050,0;5734050,0;5734050,1936742;5346692,2324100;0,2324100;0,2324100;0,387358;387358,0" o:connectangles="0,0,0,0,0,0,0,0,0"/>
                   </v:shape>
+                  <v:shapetype id="_x0000_t202" coordsize="21600,21600" o:spt="202" path="m,l,21600r21600,l21600,xe">
+                    <v:stroke joinstyle="miter"/>
+                    <v:path gradientshapeok="t" o:connecttype="rect"/>
+                  </v:shapetype>
                   <v:shape id="Cuadro de texto 31" o:spid="_x0000_s1053" type="#_x0000_t202" style="position:absolute;left:11582;top:1238;width:43574;height:20764;rotation:180;flip:y;visibility:visible;mso-wrap-style:square;v-text-anchor:top" o:gfxdata="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" filled="f" stroked="f" strokeweight=".5pt">
                     <v:textbox>
                       <w:txbxContent>
@@ -4335,6 +4337,19 @@
                     </v:textbox>
                   </v:shape>
                 </v:group>
+                <v:shapetype id="_x0000_t96" coordsize="21600,21600" o:spt="96" adj="17520" path="m10800,qx,10800,10800,21600,21600,10800,10800,xem7340,6445qx6215,7570,7340,8695,8465,7570,7340,6445xnfem14260,6445qx13135,7570,14260,8695,15385,7570,14260,6445xnfem4960@0c8853@3,12747@3,16640@0nfe">
+                  <v:formulas>
+                    <v:f eqn="sum 33030 0 #0"/>
+                    <v:f eqn="prod #0 4 3"/>
+                    <v:f eqn="prod @0 1 3"/>
+                    <v:f eqn="sum @1 0 @2"/>
+                  </v:formulas>
+                  <v:path o:extrusionok="f" gradientshapeok="t" o:connecttype="custom" o:connectlocs="10800,0;3163,3163;0,10800;3163,18437;10800,21600;18437,18437;21600,10800;18437,3163" textboxrect="3163,3163,18437,18437"/>
+                  <v:handles>
+                    <v:h position="center,#0" yrange="15510,17520"/>
+                  </v:handles>
+                  <o:complex v:ext="view"/>
+                </v:shapetype>
                 <v:shape id="Cara sonriente 32" o:spid="_x0000_s1054" type="#_x0000_t96" style="position:absolute;left:2381;top:4095;width:10001;height:10002;visibility:visible;mso-wrap-style:square;v-text-anchor:middle" o:gfxdata="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" fillcolor="#ffd555 [2167]" strokecolor="#ffc000 [3207]" strokeweight=".5pt">
                   <v:fill color2="#ffcc31 [2615]" rotate="t" colors="0 #ffdd9c;.5 #ffd78e;1 #ffd479" focus="100%" type="gradient">
                     <o:fill v:ext="view" type="gradientUnscaled"/>
@@ -4348,8 +4363,1321 @@
         </mc:AlternateContent>
       </w:r>
     </w:p>
+    <w:p>
+      <w:pPr>
+        <w:tabs>
+          <w:tab w:val="left" w:pos="2520"/>
+        </w:tabs>
+      </w:pPr>
+    </w:p>
+    <w:p>
+      <w:pPr>
+        <w:tabs>
+          <w:tab w:val="left" w:pos="2520"/>
+        </w:tabs>
+      </w:pPr>
+    </w:p>
+    <w:p>
+      <w:pPr>
+        <w:tabs>
+          <w:tab w:val="left" w:pos="2520"/>
+        </w:tabs>
+      </w:pPr>
+    </w:p>
+    <w:p>
+      <w:pPr>
+        <w:tabs>
+          <w:tab w:val="left" w:pos="2520"/>
+        </w:tabs>
+      </w:pPr>
+    </w:p>
+    <w:p>
+      <w:pPr>
+        <w:tabs>
+          <w:tab w:val="left" w:pos="2520"/>
+        </w:tabs>
+      </w:pPr>
+    </w:p>
+    <w:p>
+      <w:pPr>
+        <w:tabs>
+          <w:tab w:val="left" w:pos="2520"/>
+        </w:tabs>
+      </w:pPr>
+    </w:p>
+    <w:p>
+      <w:pPr>
+        <w:tabs>
+          <w:tab w:val="left" w:pos="2520"/>
+        </w:tabs>
+      </w:pPr>
+    </w:p>
+    <w:p>
+      <w:pPr>
+        <w:rPr>
+          <w:rFonts w:ascii="Arial" w:hAnsi="Arial" w:cs="Arial"/>
+          <w:b/>
+          <w:bCs/>
+          <w:color w:val="833C0B" w:themeColor="accent2" w:themeShade="80"/>
+          <w:sz w:val="24"/>
+          <w:szCs w:val="24"/>
+        </w:rPr>
+      </w:pPr>
+      <w:r>
+        <w:rPr>
+          <w:rFonts w:ascii="Arial" w:hAnsi="Arial" w:cs="Arial"/>
+          <w:b/>
+          <w:bCs/>
+          <w:color w:val="833C0B" w:themeColor="accent2" w:themeShade="80"/>
+          <w:sz w:val="24"/>
+          <w:szCs w:val="24"/>
+        </w:rPr>
+        <w:t xml:space="preserve">PRIMER COMMIT </w:t>
+      </w:r>
+    </w:p>
+    <w:p>
+      <w:pPr>
+        <w:rPr>
+          <w:rFonts w:ascii="Arial" w:hAnsi="Arial" w:cs="Arial"/>
+          <w:b/>
+          <w:bCs/>
+          <w:color w:val="833C0B" w:themeColor="accent2" w:themeShade="80"/>
+          <w:sz w:val="24"/>
+          <w:szCs w:val="24"/>
+        </w:rPr>
+      </w:pPr>
+      <w:r>
+        <w:rPr>
+          <w:rFonts w:ascii="Arial" w:hAnsi="Arial" w:cs="Arial"/>
+          <w:b/>
+          <w:bCs/>
+          <w:noProof/>
+          <w:color w:val="ED7D31" w:themeColor="accent2"/>
+          <w:sz w:val="24"/>
+          <w:szCs w:val="24"/>
+        </w:rPr>
+        <w:drawing>
+          <wp:anchor distT="0" distB="0" distL="114300" distR="114300" simplePos="0" relativeHeight="251683840" behindDoc="1" locked="0" layoutInCell="1" allowOverlap="1" wp14:anchorId="2E936EF5" wp14:editId="78F4BF01">
+            <wp:simplePos x="0" y="0"/>
+            <wp:positionH relativeFrom="margin">
+              <wp:align>left</wp:align>
+            </wp:positionH>
+            <wp:positionV relativeFrom="paragraph">
+              <wp:posOffset>283845</wp:posOffset>
+            </wp:positionV>
+            <wp:extent cx="5028565" cy="3518535"/>
+            <wp:effectExtent l="0" t="0" r="635" b="5715"/>
+            <wp:wrapTight wrapText="bothSides">
+              <wp:wrapPolygon edited="0">
+                <wp:start x="0" y="0"/>
+                <wp:lineTo x="0" y="21518"/>
+                <wp:lineTo x="21521" y="21518"/>
+                <wp:lineTo x="21521" y="0"/>
+                <wp:lineTo x="0" y="0"/>
+              </wp:wrapPolygon>
+            </wp:wrapTight>
+            <wp:docPr id="33" name="Imagen 33"/>
+            <wp:cNvGraphicFramePr>
+              <a:graphicFrameLocks xmlns:a="http://schemas.openxmlformats.org/drawingml/2006/main" noChangeAspect="1"/>
+            </wp:cNvGraphicFramePr>
+            <a:graphic xmlns:a="http://schemas.openxmlformats.org/drawingml/2006/main">
+              <a:graphicData uri="http://schemas.openxmlformats.org/drawingml/2006/picture">
+                <pic:pic xmlns:pic="http://schemas.openxmlformats.org/drawingml/2006/picture">
+                  <pic:nvPicPr>
+                    <pic:cNvPr id="3" name="Imagen 3"/>
+                    <pic:cNvPicPr/>
+                  </pic:nvPicPr>
+                  <pic:blipFill>
+                    <a:blip r:embed="rId8">
+                      <a:extLst>
+                        <a:ext uri="{28A0092B-C50C-407E-A947-70E740481C1C}">
+                          <a14:useLocalDpi xmlns:a14="http://schemas.microsoft.com/office/drawing/2010/main" val="0"/>
+                        </a:ext>
+                      </a:extLst>
+                    </a:blip>
+                    <a:stretch>
+                      <a:fillRect/>
+                    </a:stretch>
+                  </pic:blipFill>
+                  <pic:spPr>
+                    <a:xfrm>
+                      <a:off x="0" y="0"/>
+                      <a:ext cx="5028565" cy="3518535"/>
+                    </a:xfrm>
+                    <a:prstGeom prst="rect">
+                      <a:avLst/>
+                    </a:prstGeom>
+                  </pic:spPr>
+                </pic:pic>
+              </a:graphicData>
+            </a:graphic>
+            <wp14:sizeRelH relativeFrom="margin">
+              <wp14:pctWidth>0</wp14:pctWidth>
+            </wp14:sizeRelH>
+            <wp14:sizeRelV relativeFrom="margin">
+              <wp14:pctHeight>0</wp14:pctHeight>
+            </wp14:sizeRelV>
+          </wp:anchor>
+        </w:drawing>
+      </w:r>
+      <w:r>
+        <w:rPr>
+          <w:rFonts w:ascii="Arial" w:hAnsi="Arial" w:cs="Arial"/>
+          <w:b/>
+          <w:bCs/>
+          <w:color w:val="833C0B" w:themeColor="accent2" w:themeShade="80"/>
+          <w:sz w:val="24"/>
+          <w:szCs w:val="24"/>
+        </w:rPr>
+        <w:t xml:space="preserve">Este es el primer </w:t>
+      </w:r>
+      <w:proofErr w:type="spellStart"/>
+      <w:r>
+        <w:rPr>
+          <w:rFonts w:ascii="Arial" w:hAnsi="Arial" w:cs="Arial"/>
+          <w:b/>
+          <w:bCs/>
+          <w:color w:val="833C0B" w:themeColor="accent2" w:themeShade="80"/>
+          <w:sz w:val="24"/>
+          <w:szCs w:val="24"/>
+        </w:rPr>
+        <w:t>commit</w:t>
+      </w:r>
+      <w:proofErr w:type="spellEnd"/>
+      <w:r>
+        <w:rPr>
+          <w:rFonts w:ascii="Arial" w:hAnsi="Arial" w:cs="Arial"/>
+          <w:b/>
+          <w:bCs/>
+          <w:color w:val="833C0B" w:themeColor="accent2" w:themeShade="80"/>
+          <w:sz w:val="24"/>
+          <w:szCs w:val="24"/>
+        </w:rPr>
+        <w:t xml:space="preserve"> para subir lo que es el sprint del sistema.</w:t>
+      </w:r>
+    </w:p>
+    <w:p>
+      <w:pPr>
+        <w:rPr>
+          <w:rFonts w:ascii="Arial" w:hAnsi="Arial" w:cs="Arial"/>
+          <w:b/>
+          <w:bCs/>
+          <w:color w:val="833C0B" w:themeColor="accent2" w:themeShade="80"/>
+          <w:sz w:val="24"/>
+          <w:szCs w:val="24"/>
+        </w:rPr>
+      </w:pPr>
+    </w:p>
+    <w:p>
+      <w:pPr>
+        <w:rPr>
+          <w:rFonts w:ascii="Arial" w:hAnsi="Arial" w:cs="Arial"/>
+          <w:b/>
+          <w:bCs/>
+          <w:color w:val="833C0B" w:themeColor="accent2" w:themeShade="80"/>
+          <w:sz w:val="24"/>
+          <w:szCs w:val="24"/>
+        </w:rPr>
+      </w:pPr>
+    </w:p>
+    <w:p>
+      <w:pPr>
+        <w:rPr>
+          <w:rFonts w:ascii="Arial" w:hAnsi="Arial" w:cs="Arial"/>
+          <w:b/>
+          <w:bCs/>
+          <w:color w:val="833C0B" w:themeColor="accent2" w:themeShade="80"/>
+          <w:sz w:val="24"/>
+          <w:szCs w:val="24"/>
+        </w:rPr>
+      </w:pPr>
+    </w:p>
+    <w:p>
+      <w:pPr>
+        <w:rPr>
+          <w:rFonts w:ascii="Arial" w:hAnsi="Arial" w:cs="Arial"/>
+          <w:b/>
+          <w:bCs/>
+          <w:color w:val="833C0B" w:themeColor="accent2" w:themeShade="80"/>
+          <w:sz w:val="24"/>
+          <w:szCs w:val="24"/>
+        </w:rPr>
+      </w:pPr>
+    </w:p>
+    <w:p>
+      <w:pPr>
+        <w:rPr>
+          <w:rFonts w:ascii="Arial" w:hAnsi="Arial" w:cs="Arial"/>
+          <w:b/>
+          <w:bCs/>
+          <w:color w:val="833C0B" w:themeColor="accent2" w:themeShade="80"/>
+          <w:sz w:val="24"/>
+          <w:szCs w:val="24"/>
+        </w:rPr>
+      </w:pPr>
+    </w:p>
+    <w:p>
+      <w:pPr>
+        <w:rPr>
+          <w:rFonts w:ascii="Arial" w:hAnsi="Arial" w:cs="Arial"/>
+          <w:b/>
+          <w:bCs/>
+          <w:color w:val="833C0B" w:themeColor="accent2" w:themeShade="80"/>
+          <w:sz w:val="24"/>
+          <w:szCs w:val="24"/>
+        </w:rPr>
+      </w:pPr>
+    </w:p>
+    <w:p>
+      <w:pPr>
+        <w:rPr>
+          <w:rFonts w:ascii="Arial" w:hAnsi="Arial" w:cs="Arial"/>
+          <w:b/>
+          <w:bCs/>
+          <w:color w:val="833C0B" w:themeColor="accent2" w:themeShade="80"/>
+          <w:sz w:val="24"/>
+          <w:szCs w:val="24"/>
+        </w:rPr>
+      </w:pPr>
+    </w:p>
+    <w:p>
+      <w:pPr>
+        <w:rPr>
+          <w:rFonts w:ascii="Arial" w:hAnsi="Arial" w:cs="Arial"/>
+          <w:b/>
+          <w:bCs/>
+          <w:color w:val="833C0B" w:themeColor="accent2" w:themeShade="80"/>
+          <w:sz w:val="24"/>
+          <w:szCs w:val="24"/>
+        </w:rPr>
+      </w:pPr>
+    </w:p>
+    <w:p>
+      <w:pPr>
+        <w:rPr>
+          <w:rFonts w:ascii="Arial" w:hAnsi="Arial" w:cs="Arial"/>
+          <w:b/>
+          <w:bCs/>
+          <w:color w:val="833C0B" w:themeColor="accent2" w:themeShade="80"/>
+          <w:sz w:val="24"/>
+          <w:szCs w:val="24"/>
+        </w:rPr>
+      </w:pPr>
+    </w:p>
+    <w:p>
+      <w:pPr>
+        <w:rPr>
+          <w:rFonts w:ascii="Arial" w:hAnsi="Arial" w:cs="Arial"/>
+          <w:b/>
+          <w:bCs/>
+          <w:color w:val="833C0B" w:themeColor="accent2" w:themeShade="80"/>
+          <w:sz w:val="24"/>
+          <w:szCs w:val="24"/>
+        </w:rPr>
+      </w:pPr>
+    </w:p>
+    <w:p>
+      <w:pPr>
+        <w:rPr>
+          <w:rFonts w:ascii="Arial" w:hAnsi="Arial" w:cs="Arial"/>
+          <w:b/>
+          <w:bCs/>
+          <w:color w:val="833C0B" w:themeColor="accent2" w:themeShade="80"/>
+          <w:sz w:val="24"/>
+          <w:szCs w:val="24"/>
+        </w:rPr>
+      </w:pPr>
+    </w:p>
+    <w:p>
+      <w:pPr>
+        <w:rPr>
+          <w:rFonts w:ascii="Arial" w:hAnsi="Arial" w:cs="Arial"/>
+          <w:b/>
+          <w:bCs/>
+          <w:color w:val="833C0B" w:themeColor="accent2" w:themeShade="80"/>
+          <w:sz w:val="24"/>
+          <w:szCs w:val="24"/>
+        </w:rPr>
+      </w:pPr>
+    </w:p>
+    <w:p>
+      <w:pPr>
+        <w:rPr>
+          <w:rFonts w:ascii="Arial" w:hAnsi="Arial" w:cs="Arial"/>
+          <w:b/>
+          <w:bCs/>
+          <w:color w:val="833C0B" w:themeColor="accent2" w:themeShade="80"/>
+          <w:sz w:val="24"/>
+          <w:szCs w:val="24"/>
+        </w:rPr>
+      </w:pPr>
+      <w:r>
+        <w:rPr>
+          <w:rFonts w:ascii="Arial" w:hAnsi="Arial" w:cs="Arial"/>
+          <w:b/>
+          <w:bCs/>
+          <w:noProof/>
+          <w:color w:val="ED7D31" w:themeColor="accent2"/>
+          <w:sz w:val="24"/>
+          <w:szCs w:val="24"/>
+        </w:rPr>
+        <w:drawing>
+          <wp:anchor distT="0" distB="0" distL="114300" distR="114300" simplePos="0" relativeHeight="251684864" behindDoc="1" locked="0" layoutInCell="1" allowOverlap="1" wp14:anchorId="52E20583" wp14:editId="7D2AFD37">
+            <wp:simplePos x="0" y="0"/>
+            <wp:positionH relativeFrom="margin">
+              <wp:align>left</wp:align>
+            </wp:positionH>
+            <wp:positionV relativeFrom="paragraph">
+              <wp:posOffset>227181</wp:posOffset>
+            </wp:positionV>
+            <wp:extent cx="4973320" cy="1650365"/>
+            <wp:effectExtent l="0" t="0" r="0" b="6985"/>
+            <wp:wrapTight wrapText="bothSides">
+              <wp:wrapPolygon edited="0">
+                <wp:start x="0" y="0"/>
+                <wp:lineTo x="0" y="21442"/>
+                <wp:lineTo x="21512" y="21442"/>
+                <wp:lineTo x="21512" y="0"/>
+                <wp:lineTo x="0" y="0"/>
+              </wp:wrapPolygon>
+            </wp:wrapTight>
+            <wp:docPr id="4" name="Imagen 4"/>
+            <wp:cNvGraphicFramePr>
+              <a:graphicFrameLocks xmlns:a="http://schemas.openxmlformats.org/drawingml/2006/main" noChangeAspect="1"/>
+            </wp:cNvGraphicFramePr>
+            <a:graphic xmlns:a="http://schemas.openxmlformats.org/drawingml/2006/main">
+              <a:graphicData uri="http://schemas.openxmlformats.org/drawingml/2006/picture">
+                <pic:pic xmlns:pic="http://schemas.openxmlformats.org/drawingml/2006/picture">
+                  <pic:nvPicPr>
+                    <pic:cNvPr id="4" name="Imagen 4"/>
+                    <pic:cNvPicPr/>
+                  </pic:nvPicPr>
+                  <pic:blipFill rotWithShape="1">
+                    <a:blip r:embed="rId9">
+                      <a:extLst>
+                        <a:ext uri="{28A0092B-C50C-407E-A947-70E740481C1C}">
+                          <a14:useLocalDpi xmlns:a14="http://schemas.microsoft.com/office/drawing/2010/main" val="0"/>
+                        </a:ext>
+                      </a:extLst>
+                    </a:blip>
+                    <a:srcRect l="1587" t="2133" b="-1"/>
+                    <a:stretch/>
+                  </pic:blipFill>
+                  <pic:spPr bwMode="auto">
+                    <a:xfrm>
+                      <a:off x="0" y="0"/>
+                      <a:ext cx="4973320" cy="1650365"/>
+                    </a:xfrm>
+                    <a:prstGeom prst="rect">
+                      <a:avLst/>
+                    </a:prstGeom>
+                    <a:ln>
+                      <a:noFill/>
+                    </a:ln>
+                    <a:extLst>
+                      <a:ext uri="{53640926-AAD7-44D8-BBD7-CCE9431645EC}">
+                        <a14:shadowObscured xmlns:a14="http://schemas.microsoft.com/office/drawing/2010/main"/>
+                      </a:ext>
+                    </a:extLst>
+                  </pic:spPr>
+                </pic:pic>
+              </a:graphicData>
+            </a:graphic>
+            <wp14:sizeRelH relativeFrom="margin">
+              <wp14:pctWidth>0</wp14:pctWidth>
+            </wp14:sizeRelH>
+            <wp14:sizeRelV relativeFrom="margin">
+              <wp14:pctHeight>0</wp14:pctHeight>
+            </wp14:sizeRelV>
+          </wp:anchor>
+        </w:drawing>
+      </w:r>
+    </w:p>
+    <w:p>
+      <w:pPr>
+        <w:rPr>
+          <w:rFonts w:ascii="Arial" w:hAnsi="Arial" w:cs="Arial"/>
+          <w:b/>
+          <w:bCs/>
+          <w:color w:val="833C0B" w:themeColor="accent2" w:themeShade="80"/>
+          <w:sz w:val="24"/>
+          <w:szCs w:val="24"/>
+        </w:rPr>
+      </w:pPr>
+    </w:p>
+    <w:p>
+      <w:pPr>
+        <w:rPr>
+          <w:rFonts w:ascii="Arial" w:hAnsi="Arial" w:cs="Arial"/>
+          <w:b/>
+          <w:bCs/>
+          <w:color w:val="833C0B" w:themeColor="accent2" w:themeShade="80"/>
+          <w:sz w:val="24"/>
+          <w:szCs w:val="24"/>
+        </w:rPr>
+      </w:pPr>
+    </w:p>
+    <w:p>
+      <w:pPr>
+        <w:rPr>
+          <w:rFonts w:ascii="Arial" w:hAnsi="Arial" w:cs="Arial"/>
+          <w:b/>
+          <w:bCs/>
+          <w:color w:val="833C0B" w:themeColor="accent2" w:themeShade="80"/>
+          <w:sz w:val="24"/>
+          <w:szCs w:val="24"/>
+        </w:rPr>
+      </w:pPr>
+    </w:p>
+    <w:p>
+      <w:pPr>
+        <w:rPr>
+          <w:rFonts w:ascii="Arial" w:hAnsi="Arial" w:cs="Arial"/>
+          <w:b/>
+          <w:bCs/>
+          <w:color w:val="833C0B" w:themeColor="accent2" w:themeShade="80"/>
+          <w:sz w:val="24"/>
+          <w:szCs w:val="24"/>
+        </w:rPr>
+      </w:pPr>
+    </w:p>
+    <w:p>
+      <w:pPr>
+        <w:rPr>
+          <w:rFonts w:ascii="Arial" w:hAnsi="Arial" w:cs="Arial"/>
+          <w:b/>
+          <w:bCs/>
+          <w:color w:val="833C0B" w:themeColor="accent2" w:themeShade="80"/>
+          <w:sz w:val="24"/>
+          <w:szCs w:val="24"/>
+        </w:rPr>
+      </w:pPr>
+    </w:p>
+    <w:p>
+      <w:pPr>
+        <w:rPr>
+          <w:rFonts w:ascii="Arial" w:hAnsi="Arial" w:cs="Arial"/>
+          <w:b/>
+          <w:bCs/>
+          <w:color w:val="833C0B" w:themeColor="accent2" w:themeShade="80"/>
+          <w:sz w:val="24"/>
+          <w:szCs w:val="24"/>
+        </w:rPr>
+      </w:pPr>
+      <w:r>
+        <w:rPr>
+          <w:rFonts w:ascii="Arial" w:hAnsi="Arial" w:cs="Arial"/>
+          <w:b/>
+          <w:bCs/>
+          <w:color w:val="833C0B" w:themeColor="accent2" w:themeShade="80"/>
+          <w:sz w:val="24"/>
+          <w:szCs w:val="24"/>
+        </w:rPr>
+        <w:drawing>
+          <wp:anchor distT="0" distB="0" distL="114300" distR="114300" simplePos="0" relativeHeight="251686912" behindDoc="0" locked="0" layoutInCell="1" allowOverlap="1" wp14:anchorId="186E8575" wp14:editId="481D81AA">
+            <wp:simplePos x="0" y="0"/>
+            <wp:positionH relativeFrom="margin">
+              <wp:posOffset>-403167</wp:posOffset>
+            </wp:positionH>
+            <wp:positionV relativeFrom="paragraph">
+              <wp:posOffset>2341823</wp:posOffset>
+            </wp:positionV>
+            <wp:extent cx="6040120" cy="2077720"/>
+            <wp:effectExtent l="0" t="0" r="0" b="0"/>
+            <wp:wrapNone/>
+            <wp:docPr id="35" name="Imagen 35"/>
+            <wp:cNvGraphicFramePr>
+              <a:graphicFrameLocks xmlns:a="http://schemas.openxmlformats.org/drawingml/2006/main" noChangeAspect="1"/>
+            </wp:cNvGraphicFramePr>
+            <a:graphic xmlns:a="http://schemas.openxmlformats.org/drawingml/2006/main">
+              <a:graphicData uri="http://schemas.openxmlformats.org/drawingml/2006/picture">
+                <pic:pic xmlns:pic="http://schemas.openxmlformats.org/drawingml/2006/picture">
+                  <pic:nvPicPr>
+                    <pic:cNvPr id="1" name=""/>
+                    <pic:cNvPicPr/>
+                  </pic:nvPicPr>
+                  <pic:blipFill>
+                    <a:blip r:embed="rId10">
+                      <a:extLst>
+                        <a:ext uri="{28A0092B-C50C-407E-A947-70E740481C1C}">
+                          <a14:useLocalDpi xmlns:a14="http://schemas.microsoft.com/office/drawing/2010/main" val="0"/>
+                        </a:ext>
+                      </a:extLst>
+                    </a:blip>
+                    <a:stretch>
+                      <a:fillRect/>
+                    </a:stretch>
+                  </pic:blipFill>
+                  <pic:spPr>
+                    <a:xfrm>
+                      <a:off x="0" y="0"/>
+                      <a:ext cx="6040120" cy="2077720"/>
+                    </a:xfrm>
+                    <a:prstGeom prst="rect">
+                      <a:avLst/>
+                    </a:prstGeom>
+                  </pic:spPr>
+                </pic:pic>
+              </a:graphicData>
+            </a:graphic>
+            <wp14:sizeRelH relativeFrom="margin">
+              <wp14:pctWidth>0</wp14:pctWidth>
+            </wp14:sizeRelH>
+            <wp14:sizeRelV relativeFrom="margin">
+              <wp14:pctHeight>0</wp14:pctHeight>
+            </wp14:sizeRelV>
+          </wp:anchor>
+        </w:drawing>
+      </w:r>
+    </w:p>
+    <w:p>
+      <w:pPr>
+        <w:rPr>
+          <w:rFonts w:ascii="Arial" w:hAnsi="Arial" w:cs="Arial"/>
+          <w:b/>
+          <w:bCs/>
+          <w:color w:val="833C0B" w:themeColor="accent2" w:themeShade="80"/>
+          <w:sz w:val="24"/>
+          <w:szCs w:val="24"/>
+        </w:rPr>
+      </w:pPr>
+    </w:p>
+    <w:p>
+      <w:pPr>
+        <w:rPr>
+          <w:rFonts w:ascii="Arial" w:hAnsi="Arial" w:cs="Arial"/>
+          <w:b/>
+          <w:bCs/>
+          <w:color w:val="833C0B" w:themeColor="accent2" w:themeShade="80"/>
+          <w:sz w:val="24"/>
+          <w:szCs w:val="24"/>
+        </w:rPr>
+      </w:pPr>
+    </w:p>
+    <w:p>
+      <w:pPr>
+        <w:rPr>
+          <w:rFonts w:ascii="Arial" w:hAnsi="Arial" w:cs="Arial"/>
+          <w:b/>
+          <w:bCs/>
+          <w:color w:val="833C0B" w:themeColor="accent2" w:themeShade="80"/>
+          <w:sz w:val="24"/>
+          <w:szCs w:val="24"/>
+        </w:rPr>
+      </w:pPr>
+    </w:p>
+    <w:p>
+      <w:pPr>
+        <w:rPr>
+          <w:rFonts w:ascii="Arial" w:hAnsi="Arial" w:cs="Arial"/>
+          <w:b/>
+          <w:bCs/>
+          <w:color w:val="833C0B" w:themeColor="accent2" w:themeShade="80"/>
+          <w:sz w:val="24"/>
+          <w:szCs w:val="24"/>
+        </w:rPr>
+      </w:pPr>
+      <w:r>
+        <w:rPr>
+          <w:rFonts w:ascii="Arial" w:hAnsi="Arial" w:cs="Arial"/>
+          <w:b/>
+          <w:bCs/>
+          <w:color w:val="833C0B" w:themeColor="accent2" w:themeShade="80"/>
+          <w:sz w:val="24"/>
+          <w:szCs w:val="24"/>
+        </w:rPr>
+        <w:drawing>
+          <wp:anchor distT="0" distB="0" distL="114300" distR="114300" simplePos="0" relativeHeight="251685888" behindDoc="0" locked="0" layoutInCell="1" allowOverlap="1" wp14:anchorId="74F6C242" wp14:editId="71273534">
+            <wp:simplePos x="0" y="0"/>
+            <wp:positionH relativeFrom="margin">
+              <wp:align>center</wp:align>
+            </wp:positionH>
+            <wp:positionV relativeFrom="paragraph">
+              <wp:posOffset>167491</wp:posOffset>
+            </wp:positionV>
+            <wp:extent cx="5894705" cy="2115185"/>
+            <wp:effectExtent l="0" t="0" r="0" b="0"/>
+            <wp:wrapNone/>
+            <wp:docPr id="34" name="Imagen 34"/>
+            <wp:cNvGraphicFramePr>
+              <a:graphicFrameLocks xmlns:a="http://schemas.openxmlformats.org/drawingml/2006/main" noChangeAspect="1"/>
+            </wp:cNvGraphicFramePr>
+            <a:graphic xmlns:a="http://schemas.openxmlformats.org/drawingml/2006/main">
+              <a:graphicData uri="http://schemas.openxmlformats.org/drawingml/2006/picture">
+                <pic:pic xmlns:pic="http://schemas.openxmlformats.org/drawingml/2006/picture">
+                  <pic:nvPicPr>
+                    <pic:cNvPr id="1" name=""/>
+                    <pic:cNvPicPr/>
+                  </pic:nvPicPr>
+                  <pic:blipFill>
+                    <a:blip r:embed="rId11">
+                      <a:extLst>
+                        <a:ext uri="{28A0092B-C50C-407E-A947-70E740481C1C}">
+                          <a14:useLocalDpi xmlns:a14="http://schemas.microsoft.com/office/drawing/2010/main" val="0"/>
+                        </a:ext>
+                      </a:extLst>
+                    </a:blip>
+                    <a:stretch>
+                      <a:fillRect/>
+                    </a:stretch>
+                  </pic:blipFill>
+                  <pic:spPr>
+                    <a:xfrm>
+                      <a:off x="0" y="0"/>
+                      <a:ext cx="5894705" cy="2115185"/>
+                    </a:xfrm>
+                    <a:prstGeom prst="rect">
+                      <a:avLst/>
+                    </a:prstGeom>
+                  </pic:spPr>
+                </pic:pic>
+              </a:graphicData>
+            </a:graphic>
+            <wp14:sizeRelH relativeFrom="margin">
+              <wp14:pctWidth>0</wp14:pctWidth>
+            </wp14:sizeRelH>
+            <wp14:sizeRelV relativeFrom="margin">
+              <wp14:pctHeight>0</wp14:pctHeight>
+            </wp14:sizeRelV>
+          </wp:anchor>
+        </w:drawing>
+      </w:r>
+    </w:p>
+    <w:p>
+      <w:pPr>
+        <w:rPr>
+          <w:rFonts w:ascii="Arial" w:hAnsi="Arial" w:cs="Arial"/>
+          <w:b/>
+          <w:bCs/>
+          <w:color w:val="833C0B" w:themeColor="accent2" w:themeShade="80"/>
+          <w:sz w:val="24"/>
+          <w:szCs w:val="24"/>
+        </w:rPr>
+      </w:pPr>
+    </w:p>
+    <w:p>
+      <w:pPr>
+        <w:rPr>
+          <w:rFonts w:ascii="Arial" w:hAnsi="Arial" w:cs="Arial"/>
+          <w:b/>
+          <w:bCs/>
+          <w:color w:val="833C0B" w:themeColor="accent2" w:themeShade="80"/>
+          <w:sz w:val="24"/>
+          <w:szCs w:val="24"/>
+        </w:rPr>
+      </w:pPr>
+    </w:p>
+    <w:p>
+      <w:pPr>
+        <w:rPr>
+          <w:rFonts w:ascii="Arial" w:hAnsi="Arial" w:cs="Arial"/>
+          <w:b/>
+          <w:bCs/>
+          <w:color w:val="833C0B" w:themeColor="accent2" w:themeShade="80"/>
+          <w:sz w:val="24"/>
+          <w:szCs w:val="24"/>
+        </w:rPr>
+      </w:pPr>
+    </w:p>
+    <w:p>
+      <w:pPr>
+        <w:rPr>
+          <w:rFonts w:ascii="Arial" w:hAnsi="Arial" w:cs="Arial"/>
+          <w:b/>
+          <w:bCs/>
+          <w:color w:val="833C0B" w:themeColor="accent2" w:themeShade="80"/>
+          <w:sz w:val="24"/>
+          <w:szCs w:val="24"/>
+        </w:rPr>
+      </w:pPr>
+    </w:p>
+    <w:p>
+      <w:pPr>
+        <w:rPr>
+          <w:rFonts w:ascii="Arial" w:hAnsi="Arial" w:cs="Arial"/>
+          <w:b/>
+          <w:bCs/>
+          <w:color w:val="833C0B" w:themeColor="accent2" w:themeShade="80"/>
+          <w:sz w:val="24"/>
+          <w:szCs w:val="24"/>
+        </w:rPr>
+      </w:pPr>
+    </w:p>
+    <w:p>
+      <w:pPr>
+        <w:rPr>
+          <w:rFonts w:ascii="Arial" w:hAnsi="Arial" w:cs="Arial"/>
+          <w:b/>
+          <w:bCs/>
+          <w:color w:val="833C0B" w:themeColor="accent2" w:themeShade="80"/>
+          <w:sz w:val="24"/>
+          <w:szCs w:val="24"/>
+        </w:rPr>
+      </w:pPr>
+    </w:p>
+    <w:p>
+      <w:pPr>
+        <w:rPr>
+          <w:rFonts w:ascii="Arial" w:hAnsi="Arial" w:cs="Arial"/>
+          <w:b/>
+          <w:bCs/>
+          <w:color w:val="833C0B" w:themeColor="accent2" w:themeShade="80"/>
+          <w:sz w:val="24"/>
+          <w:szCs w:val="24"/>
+        </w:rPr>
+      </w:pPr>
+    </w:p>
+    <w:p>
+      <w:pPr>
+        <w:rPr>
+          <w:rFonts w:ascii="Arial" w:hAnsi="Arial" w:cs="Arial"/>
+          <w:b/>
+          <w:bCs/>
+          <w:color w:val="833C0B" w:themeColor="accent2" w:themeShade="80"/>
+          <w:sz w:val="24"/>
+          <w:szCs w:val="24"/>
+        </w:rPr>
+      </w:pPr>
+    </w:p>
+    <w:p>
+      <w:pPr>
+        <w:rPr>
+          <w:rFonts w:ascii="Arial" w:hAnsi="Arial" w:cs="Arial"/>
+          <w:b/>
+          <w:bCs/>
+          <w:color w:val="833C0B" w:themeColor="accent2" w:themeShade="80"/>
+          <w:sz w:val="24"/>
+          <w:szCs w:val="24"/>
+        </w:rPr>
+      </w:pPr>
+      <w:r>
+        <w:rPr>
+          <w:rFonts w:ascii="Arial" w:hAnsi="Arial" w:cs="Arial"/>
+          <w:b/>
+          <w:bCs/>
+          <w:color w:val="833C0B" w:themeColor="accent2" w:themeShade="80"/>
+          <w:sz w:val="24"/>
+          <w:szCs w:val="24"/>
+        </w:rPr>
+        <w:drawing>
+          <wp:anchor distT="0" distB="0" distL="114300" distR="114300" simplePos="0" relativeHeight="251687936" behindDoc="1" locked="0" layoutInCell="1" allowOverlap="1" wp14:anchorId="784B3849" wp14:editId="379F0F29">
+            <wp:simplePos x="0" y="0"/>
+            <wp:positionH relativeFrom="margin">
+              <wp:align>right</wp:align>
+            </wp:positionH>
+            <wp:positionV relativeFrom="paragraph">
+              <wp:posOffset>376555</wp:posOffset>
+            </wp:positionV>
+            <wp:extent cx="5648325" cy="4349750"/>
+            <wp:effectExtent l="0" t="0" r="9525" b="0"/>
+            <wp:wrapTight wrapText="bothSides">
+              <wp:wrapPolygon edited="0">
+                <wp:start x="0" y="0"/>
+                <wp:lineTo x="0" y="21474"/>
+                <wp:lineTo x="21564" y="21474"/>
+                <wp:lineTo x="21564" y="0"/>
+                <wp:lineTo x="0" y="0"/>
+              </wp:wrapPolygon>
+            </wp:wrapTight>
+            <wp:docPr id="36" name="Imagen 36"/>
+            <wp:cNvGraphicFramePr>
+              <a:graphicFrameLocks xmlns:a="http://schemas.openxmlformats.org/drawingml/2006/main" noChangeAspect="1"/>
+            </wp:cNvGraphicFramePr>
+            <a:graphic xmlns:a="http://schemas.openxmlformats.org/drawingml/2006/main">
+              <a:graphicData uri="http://schemas.openxmlformats.org/drawingml/2006/picture">
+                <pic:pic xmlns:pic="http://schemas.openxmlformats.org/drawingml/2006/picture">
+                  <pic:nvPicPr>
+                    <pic:cNvPr id="1" name=""/>
+                    <pic:cNvPicPr/>
+                  </pic:nvPicPr>
+                  <pic:blipFill rotWithShape="1">
+                    <a:blip r:embed="rId12">
+                      <a:extLst>
+                        <a:ext uri="{28A0092B-C50C-407E-A947-70E740481C1C}">
+                          <a14:useLocalDpi xmlns:a14="http://schemas.microsoft.com/office/drawing/2010/main" val="0"/>
+                        </a:ext>
+                      </a:extLst>
+                    </a:blip>
+                    <a:srcRect l="5901"/>
+                    <a:stretch/>
+                  </pic:blipFill>
+                  <pic:spPr bwMode="auto">
+                    <a:xfrm>
+                      <a:off x="0" y="0"/>
+                      <a:ext cx="5648325" cy="4349750"/>
+                    </a:xfrm>
+                    <a:prstGeom prst="rect">
+                      <a:avLst/>
+                    </a:prstGeom>
+                    <a:ln>
+                      <a:noFill/>
+                    </a:ln>
+                    <a:extLst>
+                      <a:ext uri="{53640926-AAD7-44D8-BBD7-CCE9431645EC}">
+                        <a14:shadowObscured xmlns:a14="http://schemas.microsoft.com/office/drawing/2010/main"/>
+                      </a:ext>
+                    </a:extLst>
+                  </pic:spPr>
+                </pic:pic>
+              </a:graphicData>
+            </a:graphic>
+            <wp14:sizeRelH relativeFrom="margin">
+              <wp14:pctWidth>0</wp14:pctWidth>
+            </wp14:sizeRelH>
+            <wp14:sizeRelV relativeFrom="margin">
+              <wp14:pctHeight>0</wp14:pctHeight>
+            </wp14:sizeRelV>
+          </wp:anchor>
+        </w:drawing>
+      </w:r>
+      <w:r>
+        <w:rPr>
+          <w:rFonts w:ascii="Arial" w:hAnsi="Arial" w:cs="Arial"/>
+          <w:b/>
+          <w:bCs/>
+          <w:color w:val="833C0B" w:themeColor="accent2" w:themeShade="80"/>
+          <w:sz w:val="24"/>
+          <w:szCs w:val="24"/>
+        </w:rPr>
+        <w:t>SEGUNDO COMMIT HISTORIAS DE USUARIO</w:t>
+      </w:r>
+    </w:p>
+    <w:p>
+      <w:pPr>
+        <w:rPr>
+          <w:rFonts w:ascii="Arial" w:hAnsi="Arial" w:cs="Arial"/>
+          <w:b/>
+          <w:bCs/>
+          <w:color w:val="833C0B" w:themeColor="accent2" w:themeShade="80"/>
+          <w:sz w:val="24"/>
+          <w:szCs w:val="24"/>
+        </w:rPr>
+      </w:pPr>
+    </w:p>
+    <w:p>
+      <w:pPr>
+        <w:rPr>
+          <w:rFonts w:ascii="Arial" w:hAnsi="Arial" w:cs="Arial"/>
+          <w:b/>
+          <w:bCs/>
+          <w:color w:val="833C0B" w:themeColor="accent2" w:themeShade="80"/>
+          <w:sz w:val="24"/>
+          <w:szCs w:val="24"/>
+        </w:rPr>
+      </w:pPr>
+    </w:p>
+    <w:p>
+      <w:pPr>
+        <w:rPr>
+          <w:rFonts w:ascii="Arial" w:hAnsi="Arial" w:cs="Arial"/>
+          <w:b/>
+          <w:bCs/>
+          <w:color w:val="833C0B" w:themeColor="accent2" w:themeShade="80"/>
+          <w:sz w:val="24"/>
+          <w:szCs w:val="24"/>
+        </w:rPr>
+      </w:pPr>
+    </w:p>
+    <w:p>
+      <w:pPr>
+        <w:tabs>
+          <w:tab w:val="left" w:pos="2520"/>
+        </w:tabs>
+      </w:pPr>
+    </w:p>
+    <w:p>
+      <w:pPr>
+        <w:tabs>
+          <w:tab w:val="left" w:pos="2520"/>
+        </w:tabs>
+      </w:pPr>
+      <w:r>
+        <w:drawing>
+          <wp:anchor distT="0" distB="0" distL="114300" distR="114300" simplePos="0" relativeHeight="251688960" behindDoc="0" locked="0" layoutInCell="1" allowOverlap="1" wp14:anchorId="6A74D899" wp14:editId="28D39C84">
+            <wp:simplePos x="0" y="0"/>
+            <wp:positionH relativeFrom="margin">
+              <wp:align>center</wp:align>
+            </wp:positionH>
+            <wp:positionV relativeFrom="paragraph">
+              <wp:posOffset>220784</wp:posOffset>
+            </wp:positionV>
+            <wp:extent cx="6925978" cy="2260879"/>
+            <wp:effectExtent l="0" t="0" r="8255" b="6350"/>
+            <wp:wrapNone/>
+            <wp:docPr id="37" name="Imagen 37"/>
+            <wp:cNvGraphicFramePr>
+              <a:graphicFrameLocks xmlns:a="http://schemas.openxmlformats.org/drawingml/2006/main" noChangeAspect="1"/>
+            </wp:cNvGraphicFramePr>
+            <a:graphic xmlns:a="http://schemas.openxmlformats.org/drawingml/2006/main">
+              <a:graphicData uri="http://schemas.openxmlformats.org/drawingml/2006/picture">
+                <pic:pic xmlns:pic="http://schemas.openxmlformats.org/drawingml/2006/picture">
+                  <pic:nvPicPr>
+                    <pic:cNvPr id="1" name=""/>
+                    <pic:cNvPicPr/>
+                  </pic:nvPicPr>
+                  <pic:blipFill>
+                    <a:blip r:embed="rId13">
+                      <a:extLst>
+                        <a:ext uri="{28A0092B-C50C-407E-A947-70E740481C1C}">
+                          <a14:useLocalDpi xmlns:a14="http://schemas.microsoft.com/office/drawing/2010/main" val="0"/>
+                        </a:ext>
+                      </a:extLst>
+                    </a:blip>
+                    <a:stretch>
+                      <a:fillRect/>
+                    </a:stretch>
+                  </pic:blipFill>
+                  <pic:spPr>
+                    <a:xfrm>
+                      <a:off x="0" y="0"/>
+                      <a:ext cx="6925978" cy="2260879"/>
+                    </a:xfrm>
+                    <a:prstGeom prst="rect">
+                      <a:avLst/>
+                    </a:prstGeom>
+                  </pic:spPr>
+                </pic:pic>
+              </a:graphicData>
+            </a:graphic>
+            <wp14:sizeRelH relativeFrom="margin">
+              <wp14:pctWidth>0</wp14:pctWidth>
+            </wp14:sizeRelH>
+            <wp14:sizeRelV relativeFrom="margin">
+              <wp14:pctHeight>0</wp14:pctHeight>
+            </wp14:sizeRelV>
+          </wp:anchor>
+        </w:drawing>
+      </w:r>
+    </w:p>
+    <w:p>
+      <w:pPr>
+        <w:tabs>
+          <w:tab w:val="left" w:pos="2520"/>
+        </w:tabs>
+      </w:pPr>
+    </w:p>
+    <w:p>
+      <w:pPr>
+        <w:tabs>
+          <w:tab w:val="left" w:pos="2520"/>
+        </w:tabs>
+      </w:pPr>
+    </w:p>
+    <w:p>
+      <w:pPr>
+        <w:tabs>
+          <w:tab w:val="left" w:pos="2520"/>
+        </w:tabs>
+      </w:pPr>
+    </w:p>
+    <w:p>
+      <w:pPr>
+        <w:tabs>
+          <w:tab w:val="left" w:pos="2520"/>
+        </w:tabs>
+      </w:pPr>
+    </w:p>
+    <w:p>
+      <w:pPr>
+        <w:tabs>
+          <w:tab w:val="left" w:pos="2520"/>
+        </w:tabs>
+      </w:pPr>
+    </w:p>
+    <w:p>
+      <w:pPr>
+        <w:tabs>
+          <w:tab w:val="left" w:pos="2520"/>
+        </w:tabs>
+      </w:pPr>
+    </w:p>
+    <w:p>
+      <w:pPr>
+        <w:tabs>
+          <w:tab w:val="left" w:pos="2520"/>
+        </w:tabs>
+      </w:pPr>
+    </w:p>
+    <w:p>
+      <w:pPr>
+        <w:tabs>
+          <w:tab w:val="left" w:pos="2520"/>
+        </w:tabs>
+      </w:pPr>
+      <w:r>
+        <w:rPr>
+          <w:rFonts w:ascii="Arial" w:hAnsi="Arial" w:cs="Arial"/>
+          <w:b/>
+          <w:bCs/>
+          <w:color w:val="833C0B" w:themeColor="accent2" w:themeShade="80"/>
+          <w:sz w:val="24"/>
+          <w:szCs w:val="24"/>
+        </w:rPr>
+        <w:drawing>
+          <wp:anchor distT="0" distB="0" distL="114300" distR="114300" simplePos="0" relativeHeight="251689984" behindDoc="0" locked="0" layoutInCell="1" allowOverlap="1" wp14:anchorId="5C0A83C6" wp14:editId="0B7FD518">
+            <wp:simplePos x="0" y="0"/>
+            <wp:positionH relativeFrom="margin">
+              <wp:align>center</wp:align>
+            </wp:positionH>
+            <wp:positionV relativeFrom="paragraph">
+              <wp:posOffset>297257</wp:posOffset>
+            </wp:positionV>
+            <wp:extent cx="6985553" cy="3024554"/>
+            <wp:effectExtent l="0" t="0" r="6350" b="4445"/>
+            <wp:wrapNone/>
+            <wp:docPr id="38" name="Imagen 38"/>
+            <wp:cNvGraphicFramePr>
+              <a:graphicFrameLocks xmlns:a="http://schemas.openxmlformats.org/drawingml/2006/main" noChangeAspect="1"/>
+            </wp:cNvGraphicFramePr>
+            <a:graphic xmlns:a="http://schemas.openxmlformats.org/drawingml/2006/main">
+              <a:graphicData uri="http://schemas.openxmlformats.org/drawingml/2006/picture">
+                <pic:pic xmlns:pic="http://schemas.openxmlformats.org/drawingml/2006/picture">
+                  <pic:nvPicPr>
+                    <pic:cNvPr id="1" name=""/>
+                    <pic:cNvPicPr/>
+                  </pic:nvPicPr>
+                  <pic:blipFill>
+                    <a:blip r:embed="rId14">
+                      <a:extLst>
+                        <a:ext uri="{28A0092B-C50C-407E-A947-70E740481C1C}">
+                          <a14:useLocalDpi xmlns:a14="http://schemas.microsoft.com/office/drawing/2010/main" val="0"/>
+                        </a:ext>
+                      </a:extLst>
+                    </a:blip>
+                    <a:stretch>
+                      <a:fillRect/>
+                    </a:stretch>
+                  </pic:blipFill>
+                  <pic:spPr>
+                    <a:xfrm>
+                      <a:off x="0" y="0"/>
+                      <a:ext cx="6985553" cy="3024554"/>
+                    </a:xfrm>
+                    <a:prstGeom prst="rect">
+                      <a:avLst/>
+                    </a:prstGeom>
+                  </pic:spPr>
+                </pic:pic>
+              </a:graphicData>
+            </a:graphic>
+            <wp14:sizeRelH relativeFrom="margin">
+              <wp14:pctWidth>0</wp14:pctWidth>
+            </wp14:sizeRelH>
+            <wp14:sizeRelV relativeFrom="margin">
+              <wp14:pctHeight>0</wp14:pctHeight>
+            </wp14:sizeRelV>
+          </wp:anchor>
+        </w:drawing>
+      </w:r>
+    </w:p>
+    <w:p>
+      <w:pPr>
+        <w:tabs>
+          <w:tab w:val="left" w:pos="2520"/>
+        </w:tabs>
+        <w:rPr>
+          <w:rFonts w:ascii="Arial" w:hAnsi="Arial" w:cs="Arial"/>
+          <w:b/>
+          <w:bCs/>
+          <w:color w:val="833C0B" w:themeColor="accent2" w:themeShade="80"/>
+          <w:sz w:val="24"/>
+          <w:szCs w:val="24"/>
+        </w:rPr>
+      </w:pPr>
+    </w:p>
+    <w:p>
+      <w:pPr>
+        <w:tabs>
+          <w:tab w:val="left" w:pos="2520"/>
+        </w:tabs>
+        <w:rPr>
+          <w:rFonts w:ascii="Arial" w:hAnsi="Arial" w:cs="Arial"/>
+          <w:b/>
+          <w:bCs/>
+          <w:color w:val="833C0B" w:themeColor="accent2" w:themeShade="80"/>
+          <w:sz w:val="24"/>
+          <w:szCs w:val="24"/>
+        </w:rPr>
+      </w:pPr>
+    </w:p>
+    <w:p>
+      <w:pPr>
+        <w:tabs>
+          <w:tab w:val="left" w:pos="2520"/>
+        </w:tabs>
+        <w:rPr>
+          <w:rFonts w:ascii="Arial" w:hAnsi="Arial" w:cs="Arial"/>
+          <w:b/>
+          <w:bCs/>
+          <w:color w:val="833C0B" w:themeColor="accent2" w:themeShade="80"/>
+          <w:sz w:val="24"/>
+          <w:szCs w:val="24"/>
+        </w:rPr>
+      </w:pPr>
+    </w:p>
+    <w:p>
+      <w:pPr>
+        <w:tabs>
+          <w:tab w:val="left" w:pos="2520"/>
+        </w:tabs>
+        <w:rPr>
+          <w:rFonts w:ascii="Arial" w:hAnsi="Arial" w:cs="Arial"/>
+          <w:b/>
+          <w:bCs/>
+          <w:color w:val="833C0B" w:themeColor="accent2" w:themeShade="80"/>
+          <w:sz w:val="24"/>
+          <w:szCs w:val="24"/>
+        </w:rPr>
+      </w:pPr>
+    </w:p>
+    <w:p>
+      <w:pPr>
+        <w:tabs>
+          <w:tab w:val="left" w:pos="2520"/>
+        </w:tabs>
+        <w:rPr>
+          <w:rFonts w:ascii="Arial" w:hAnsi="Arial" w:cs="Arial"/>
+          <w:b/>
+          <w:bCs/>
+          <w:color w:val="833C0B" w:themeColor="accent2" w:themeShade="80"/>
+          <w:sz w:val="24"/>
+          <w:szCs w:val="24"/>
+        </w:rPr>
+      </w:pPr>
+    </w:p>
+    <w:p>
+      <w:pPr>
+        <w:tabs>
+          <w:tab w:val="left" w:pos="2520"/>
+        </w:tabs>
+        <w:rPr>
+          <w:rFonts w:ascii="Arial" w:hAnsi="Arial" w:cs="Arial"/>
+          <w:b/>
+          <w:bCs/>
+          <w:color w:val="833C0B" w:themeColor="accent2" w:themeShade="80"/>
+          <w:sz w:val="24"/>
+          <w:szCs w:val="24"/>
+        </w:rPr>
+      </w:pPr>
+    </w:p>
+    <w:p>
+      <w:pPr>
+        <w:tabs>
+          <w:tab w:val="left" w:pos="2520"/>
+        </w:tabs>
+        <w:rPr>
+          <w:rFonts w:ascii="Arial" w:hAnsi="Arial" w:cs="Arial"/>
+          <w:b/>
+          <w:bCs/>
+          <w:color w:val="833C0B" w:themeColor="accent2" w:themeShade="80"/>
+          <w:sz w:val="24"/>
+          <w:szCs w:val="24"/>
+        </w:rPr>
+      </w:pPr>
+    </w:p>
+    <w:p>
+      <w:pPr>
+        <w:tabs>
+          <w:tab w:val="left" w:pos="2520"/>
+        </w:tabs>
+        <w:rPr>
+          <w:rFonts w:ascii="Arial" w:hAnsi="Arial" w:cs="Arial"/>
+          <w:b/>
+          <w:bCs/>
+          <w:color w:val="833C0B" w:themeColor="accent2" w:themeShade="80"/>
+          <w:sz w:val="24"/>
+          <w:szCs w:val="24"/>
+        </w:rPr>
+      </w:pPr>
+    </w:p>
+    <w:p>
+      <w:pPr>
+        <w:tabs>
+          <w:tab w:val="left" w:pos="2520"/>
+        </w:tabs>
+        <w:rPr>
+          <w:rFonts w:ascii="Arial" w:hAnsi="Arial" w:cs="Arial"/>
+          <w:b/>
+          <w:bCs/>
+          <w:color w:val="833C0B" w:themeColor="accent2" w:themeShade="80"/>
+          <w:sz w:val="24"/>
+          <w:szCs w:val="24"/>
+        </w:rPr>
+      </w:pPr>
+    </w:p>
+    <w:p>
+      <w:pPr>
+        <w:tabs>
+          <w:tab w:val="left" w:pos="2520"/>
+        </w:tabs>
+        <w:rPr>
+          <w:rFonts w:ascii="Arial" w:hAnsi="Arial" w:cs="Arial"/>
+          <w:b/>
+          <w:bCs/>
+          <w:color w:val="833C0B" w:themeColor="accent2" w:themeShade="80"/>
+          <w:sz w:val="24"/>
+          <w:szCs w:val="24"/>
+        </w:rPr>
+      </w:pPr>
+    </w:p>
+    <w:p>
+      <w:pPr>
+        <w:tabs>
+          <w:tab w:val="left" w:pos="2520"/>
+        </w:tabs>
+        <w:rPr>
+          <w:rFonts w:ascii="Arial" w:hAnsi="Arial" w:cs="Arial"/>
+          <w:b/>
+          <w:bCs/>
+          <w:color w:val="833C0B" w:themeColor="accent2" w:themeShade="80"/>
+          <w:sz w:val="24"/>
+          <w:szCs w:val="24"/>
+        </w:rPr>
+      </w:pPr>
+    </w:p>
+    <w:p>
+      <w:pPr>
+        <w:tabs>
+          <w:tab w:val="left" w:pos="2520"/>
+        </w:tabs>
+        <w:rPr>
+          <w:rFonts w:ascii="Arial" w:hAnsi="Arial" w:cs="Arial"/>
+          <w:b/>
+          <w:bCs/>
+          <w:color w:val="833C0B" w:themeColor="accent2" w:themeShade="80"/>
+          <w:sz w:val="24"/>
+          <w:szCs w:val="24"/>
+        </w:rPr>
+      </w:pPr>
+      <w:r>
+        <w:rPr>
+          <w:rFonts w:ascii="Arial" w:hAnsi="Arial" w:cs="Arial"/>
+          <w:b/>
+          <w:bCs/>
+          <w:color w:val="833C0B" w:themeColor="accent2" w:themeShade="80"/>
+          <w:sz w:val="24"/>
+          <w:szCs w:val="24"/>
+        </w:rPr>
+        <w:t>TERCER COMMIT DOCUMENTO TERMINADO</w:t>
+      </w:r>
+    </w:p>
+    <w:p>
+      <w:pPr>
+        <w:tabs>
+          <w:tab w:val="left" w:pos="2520"/>
+        </w:tabs>
+        <w:rPr>
+          <w:rFonts w:ascii="Arial" w:hAnsi="Arial" w:cs="Arial"/>
+          <w:b/>
+          <w:bCs/>
+          <w:color w:val="833C0B" w:themeColor="accent2" w:themeShade="80"/>
+          <w:sz w:val="24"/>
+          <w:szCs w:val="24"/>
+        </w:rPr>
+      </w:pPr>
+    </w:p>
     <w:sectPr>
-      <w:headerReference w:type="default" r:id="rId8"/>
+      <w:headerReference w:type="default" r:id="rId15"/>
       <w:pgSz w:w="11906" w:h="16838"/>
       <w:pgMar w:top="1417" w:right="1701" w:bottom="1417" w:left="1701" w:header="708" w:footer="708" w:gutter="0"/>
       <w:cols w:space="708"/>

</xml_diff>